<commit_message>
Added some missing links for the references
</commit_message>
<xml_diff>
--- a/docs/Software Design.docx
+++ b/docs/Software Design.docx
@@ -236,9 +236,14 @@
       <w:r>
         <w:t xml:space="preserve">Apache Cordova is a set of tools designed to allow developers to package their web apps into native, easy to use packages to be distributed on various phone and tablet devices easily. (Read more: </w:t>
       </w:r>
-      <w:r>
-        <w:t>http://cordova.apache.org/</w:t>
-      </w:r>
+      <w:hyperlink r:id="rId8" w:history="1">
+        <w:r>
+          <w:rPr>
+            <w:rStyle w:val="Hyperlink"/>
+          </w:rPr>
+          <w:t>http://cordova.apache.org/</w:t>
+        </w:r>
+      </w:hyperlink>
       <w:r>
         <w:t>)</w:t>
       </w:r>
@@ -253,7 +258,7 @@
       <w:r>
         <w:t xml:space="preserve">AngularJS is a client side framework that makes writing MVVW like applications easy with JavaScript. (Read more: </w:t>
       </w:r>
-      <w:hyperlink r:id="rId8" w:history="1">
+      <w:hyperlink r:id="rId9" w:history="1">
         <w:r>
           <w:rPr>
             <w:rStyle w:val="Hyperlink"/>
@@ -302,6 +307,20 @@
       <w:r>
         <w:t xml:space="preserve"> </w:t>
       </w:r>
+      <w:r>
+        <w:t xml:space="preserve">(Read more: </w:t>
+      </w:r>
+      <w:hyperlink r:id="rId10" w:history="1">
+        <w:r>
+          <w:rPr>
+            <w:rStyle w:val="Hyperlink"/>
+          </w:rPr>
+          <w:t>http://ionicframework.com/</w:t>
+        </w:r>
+      </w:hyperlink>
+      <w:r>
+        <w:t>)</w:t>
+      </w:r>
     </w:p>
     <w:p>
       <w:r>
@@ -316,7 +335,7 @@
       <w:r>
         <w:t xml:space="preserve">(Read more: </w:t>
       </w:r>
-      <w:hyperlink r:id="rId9" w:history="1">
+      <w:hyperlink r:id="rId11" w:history="1">
         <w:r>
           <w:rPr>
             <w:rStyle w:val="Hyperlink"/>
@@ -338,9 +357,14 @@
       <w:r>
         <w:t xml:space="preserve">A client sided package manager for libraries and tools. It used throughout the application to manage dependencies and ensure all developers are up to date. (Read more: </w:t>
       </w:r>
-      <w:r>
-        <w:t>http://bower.io/</w:t>
-      </w:r>
+      <w:hyperlink r:id="rId12" w:history="1">
+        <w:r>
+          <w:rPr>
+            <w:rStyle w:val="Hyperlink"/>
+          </w:rPr>
+          <w:t>http://bower.io/</w:t>
+        </w:r>
+      </w:hyperlink>
       <w:r>
         <w:t>)</w:t>
       </w:r>
@@ -350,6 +374,33 @@
         <w:rPr>
           <w:b/>
         </w:rPr>
+        <w:t xml:space="preserve">npm: </w:t>
+      </w:r>
+      <w:r>
+        <w:t>The Node Package Manager (npm) is a tool for importing libraries and module into a node.js project. It is similar to Bower but is mainly used to manage the back-end of the software, rather than the client side.</w:t>
+      </w:r>
+      <w:r>
+        <w:t xml:space="preserve"> (Read more: </w:t>
+      </w:r>
+      <w:hyperlink r:id="rId13" w:history="1">
+        <w:r>
+          <w:rPr>
+            <w:rStyle w:val="Hyperlink"/>
+          </w:rPr>
+          <w:t>https://www.npmjs.org/</w:t>
+        </w:r>
+      </w:hyperlink>
+      <w:r>
+        <w:t>)</w:t>
+      </w:r>
+    </w:p>
+    <w:p>
+      <w:bookmarkStart w:id="0" w:name="_GoBack"/>
+      <w:bookmarkEnd w:id="0"/>
+      <w:r>
+        <w:rPr>
+          <w:b/>
+        </w:rPr>
         <w:t xml:space="preserve">V8: </w:t>
       </w:r>
       <w:r>
@@ -358,7 +409,7 @@
       <w:r>
         <w:t xml:space="preserve"> of the specification designed with performance in mind. (Read more: </w:t>
       </w:r>
-      <w:hyperlink r:id="rId10" w:history="1">
+      <w:hyperlink r:id="rId14" w:history="1">
         <w:r>
           <w:rPr>
             <w:rStyle w:val="Hyperlink"/>
@@ -380,7 +431,7 @@
       <w:r>
         <w:t xml:space="preserve">Node.js is a sever side implementation of JavaScript using the V8 JavaScript engine to interpret. (Read more: </w:t>
       </w:r>
-      <w:hyperlink r:id="rId11" w:history="1">
+      <w:hyperlink r:id="rId15" w:history="1">
         <w:r>
           <w:rPr>
             <w:rStyle w:val="Hyperlink"/>
@@ -424,7 +475,7 @@
       <w:r>
         <w:t xml:space="preserve">developers. (Read more: </w:t>
       </w:r>
-      <w:hyperlink r:id="rId12" w:history="1">
+      <w:hyperlink r:id="rId16" w:history="1">
         <w:r>
           <w:rPr>
             <w:rStyle w:val="Hyperlink"/>
@@ -476,7 +527,7 @@
       <w:r>
         <w:t xml:space="preserve"> (Read more: </w:t>
       </w:r>
-      <w:hyperlink r:id="rId13" w:history="1">
+      <w:hyperlink r:id="rId17" w:history="1">
         <w:r>
           <w:rPr>
             <w:rStyle w:val="Hyperlink"/>
@@ -550,7 +601,7 @@
       <w:r>
         <w:t xml:space="preserve">(Read more: </w:t>
       </w:r>
-      <w:hyperlink r:id="rId14" w:history="1">
+      <w:hyperlink r:id="rId18" w:history="1">
         <w:r>
           <w:rPr>
             <w:rStyle w:val="Hyperlink"/>
@@ -562,13 +613,10 @@
         <w:t>)</w:t>
       </w:r>
     </w:p>
-    <w:p>
-      <w:bookmarkStart w:id="0" w:name="_GoBack"/>
-      <w:bookmarkEnd w:id="0"/>
-    </w:p>
+    <w:p/>
     <w:sectPr>
-      <w:headerReference w:type="default" r:id="rId15"/>
-      <w:footerReference w:type="default" r:id="rId16"/>
+      <w:headerReference w:type="default" r:id="rId19"/>
+      <w:footerReference w:type="default" r:id="rId20"/>
       <w:pgSz w:w="12240" w:h="15840"/>
       <w:pgMar w:top="1440" w:right="1440" w:bottom="1440" w:left="1440" w:header="720" w:footer="720" w:gutter="0"/>
       <w:cols w:space="720"/>
@@ -636,7 +684,7 @@
           <w:rPr>
             <w:noProof/>
           </w:rPr>
-          <w:t>3</w:t>
+          <w:t>2</w:t>
         </w:r>
         <w:r>
           <w:rPr>
@@ -2190,7 +2238,7 @@
 </file>
 
 <file path=customXml/itemProps1.xml><?xml version="1.0" encoding="utf-8"?>
-<ds:datastoreItem xmlns:ds="http://schemas.openxmlformats.org/officeDocument/2006/customXml" ds:itemID="{21D9B358-8AE0-4524-A395-AE76EE34317A}">
+<ds:datastoreItem xmlns:ds="http://schemas.openxmlformats.org/officeDocument/2006/customXml" ds:itemID="{24777A15-B8E9-4CA8-8C3C-E04B3AEA2A09}">
   <ds:schemaRefs>
     <ds:schemaRef ds:uri="http://schemas.openxmlformats.org/officeDocument/2006/bibliography"/>
   </ds:schemaRefs>

</xml_diff>

<commit_message>
Syncing up some system design rationale
</commit_message>
<xml_diff>
--- a/docs/Software Design.docx
+++ b/docs/Software Design.docx
@@ -4,20 +4,1097 @@
   <w:body>
     <w:p>
       <w:pPr>
+        <w:pStyle w:val="Heading"/>
+        <w:jc w:val="center"/>
+        <w:rPr>
+          <w:b/>
+          <w:bCs/>
+        </w:rPr>
+      </w:pPr>
+    </w:p>
+    <w:p>
+      <w:pPr>
+        <w:pStyle w:val="Heading"/>
+        <w:jc w:val="center"/>
+        <w:rPr>
+          <w:b/>
+          <w:bCs/>
+        </w:rPr>
+      </w:pPr>
+    </w:p>
+    <w:p>
+      <w:pPr>
+        <w:pStyle w:val="Heading"/>
+        <w:jc w:val="center"/>
+        <w:rPr>
+          <w:b/>
+          <w:bCs/>
+        </w:rPr>
+      </w:pPr>
+    </w:p>
+    <w:p>
+      <w:pPr>
+        <w:pStyle w:val="Heading"/>
+        <w:jc w:val="center"/>
+        <w:rPr>
+          <w:b/>
+          <w:bCs/>
+        </w:rPr>
+      </w:pPr>
+    </w:p>
+    <w:p>
+      <w:pPr>
+        <w:pStyle w:val="Heading"/>
+        <w:jc w:val="center"/>
+        <w:rPr>
+          <w:b/>
+          <w:bCs/>
+        </w:rPr>
+      </w:pPr>
+    </w:p>
+    <w:p>
+      <w:pPr>
+        <w:pStyle w:val="Heading"/>
+        <w:jc w:val="center"/>
+        <w:rPr>
+          <w:b/>
+          <w:bCs/>
+        </w:rPr>
+      </w:pPr>
+    </w:p>
+    <w:p>
+      <w:pPr>
+        <w:pStyle w:val="Heading"/>
+        <w:jc w:val="center"/>
+        <w:rPr>
+          <w:b/>
+          <w:bCs/>
+        </w:rPr>
+      </w:pPr>
+    </w:p>
+    <w:p>
+      <w:pPr>
+        <w:pStyle w:val="Heading"/>
+        <w:jc w:val="center"/>
+        <w:rPr>
+          <w:sz w:val="24"/>
+          <w:szCs w:val="24"/>
+        </w:rPr>
+      </w:pPr>
+      <w:r>
+        <w:rPr>
+          <w:b/>
+          <w:bCs/>
+        </w:rPr>
+        <w:t>Software Object-Oriented Design</w:t>
+      </w:r>
+    </w:p>
+    <w:p>
+      <w:pPr>
+        <w:spacing w:line="240" w:lineRule="auto"/>
+        <w:jc w:val="center"/>
+        <w:rPr>
+          <w:sz w:val="24"/>
+          <w:szCs w:val="24"/>
+        </w:rPr>
+      </w:pPr>
+    </w:p>
+    <w:p>
+      <w:pPr>
+        <w:spacing w:line="240" w:lineRule="auto"/>
+        <w:jc w:val="center"/>
+        <w:rPr>
+          <w:sz w:val="24"/>
+          <w:szCs w:val="24"/>
+        </w:rPr>
+      </w:pPr>
+      <w:r>
+        <w:rPr>
+          <w:i/>
+          <w:iCs/>
+          <w:sz w:val="24"/>
+          <w:szCs w:val="24"/>
+        </w:rPr>
+        <w:t>Help Me! Laurier</w:t>
+      </w:r>
+    </w:p>
+    <w:p>
+      <w:pPr>
+        <w:spacing w:line="240" w:lineRule="auto"/>
+        <w:jc w:val="center"/>
+        <w:rPr>
+          <w:sz w:val="24"/>
+          <w:szCs w:val="24"/>
+        </w:rPr>
+      </w:pPr>
+    </w:p>
+    <w:p>
+      <w:pPr>
+        <w:spacing w:line="240" w:lineRule="auto"/>
+        <w:jc w:val="center"/>
+        <w:rPr>
+          <w:sz w:val="24"/>
+          <w:szCs w:val="24"/>
+        </w:rPr>
+      </w:pPr>
+      <w:r>
+        <w:rPr>
+          <w:sz w:val="24"/>
+          <w:szCs w:val="24"/>
+        </w:rPr>
+        <w:t xml:space="preserve">Vaughan Hilts (120892740) </w:t>
+      </w:r>
+      <w:r>
+        <w:rPr>
+          <w:sz w:val="24"/>
+          <w:szCs w:val="24"/>
+        </w:rPr>
+        <w:br/>
+        <w:t xml:space="preserve">Brandon Smith (120201510) </w:t>
+      </w:r>
+      <w:r>
+        <w:rPr>
+          <w:sz w:val="24"/>
+          <w:szCs w:val="24"/>
+        </w:rPr>
+        <w:br/>
+        <w:t xml:space="preserve">Colin </w:t>
+      </w:r>
+      <w:proofErr w:type="spellStart"/>
+      <w:r>
+        <w:rPr>
+          <w:sz w:val="24"/>
+          <w:szCs w:val="24"/>
+        </w:rPr>
+        <w:t>Gidzinski</w:t>
+      </w:r>
+      <w:proofErr w:type="spellEnd"/>
+      <w:r>
+        <w:rPr>
+          <w:sz w:val="24"/>
+          <w:szCs w:val="24"/>
+        </w:rPr>
+        <w:t xml:space="preserve"> (120663460)</w:t>
+      </w:r>
+    </w:p>
+    <w:p>
+      <w:pPr>
+        <w:spacing w:line="240" w:lineRule="auto"/>
+        <w:jc w:val="center"/>
+        <w:rPr>
+          <w:sz w:val="24"/>
+          <w:szCs w:val="24"/>
+        </w:rPr>
+      </w:pPr>
+    </w:p>
+    <w:p>
+      <w:pPr>
+        <w:spacing w:line="240" w:lineRule="auto"/>
+        <w:jc w:val="center"/>
+        <w:rPr>
+          <w:b/>
+          <w:i/>
+          <w:sz w:val="24"/>
+          <w:szCs w:val="24"/>
+        </w:rPr>
+      </w:pPr>
+      <w:r>
+        <w:rPr>
+          <w:b/>
+          <w:i/>
+          <w:sz w:val="24"/>
+          <w:szCs w:val="24"/>
+        </w:rPr>
+        <w:t>Group #1</w:t>
+      </w:r>
+    </w:p>
+    <w:p>
+      <w:pPr>
+        <w:spacing w:line="240" w:lineRule="auto"/>
+        <w:jc w:val="center"/>
+        <w:rPr>
+          <w:b/>
+          <w:i/>
+          <w:sz w:val="24"/>
+          <w:szCs w:val="24"/>
+        </w:rPr>
+      </w:pPr>
+      <w:r>
+        <w:rPr>
+          <w:b/>
+          <w:i/>
+          <w:sz w:val="24"/>
+          <w:szCs w:val="24"/>
+        </w:rPr>
+        <w:t xml:space="preserve">Dr. </w:t>
+      </w:r>
+      <w:proofErr w:type="spellStart"/>
+      <w:r>
+        <w:rPr>
+          <w:b/>
+          <w:i/>
+          <w:sz w:val="24"/>
+          <w:szCs w:val="24"/>
+        </w:rPr>
+        <w:t>Chinh</w:t>
+      </w:r>
+      <w:proofErr w:type="spellEnd"/>
+      <w:r>
+        <w:rPr>
+          <w:b/>
+          <w:i/>
+          <w:sz w:val="24"/>
+          <w:szCs w:val="24"/>
+        </w:rPr>
+        <w:t xml:space="preserve"> Hoang</w:t>
+      </w:r>
+    </w:p>
+    <w:p>
+      <w:pPr>
+        <w:rPr>
+          <w:rFonts w:asciiTheme="majorHAnsi" w:eastAsiaTheme="majorEastAsia" w:hAnsiTheme="majorHAnsi" w:cstheme="majorBidi"/>
+          <w:caps/>
+          <w:sz w:val="36"/>
+          <w:szCs w:val="36"/>
+        </w:rPr>
+      </w:pPr>
+      <w:r>
+        <w:br w:type="page"/>
+      </w:r>
+    </w:p>
+    <w:sdt>
+      <w:sdtPr>
+        <w:rPr>
+          <w:rFonts w:asciiTheme="minorHAnsi" w:eastAsiaTheme="minorEastAsia" w:hAnsiTheme="minorHAnsi" w:cstheme="minorBidi"/>
+          <w:caps w:val="0"/>
+          <w:sz w:val="22"/>
+          <w:szCs w:val="22"/>
+        </w:rPr>
+        <w:id w:val="-1767298107"/>
+        <w:docPartObj>
+          <w:docPartGallery w:val="Table of Contents"/>
+          <w:docPartUnique/>
+        </w:docPartObj>
+      </w:sdtPr>
+      <w:sdtEndPr>
+        <w:rPr>
+          <w:b/>
+          <w:bCs/>
+          <w:noProof/>
+        </w:rPr>
+      </w:sdtEndPr>
+      <w:sdtContent>
+        <w:p>
+          <w:pPr>
+            <w:pStyle w:val="TOCHeading"/>
+          </w:pPr>
+          <w:r>
+            <w:t>Table of Contents</w:t>
+          </w:r>
+        </w:p>
+        <w:p>
+          <w:pPr>
+            <w:pStyle w:val="TOC1"/>
+            <w:tabs>
+              <w:tab w:val="right" w:leader="dot" w:pos="9350"/>
+            </w:tabs>
+            <w:rPr>
+              <w:noProof/>
+            </w:rPr>
+          </w:pPr>
+          <w:r>
+            <w:fldChar w:fldCharType="begin"/>
+          </w:r>
+          <w:r>
+            <w:instrText xml:space="preserve"> TOC \o "1-3" \h \z \u </w:instrText>
+          </w:r>
+          <w:r>
+            <w:fldChar w:fldCharType="separate"/>
+          </w:r>
+          <w:hyperlink w:anchor="_Toc403594542" w:history="1">
+            <w:r>
+              <w:rPr>
+                <w:rStyle w:val="Hyperlink"/>
+                <w:noProof/>
+              </w:rPr>
+              <w:t>Introduction</w:t>
+            </w:r>
+            <w:r>
+              <w:rPr>
+                <w:noProof/>
+                <w:webHidden/>
+              </w:rPr>
+              <w:tab/>
+            </w:r>
+            <w:r>
+              <w:rPr>
+                <w:noProof/>
+                <w:webHidden/>
+              </w:rPr>
+              <w:fldChar w:fldCharType="begin"/>
+            </w:r>
+            <w:r>
+              <w:rPr>
+                <w:noProof/>
+                <w:webHidden/>
+              </w:rPr>
+              <w:instrText xml:space="preserve"> PAGEREF _Toc403594542 \h </w:instrText>
+            </w:r>
+            <w:r>
+              <w:rPr>
+                <w:noProof/>
+                <w:webHidden/>
+              </w:rPr>
+            </w:r>
+            <w:r>
+              <w:rPr>
+                <w:noProof/>
+                <w:webHidden/>
+              </w:rPr>
+              <w:fldChar w:fldCharType="separate"/>
+            </w:r>
+            <w:r>
+              <w:rPr>
+                <w:noProof/>
+                <w:webHidden/>
+              </w:rPr>
+              <w:t>3</w:t>
+            </w:r>
+            <w:r>
+              <w:rPr>
+                <w:noProof/>
+                <w:webHidden/>
+              </w:rPr>
+              <w:fldChar w:fldCharType="end"/>
+            </w:r>
+          </w:hyperlink>
+        </w:p>
+        <w:p>
+          <w:pPr>
+            <w:pStyle w:val="TOC2"/>
+            <w:tabs>
+              <w:tab w:val="right" w:leader="dot" w:pos="9350"/>
+            </w:tabs>
+            <w:rPr>
+              <w:noProof/>
+            </w:rPr>
+          </w:pPr>
+          <w:hyperlink w:anchor="_Toc403594543" w:history="1">
+            <w:r>
+              <w:rPr>
+                <w:rStyle w:val="Hyperlink"/>
+                <w:noProof/>
+              </w:rPr>
+              <w:t>Purpose</w:t>
+            </w:r>
+            <w:r>
+              <w:rPr>
+                <w:noProof/>
+                <w:webHidden/>
+              </w:rPr>
+              <w:tab/>
+            </w:r>
+            <w:r>
+              <w:rPr>
+                <w:noProof/>
+                <w:webHidden/>
+              </w:rPr>
+              <w:fldChar w:fldCharType="begin"/>
+            </w:r>
+            <w:r>
+              <w:rPr>
+                <w:noProof/>
+                <w:webHidden/>
+              </w:rPr>
+              <w:instrText xml:space="preserve"> PAGEREF _Toc403594543 \h </w:instrText>
+            </w:r>
+            <w:r>
+              <w:rPr>
+                <w:noProof/>
+                <w:webHidden/>
+              </w:rPr>
+            </w:r>
+            <w:r>
+              <w:rPr>
+                <w:noProof/>
+                <w:webHidden/>
+              </w:rPr>
+              <w:fldChar w:fldCharType="separate"/>
+            </w:r>
+            <w:r>
+              <w:rPr>
+                <w:noProof/>
+                <w:webHidden/>
+              </w:rPr>
+              <w:t>3</w:t>
+            </w:r>
+            <w:r>
+              <w:rPr>
+                <w:noProof/>
+                <w:webHidden/>
+              </w:rPr>
+              <w:fldChar w:fldCharType="end"/>
+            </w:r>
+          </w:hyperlink>
+        </w:p>
+        <w:p>
+          <w:pPr>
+            <w:pStyle w:val="TOC2"/>
+            <w:tabs>
+              <w:tab w:val="right" w:leader="dot" w:pos="9350"/>
+            </w:tabs>
+            <w:rPr>
+              <w:noProof/>
+            </w:rPr>
+          </w:pPr>
+          <w:hyperlink w:anchor="_Toc403594544" w:history="1">
+            <w:r>
+              <w:rPr>
+                <w:rStyle w:val="Hyperlink"/>
+                <w:noProof/>
+              </w:rPr>
+              <w:t>Overview</w:t>
+            </w:r>
+            <w:r>
+              <w:rPr>
+                <w:noProof/>
+                <w:webHidden/>
+              </w:rPr>
+              <w:tab/>
+            </w:r>
+            <w:r>
+              <w:rPr>
+                <w:noProof/>
+                <w:webHidden/>
+              </w:rPr>
+              <w:fldChar w:fldCharType="begin"/>
+            </w:r>
+            <w:r>
+              <w:rPr>
+                <w:noProof/>
+                <w:webHidden/>
+              </w:rPr>
+              <w:instrText xml:space="preserve"> PAGEREF _Toc403594544 \h </w:instrText>
+            </w:r>
+            <w:r>
+              <w:rPr>
+                <w:noProof/>
+                <w:webHidden/>
+              </w:rPr>
+            </w:r>
+            <w:r>
+              <w:rPr>
+                <w:noProof/>
+                <w:webHidden/>
+              </w:rPr>
+              <w:fldChar w:fldCharType="separate"/>
+            </w:r>
+            <w:r>
+              <w:rPr>
+                <w:noProof/>
+                <w:webHidden/>
+              </w:rPr>
+              <w:t>3</w:t>
+            </w:r>
+            <w:r>
+              <w:rPr>
+                <w:noProof/>
+                <w:webHidden/>
+              </w:rPr>
+              <w:fldChar w:fldCharType="end"/>
+            </w:r>
+          </w:hyperlink>
+        </w:p>
+        <w:p>
+          <w:pPr>
+            <w:pStyle w:val="TOC3"/>
+            <w:tabs>
+              <w:tab w:val="right" w:leader="dot" w:pos="9350"/>
+            </w:tabs>
+            <w:rPr>
+              <w:noProof/>
+            </w:rPr>
+          </w:pPr>
+          <w:hyperlink w:anchor="_Toc403594545" w:history="1">
+            <w:r>
+              <w:rPr>
+                <w:rStyle w:val="Hyperlink"/>
+                <w:noProof/>
+              </w:rPr>
+              <w:t>System Overview</w:t>
+            </w:r>
+            <w:r>
+              <w:rPr>
+                <w:noProof/>
+                <w:webHidden/>
+              </w:rPr>
+              <w:tab/>
+            </w:r>
+            <w:r>
+              <w:rPr>
+                <w:noProof/>
+                <w:webHidden/>
+              </w:rPr>
+              <w:fldChar w:fldCharType="begin"/>
+            </w:r>
+            <w:r>
+              <w:rPr>
+                <w:noProof/>
+                <w:webHidden/>
+              </w:rPr>
+              <w:instrText xml:space="preserve"> PAGEREF _Toc403594545 \h </w:instrText>
+            </w:r>
+            <w:r>
+              <w:rPr>
+                <w:noProof/>
+                <w:webHidden/>
+              </w:rPr>
+            </w:r>
+            <w:r>
+              <w:rPr>
+                <w:noProof/>
+                <w:webHidden/>
+              </w:rPr>
+              <w:fldChar w:fldCharType="separate"/>
+            </w:r>
+            <w:r>
+              <w:rPr>
+                <w:noProof/>
+                <w:webHidden/>
+              </w:rPr>
+              <w:t>3</w:t>
+            </w:r>
+            <w:r>
+              <w:rPr>
+                <w:noProof/>
+                <w:webHidden/>
+              </w:rPr>
+              <w:fldChar w:fldCharType="end"/>
+            </w:r>
+          </w:hyperlink>
+        </w:p>
+        <w:p>
+          <w:pPr>
+            <w:pStyle w:val="TOC3"/>
+            <w:tabs>
+              <w:tab w:val="right" w:leader="dot" w:pos="9350"/>
+            </w:tabs>
+            <w:rPr>
+              <w:noProof/>
+            </w:rPr>
+          </w:pPr>
+          <w:hyperlink w:anchor="_Toc403594546" w:history="1">
+            <w:r>
+              <w:rPr>
+                <w:rStyle w:val="Hyperlink"/>
+                <w:noProof/>
+              </w:rPr>
+              <w:t>System Architecture</w:t>
+            </w:r>
+            <w:r>
+              <w:rPr>
+                <w:noProof/>
+                <w:webHidden/>
+              </w:rPr>
+              <w:tab/>
+            </w:r>
+            <w:r>
+              <w:rPr>
+                <w:noProof/>
+                <w:webHidden/>
+              </w:rPr>
+              <w:fldChar w:fldCharType="begin"/>
+            </w:r>
+            <w:r>
+              <w:rPr>
+                <w:noProof/>
+                <w:webHidden/>
+              </w:rPr>
+              <w:instrText xml:space="preserve"> PAGEREF _Toc403594546 \h </w:instrText>
+            </w:r>
+            <w:r>
+              <w:rPr>
+                <w:noProof/>
+                <w:webHidden/>
+              </w:rPr>
+            </w:r>
+            <w:r>
+              <w:rPr>
+                <w:noProof/>
+                <w:webHidden/>
+              </w:rPr>
+              <w:fldChar w:fldCharType="separate"/>
+            </w:r>
+            <w:r>
+              <w:rPr>
+                <w:noProof/>
+                <w:webHidden/>
+              </w:rPr>
+              <w:t>4</w:t>
+            </w:r>
+            <w:r>
+              <w:rPr>
+                <w:noProof/>
+                <w:webHidden/>
+              </w:rPr>
+              <w:fldChar w:fldCharType="end"/>
+            </w:r>
+          </w:hyperlink>
+        </w:p>
+        <w:p>
+          <w:pPr>
+            <w:pStyle w:val="TOC3"/>
+            <w:tabs>
+              <w:tab w:val="right" w:leader="dot" w:pos="9350"/>
+            </w:tabs>
+            <w:rPr>
+              <w:noProof/>
+            </w:rPr>
+          </w:pPr>
+          <w:hyperlink w:anchor="_Toc403594547" w:history="1">
+            <w:r>
+              <w:rPr>
+                <w:rStyle w:val="Hyperlink"/>
+                <w:noProof/>
+              </w:rPr>
+              <w:t>Data Design</w:t>
+            </w:r>
+            <w:r>
+              <w:rPr>
+                <w:noProof/>
+                <w:webHidden/>
+              </w:rPr>
+              <w:tab/>
+            </w:r>
+            <w:r>
+              <w:rPr>
+                <w:noProof/>
+                <w:webHidden/>
+              </w:rPr>
+              <w:fldChar w:fldCharType="begin"/>
+            </w:r>
+            <w:r>
+              <w:rPr>
+                <w:noProof/>
+                <w:webHidden/>
+              </w:rPr>
+              <w:instrText xml:space="preserve"> PAGEREF _Toc403594547 \h </w:instrText>
+            </w:r>
+            <w:r>
+              <w:rPr>
+                <w:noProof/>
+                <w:webHidden/>
+              </w:rPr>
+            </w:r>
+            <w:r>
+              <w:rPr>
+                <w:noProof/>
+                <w:webHidden/>
+              </w:rPr>
+              <w:fldChar w:fldCharType="separate"/>
+            </w:r>
+            <w:r>
+              <w:rPr>
+                <w:noProof/>
+                <w:webHidden/>
+              </w:rPr>
+              <w:t>4</w:t>
+            </w:r>
+            <w:r>
+              <w:rPr>
+                <w:noProof/>
+                <w:webHidden/>
+              </w:rPr>
+              <w:fldChar w:fldCharType="end"/>
+            </w:r>
+          </w:hyperlink>
+        </w:p>
+        <w:p>
+          <w:pPr>
+            <w:pStyle w:val="TOC3"/>
+            <w:tabs>
+              <w:tab w:val="right" w:leader="dot" w:pos="9350"/>
+            </w:tabs>
+            <w:rPr>
+              <w:noProof/>
+            </w:rPr>
+          </w:pPr>
+          <w:hyperlink w:anchor="_Toc403594548" w:history="1">
+            <w:r>
+              <w:rPr>
+                <w:rStyle w:val="Hyperlink"/>
+                <w:noProof/>
+              </w:rPr>
+              <w:t>Component Design</w:t>
+            </w:r>
+            <w:r>
+              <w:rPr>
+                <w:noProof/>
+                <w:webHidden/>
+              </w:rPr>
+              <w:tab/>
+            </w:r>
+            <w:r>
+              <w:rPr>
+                <w:noProof/>
+                <w:webHidden/>
+              </w:rPr>
+              <w:fldChar w:fldCharType="begin"/>
+            </w:r>
+            <w:r>
+              <w:rPr>
+                <w:noProof/>
+                <w:webHidden/>
+              </w:rPr>
+              <w:instrText xml:space="preserve"> PAGEREF _Toc403594548 \h </w:instrText>
+            </w:r>
+            <w:r>
+              <w:rPr>
+                <w:noProof/>
+                <w:webHidden/>
+              </w:rPr>
+            </w:r>
+            <w:r>
+              <w:rPr>
+                <w:noProof/>
+                <w:webHidden/>
+              </w:rPr>
+              <w:fldChar w:fldCharType="separate"/>
+            </w:r>
+            <w:r>
+              <w:rPr>
+                <w:noProof/>
+                <w:webHidden/>
+              </w:rPr>
+              <w:t>4</w:t>
+            </w:r>
+            <w:r>
+              <w:rPr>
+                <w:noProof/>
+                <w:webHidden/>
+              </w:rPr>
+              <w:fldChar w:fldCharType="end"/>
+            </w:r>
+          </w:hyperlink>
+        </w:p>
+        <w:p>
+          <w:pPr>
+            <w:pStyle w:val="TOC2"/>
+            <w:tabs>
+              <w:tab w:val="right" w:leader="dot" w:pos="9350"/>
+            </w:tabs>
+            <w:rPr>
+              <w:noProof/>
+            </w:rPr>
+          </w:pPr>
+          <w:hyperlink w:anchor="_Toc403594549" w:history="1">
+            <w:r>
+              <w:rPr>
+                <w:rStyle w:val="Hyperlink"/>
+                <w:noProof/>
+              </w:rPr>
+              <w:t>Further Reading / Technology Glossary</w:t>
+            </w:r>
+            <w:r>
+              <w:rPr>
+                <w:noProof/>
+                <w:webHidden/>
+              </w:rPr>
+              <w:tab/>
+            </w:r>
+            <w:r>
+              <w:rPr>
+                <w:noProof/>
+                <w:webHidden/>
+              </w:rPr>
+              <w:fldChar w:fldCharType="begin"/>
+            </w:r>
+            <w:r>
+              <w:rPr>
+                <w:noProof/>
+                <w:webHidden/>
+              </w:rPr>
+              <w:instrText xml:space="preserve"> PAGEREF _Toc403594549 \h </w:instrText>
+            </w:r>
+            <w:r>
+              <w:rPr>
+                <w:noProof/>
+                <w:webHidden/>
+              </w:rPr>
+            </w:r>
+            <w:r>
+              <w:rPr>
+                <w:noProof/>
+                <w:webHidden/>
+              </w:rPr>
+              <w:fldChar w:fldCharType="separate"/>
+            </w:r>
+            <w:r>
+              <w:rPr>
+                <w:noProof/>
+                <w:webHidden/>
+              </w:rPr>
+              <w:t>5</w:t>
+            </w:r>
+            <w:r>
+              <w:rPr>
+                <w:noProof/>
+                <w:webHidden/>
+              </w:rPr>
+              <w:fldChar w:fldCharType="end"/>
+            </w:r>
+          </w:hyperlink>
+        </w:p>
+        <w:p>
+          <w:pPr>
+            <w:pStyle w:val="TOC1"/>
+            <w:tabs>
+              <w:tab w:val="right" w:leader="dot" w:pos="9350"/>
+            </w:tabs>
+            <w:rPr>
+              <w:noProof/>
+            </w:rPr>
+          </w:pPr>
+          <w:hyperlink w:anchor="_Toc403594550" w:history="1">
+            <w:r>
+              <w:rPr>
+                <w:rStyle w:val="Hyperlink"/>
+                <w:noProof/>
+              </w:rPr>
+              <w:t>System Overview</w:t>
+            </w:r>
+            <w:r>
+              <w:rPr>
+                <w:noProof/>
+                <w:webHidden/>
+              </w:rPr>
+              <w:tab/>
+            </w:r>
+            <w:r>
+              <w:rPr>
+                <w:noProof/>
+                <w:webHidden/>
+              </w:rPr>
+              <w:fldChar w:fldCharType="begin"/>
+            </w:r>
+            <w:r>
+              <w:rPr>
+                <w:noProof/>
+                <w:webHidden/>
+              </w:rPr>
+              <w:instrText xml:space="preserve"> PAGEREF _Toc403594550 \h </w:instrText>
+            </w:r>
+            <w:r>
+              <w:rPr>
+                <w:noProof/>
+                <w:webHidden/>
+              </w:rPr>
+            </w:r>
+            <w:r>
+              <w:rPr>
+                <w:noProof/>
+                <w:webHidden/>
+              </w:rPr>
+              <w:fldChar w:fldCharType="separate"/>
+            </w:r>
+            <w:r>
+              <w:rPr>
+                <w:noProof/>
+                <w:webHidden/>
+              </w:rPr>
+              <w:t>6</w:t>
+            </w:r>
+            <w:r>
+              <w:rPr>
+                <w:noProof/>
+                <w:webHidden/>
+              </w:rPr>
+              <w:fldChar w:fldCharType="end"/>
+            </w:r>
+          </w:hyperlink>
+        </w:p>
+        <w:p>
+          <w:pPr>
+            <w:pStyle w:val="TOC2"/>
+            <w:tabs>
+              <w:tab w:val="right" w:leader="dot" w:pos="9350"/>
+            </w:tabs>
+            <w:rPr>
+              <w:noProof/>
+            </w:rPr>
+          </w:pPr>
+          <w:hyperlink w:anchor="_Toc403594551" w:history="1">
+            <w:r>
+              <w:rPr>
+                <w:rStyle w:val="Hyperlink"/>
+                <w:noProof/>
+              </w:rPr>
+              <w:t>Client Overview</w:t>
+            </w:r>
+            <w:r>
+              <w:rPr>
+                <w:noProof/>
+                <w:webHidden/>
+              </w:rPr>
+              <w:tab/>
+            </w:r>
+            <w:r>
+              <w:rPr>
+                <w:noProof/>
+                <w:webHidden/>
+              </w:rPr>
+              <w:fldChar w:fldCharType="begin"/>
+            </w:r>
+            <w:r>
+              <w:rPr>
+                <w:noProof/>
+                <w:webHidden/>
+              </w:rPr>
+              <w:instrText xml:space="preserve"> PAGEREF _Toc403594551 \h </w:instrText>
+            </w:r>
+            <w:r>
+              <w:rPr>
+                <w:noProof/>
+                <w:webHidden/>
+              </w:rPr>
+            </w:r>
+            <w:r>
+              <w:rPr>
+                <w:noProof/>
+                <w:webHidden/>
+              </w:rPr>
+              <w:fldChar w:fldCharType="separate"/>
+            </w:r>
+            <w:r>
+              <w:rPr>
+                <w:noProof/>
+                <w:webHidden/>
+              </w:rPr>
+              <w:t>6</w:t>
+            </w:r>
+            <w:r>
+              <w:rPr>
+                <w:noProof/>
+                <w:webHidden/>
+              </w:rPr>
+              <w:fldChar w:fldCharType="end"/>
+            </w:r>
+          </w:hyperlink>
+        </w:p>
+        <w:p>
+          <w:pPr>
+            <w:pStyle w:val="TOC2"/>
+            <w:tabs>
+              <w:tab w:val="right" w:leader="dot" w:pos="9350"/>
+            </w:tabs>
+            <w:rPr>
+              <w:noProof/>
+            </w:rPr>
+          </w:pPr>
+          <w:hyperlink w:anchor="_Toc403594552" w:history="1">
+            <w:r>
+              <w:rPr>
+                <w:rStyle w:val="Hyperlink"/>
+                <w:noProof/>
+              </w:rPr>
+              <w:t>Server Overview</w:t>
+            </w:r>
+            <w:r>
+              <w:rPr>
+                <w:noProof/>
+                <w:webHidden/>
+              </w:rPr>
+              <w:tab/>
+            </w:r>
+            <w:r>
+              <w:rPr>
+                <w:noProof/>
+                <w:webHidden/>
+              </w:rPr>
+              <w:fldChar w:fldCharType="begin"/>
+            </w:r>
+            <w:r>
+              <w:rPr>
+                <w:noProof/>
+                <w:webHidden/>
+              </w:rPr>
+              <w:instrText xml:space="preserve"> PAGEREF _Toc403594552 \h </w:instrText>
+            </w:r>
+            <w:r>
+              <w:rPr>
+                <w:noProof/>
+                <w:webHidden/>
+              </w:rPr>
+            </w:r>
+            <w:r>
+              <w:rPr>
+                <w:noProof/>
+                <w:webHidden/>
+              </w:rPr>
+              <w:fldChar w:fldCharType="separate"/>
+            </w:r>
+            <w:r>
+              <w:rPr>
+                <w:noProof/>
+                <w:webHidden/>
+              </w:rPr>
+              <w:t>8</w:t>
+            </w:r>
+            <w:r>
+              <w:rPr>
+                <w:noProof/>
+                <w:webHidden/>
+              </w:rPr>
+              <w:fldChar w:fldCharType="end"/>
+            </w:r>
+          </w:hyperlink>
+        </w:p>
+        <w:p>
+          <w:r>
+            <w:rPr>
+              <w:b/>
+              <w:bCs/>
+              <w:noProof/>
+            </w:rPr>
+            <w:fldChar w:fldCharType="end"/>
+          </w:r>
+        </w:p>
+      </w:sdtContent>
+    </w:sdt>
+    <w:p>
+      <w:pPr>
+        <w:rPr>
+          <w:rFonts w:asciiTheme="majorHAnsi" w:eastAsiaTheme="majorEastAsia" w:hAnsiTheme="majorHAnsi" w:cstheme="majorBidi"/>
+          <w:caps/>
+          <w:sz w:val="36"/>
+          <w:szCs w:val="36"/>
+        </w:rPr>
+      </w:pPr>
+      <w:r>
+        <w:br w:type="page"/>
+      </w:r>
+    </w:p>
+    <w:p>
+      <w:pPr>
         <w:pStyle w:val="Heading1"/>
       </w:pPr>
-      <w:r>
+      <w:bookmarkStart w:id="0" w:name="_Toc403594542"/>
+      <w:r>
+        <w:lastRenderedPageBreak/>
         <w:t>Introduction</w:t>
       </w:r>
+      <w:bookmarkEnd w:id="0"/>
     </w:p>
     <w:p/>
     <w:p>
       <w:pPr>
         <w:pStyle w:val="Heading2"/>
       </w:pPr>
+      <w:bookmarkStart w:id="1" w:name="_Toc403594543"/>
       <w:r>
         <w:t>Purpose</w:t>
       </w:r>
+      <w:bookmarkEnd w:id="1"/>
     </w:p>
     <w:p/>
     <w:p>
@@ -67,9 +1144,11 @@
       <w:pPr>
         <w:pStyle w:val="Heading2"/>
       </w:pPr>
+      <w:bookmarkStart w:id="2" w:name="_Toc403594544"/>
       <w:r>
         <w:t>Overview</w:t>
       </w:r>
+      <w:bookmarkEnd w:id="2"/>
     </w:p>
     <w:p/>
     <w:p>
@@ -82,22 +1161,16 @@
       <w:pPr>
         <w:pStyle w:val="Heading3"/>
       </w:pPr>
+      <w:bookmarkStart w:id="3" w:name="_Toc403594545"/>
       <w:r>
         <w:t>System Overview</w:t>
       </w:r>
+      <w:bookmarkEnd w:id="3"/>
     </w:p>
     <w:p/>
     <w:p>
       <w:r>
-        <w:t xml:space="preserve">The system overview will give a general description of the functionality of the application. This will </w:t>
-      </w:r>
-      <w:proofErr w:type="gramStart"/>
-      <w:r>
-        <w:t>include</w:t>
-      </w:r>
-      <w:proofErr w:type="gramEnd"/>
-      <w:r>
-        <w:t xml:space="preserve"> </w:t>
+        <w:t xml:space="preserve">The system overview will give a general description of the functionality of the application. This will include </w:t>
       </w:r>
       <w:r>
         <w:t xml:space="preserve">things like: client-end choices, back-end choices, technology stack descriptions, </w:t>
@@ -133,12 +1206,7 @@
     </w:p>
     <w:p>
       <w:r>
-        <w:t>A brief description of why certain things were chosen will also be discussed along with other technologies that were considered. This will allow other deve</w:t>
-      </w:r>
-      <w:bookmarkStart w:id="0" w:name="_GoBack"/>
-      <w:bookmarkEnd w:id="0"/>
-      <w:r>
-        <w:t>lopers to gain insight on how previous developers thought and why they had made the choices they had.</w:t>
+        <w:t>A brief description of why certain things were chosen will also be discussed along with other technologies that were considered. This will allow other developers to gain insight on how previous developers thought and why they had made the choices they had.</w:t>
       </w:r>
     </w:p>
     <w:p>
@@ -150,10 +1218,12 @@
       <w:pPr>
         <w:pStyle w:val="Heading3"/>
       </w:pPr>
+      <w:bookmarkStart w:id="4" w:name="_Toc403594546"/>
       <w:r>
         <w:lastRenderedPageBreak/>
         <w:t>System Architecture</w:t>
       </w:r>
+      <w:bookmarkEnd w:id="4"/>
     </w:p>
     <w:p/>
     <w:p>
@@ -176,9 +1246,11 @@
       <w:pPr>
         <w:pStyle w:val="Heading3"/>
       </w:pPr>
+      <w:bookmarkStart w:id="5" w:name="_Toc403594547"/>
       <w:r>
         <w:t>Data Design</w:t>
       </w:r>
+      <w:bookmarkEnd w:id="5"/>
     </w:p>
     <w:p/>
     <w:p>
@@ -200,9 +1272,11 @@
       <w:pPr>
         <w:pStyle w:val="Heading3"/>
       </w:pPr>
+      <w:bookmarkStart w:id="6" w:name="_Toc403594548"/>
       <w:r>
         <w:t>Component Design</w:t>
       </w:r>
+      <w:bookmarkEnd w:id="6"/>
     </w:p>
     <w:p/>
     <w:p>
@@ -210,15 +1284,7 @@
         <w:t>In this section, objects will be looked at it in a more individual level. The information from the system architecture overview will be analyzed in a more granular and specific way.</w:t>
       </w:r>
       <w:r>
-        <w:t xml:space="preserve"> Check this section out for brief descriptions on programming </w:t>
-      </w:r>
-      <w:proofErr w:type="spellStart"/>
-      <w:r>
-        <w:t>UMLs</w:t>
-      </w:r>
-      <w:proofErr w:type="spellEnd"/>
-      <w:r>
-        <w:t>, member function descriptions, and descriptive code analysis.</w:t>
+        <w:t xml:space="preserve"> Check this section out for brief descriptions on programming UMLs, member function descriptions, and descriptive code analysis.</w:t>
       </w:r>
     </w:p>
     <w:p>
@@ -238,10 +1304,15 @@
       <w:pPr>
         <w:pStyle w:val="Heading2"/>
       </w:pPr>
+      <w:bookmarkStart w:id="7" w:name="_Toc403594549"/>
       <w:r>
         <w:lastRenderedPageBreak/>
-        <w:t>Further Reading / references</w:t>
-      </w:r>
+        <w:t xml:space="preserve">Further Reading / </w:t>
+      </w:r>
+      <w:r>
+        <w:t>Technology Glossary</w:t>
+      </w:r>
+      <w:bookmarkEnd w:id="7"/>
     </w:p>
     <w:p/>
     <w:p>
@@ -295,15 +1366,7 @@
       </w:r>
       <w:proofErr w:type="spellEnd"/>
       <w:r>
-        <w:t xml:space="preserve"> is a client side framework that makes writing </w:t>
-      </w:r>
-      <w:proofErr w:type="spellStart"/>
-      <w:r>
-        <w:t>MVVW</w:t>
-      </w:r>
-      <w:proofErr w:type="spellEnd"/>
-      <w:r>
-        <w:t xml:space="preserve"> like applications easy with JavaScript. (Read more: </w:t>
+        <w:t xml:space="preserve"> is a client side framework that makes writing MVVW like applications easy with JavaScript. (Read more: </w:t>
       </w:r>
       <w:hyperlink r:id="rId10" w:history="1">
         <w:r>
@@ -379,15 +1442,7 @@
         <w:t xml:space="preserve">SASS: </w:t>
       </w:r>
       <w:r>
-        <w:t xml:space="preserve">SASS is an extension of the </w:t>
-      </w:r>
-      <w:proofErr w:type="spellStart"/>
-      <w:r>
-        <w:t>CSS</w:t>
-      </w:r>
-      <w:proofErr w:type="spellEnd"/>
-      <w:r>
-        <w:t xml:space="preserve"> standard which describes some added in functionality, such as constants, expressions, and fallbacks for newer specifications. </w:t>
+        <w:t xml:space="preserve">SASS is an extension of the CSS standard which describes some added in functionality, such as constants, expressions, and fallbacks for newer specifications. </w:t>
       </w:r>
       <w:r>
         <w:t xml:space="preserve">(Read more: </w:t>
@@ -477,15 +1532,7 @@
         <w:t xml:space="preserve">V8: </w:t>
       </w:r>
       <w:r>
-        <w:t xml:space="preserve">V8 is Google’s implementation of the </w:t>
-      </w:r>
-      <w:proofErr w:type="spellStart"/>
-      <w:r>
-        <w:t>ECMAScript</w:t>
-      </w:r>
-      <w:proofErr w:type="spellEnd"/>
-      <w:r>
-        <w:t xml:space="preserve"> JavaScript specification. It is a fast, optimized version</w:t>
+        <w:t>V8 is Google’s implementation of the ECMAScript JavaScript specification. It is a fast, optimized version</w:t>
       </w:r>
       <w:r>
         <w:t xml:space="preserve"> of the specification designed with performance in mind. (Read more: </w:t>
@@ -717,10 +1764,727 @@
         <w:t>)</w:t>
       </w:r>
     </w:p>
+    <w:p>
+      <w:r>
+        <w:rPr>
+          <w:b/>
+        </w:rPr>
+        <w:t xml:space="preserve">REST API: </w:t>
+      </w:r>
+      <w:r>
+        <w:t>A REST API is a specific API that provides CRUD operations at HTTP endpoints.</w:t>
+      </w:r>
+    </w:p>
+    <w:p>
+      <w:r>
+        <w:rPr>
+          <w:b/>
+        </w:rPr>
+        <w:t>Sails.js, Express</w:t>
+      </w:r>
+      <w:r>
+        <w:rPr>
+          <w:b/>
+        </w:rPr>
+        <w:t xml:space="preserve">: </w:t>
+      </w:r>
+      <w:r>
+        <w:t xml:space="preserve">A structured web application server provided that makes creating REST APIs a snap. (Read more: </w:t>
+      </w:r>
+      <w:hyperlink r:id="rId20" w:history="1">
+        <w:r>
+          <w:rPr>
+            <w:rStyle w:val="Hyperlink"/>
+          </w:rPr>
+          <w:t>http://sailsjs.org</w:t>
+        </w:r>
+      </w:hyperlink>
+    </w:p>
+    <w:p>
+      <w:pPr>
+        <w:pStyle w:val="Heading1"/>
+      </w:pPr>
+      <w:bookmarkStart w:id="8" w:name="_Toc403594550"/>
+      <w:r>
+        <w:lastRenderedPageBreak/>
+        <w:t>System Overview</w:t>
+      </w:r>
+      <w:bookmarkEnd w:id="8"/>
+    </w:p>
     <w:p/>
+    <w:p>
+      <w:r>
+        <w:rPr>
+          <w:i/>
+        </w:rPr>
+        <w:t xml:space="preserve">Help Me! Laurier </w:t>
+      </w:r>
+      <w:r>
+        <w:t>is an A</w:t>
+      </w:r>
+      <w:r>
+        <w:t xml:space="preserve">ndroid application that runs on the newest bleeding edge technology to make use of the latest and greatest software available, to make the best applications possible. To do this, powerful frameworks like </w:t>
+      </w:r>
+      <w:proofErr w:type="spellStart"/>
+      <w:r>
+        <w:rPr>
+          <w:b/>
+        </w:rPr>
+        <w:t>AngularJS</w:t>
+      </w:r>
+      <w:proofErr w:type="spellEnd"/>
+      <w:r>
+        <w:rPr>
+          <w:b/>
+        </w:rPr>
+        <w:t xml:space="preserve"> and Ionic Framework </w:t>
+      </w:r>
+      <w:r>
+        <w:t>are used on the client side. Powered by powerful HTML5, they allow the rapid development and flexibility required to build</w:t>
+      </w:r>
+      <w:r>
+        <w:t xml:space="preserve"> our application. </w:t>
+      </w:r>
+      <w:r>
+        <w:t>For brains</w:t>
+      </w:r>
+      <w:r>
+        <w:t xml:space="preserve"> on the server side</w:t>
+      </w:r>
+      <w:r>
+        <w:t xml:space="preserve">, we have chosen things like the upcoming </w:t>
+      </w:r>
+      <w:r>
+        <w:rPr>
+          <w:b/>
+        </w:rPr>
+        <w:t xml:space="preserve">V8 </w:t>
+      </w:r>
+      <w:r>
+        <w:t xml:space="preserve">powered, </w:t>
+      </w:r>
+      <w:r>
+        <w:rPr>
+          <w:b/>
+        </w:rPr>
+        <w:t xml:space="preserve">node.js and </w:t>
+      </w:r>
+      <w:proofErr w:type="spellStart"/>
+      <w:r>
+        <w:rPr>
+          <w:b/>
+        </w:rPr>
+        <w:t>npm</w:t>
+      </w:r>
+      <w:proofErr w:type="spellEnd"/>
+      <w:r>
+        <w:rPr>
+          <w:b/>
+        </w:rPr>
+        <w:t xml:space="preserve">. </w:t>
+      </w:r>
+      <w:r>
+        <w:t xml:space="preserve">With these technologies, </w:t>
+      </w:r>
+      <w:r>
+        <w:t xml:space="preserve">we aim to utilize all the tools available to the full potential. Below, we will describe </w:t>
+      </w:r>
+      <w:r>
+        <w:t xml:space="preserve">the rationale, other choices considered and how we intend to use most of the major technologies. </w:t>
+      </w:r>
+    </w:p>
+    <w:p>
+      <w:pPr>
+        <w:pStyle w:val="Heading2"/>
+      </w:pPr>
+      <w:bookmarkStart w:id="9" w:name="_Toc403594551"/>
+      <w:r>
+        <w:t>Client Overview</w:t>
+      </w:r>
+      <w:bookmarkEnd w:id="9"/>
+    </w:p>
+    <w:p/>
+    <w:p>
+      <w:r>
+        <w:t xml:space="preserve">On the client side, our choice of </w:t>
+      </w:r>
+      <w:proofErr w:type="spellStart"/>
+      <w:r>
+        <w:t>AngularJS</w:t>
+      </w:r>
+      <w:proofErr w:type="spellEnd"/>
+      <w:r>
+        <w:t xml:space="preserve">, Ionic Framework and Cordova </w:t>
+      </w:r>
+      <w:r>
+        <w:t xml:space="preserve">enables us to work with some of the best technology from the best companies. Google develops, and therefore </w:t>
+      </w:r>
+      <w:r>
+        <w:t>has stake, in Angular JS which our team has experience with.</w:t>
+      </w:r>
+      <w:r>
+        <w:t xml:space="preserve"> Thus, for the construction of this specific product we would like to make use of Angular. Angular provides data binding, routing, view management, resource management, controller management, and scaffolding to help develop. It makes the most sense for our specific application.</w:t>
+      </w:r>
+    </w:p>
+    <w:p>
+      <w:r>
+        <w:t>Ionic Framework is another layer on top of Angular, specifically targeted towards making great looking, easy to develop mobile applications built with Angular.  As our team also has experience with this and is built top down to be integrated 100% with Angular, it was our logical choice. The set of controls and power provided to map UI to a data contract model in a few lines of code made it ideal for creating an application fast.</w:t>
+      </w:r>
+    </w:p>
+    <w:p>
+      <w:r>
+        <w:t>Cordova, Bower, and Gulp are used as part of the build process to ensure a smooth development process. Gulp is one of the few JavaScript build tools available, with the alternative being Grunt or Yeoman. Ionic uses Gulp, so it was our logical choice.</w:t>
+      </w:r>
+      <w:r>
+        <w:t xml:space="preserve"> Bower is the only reasonable option for client-side dependency management, </w:t>
+      </w:r>
+      <w:r>
+        <w:t>so it is also the clear choice.</w:t>
+      </w:r>
+      <w:r>
+        <w:t xml:space="preserve"> Cordova is described in more detail below.</w:t>
+      </w:r>
+    </w:p>
+    <w:p>
+      <w:r>
+        <w:t>Other options have been considered before settling. However, all of them have pitfalls that were answered by Ionic and Angular. These are listed below with a brief description of why they were not used:</w:t>
+      </w:r>
+      <w:r>
+        <w:br/>
+      </w:r>
+    </w:p>
+    <w:p>
+      <w:pPr>
+        <w:pStyle w:val="ListParagraph"/>
+        <w:numPr>
+          <w:ilvl w:val="0"/>
+          <w:numId w:val="2"/>
+        </w:numPr>
+      </w:pPr>
+      <w:r>
+        <w:t>Pure JavaScript</w:t>
+      </w:r>
+    </w:p>
+    <w:p>
+      <w:pPr>
+        <w:pStyle w:val="ListParagraph"/>
+        <w:numPr>
+          <w:ilvl w:val="1"/>
+          <w:numId w:val="2"/>
+        </w:numPr>
+      </w:pPr>
+      <w:r>
+        <w:t>Development with no frameworks is cumbersome and eats up time for no reason. In the software industry today, when writing simple CRUD applications like ours – it is only logical to leverage all existing support ecosystems.</w:t>
+      </w:r>
+    </w:p>
+    <w:p>
+      <w:pPr>
+        <w:pStyle w:val="ListParagraph"/>
+        <w:numPr>
+          <w:ilvl w:val="0"/>
+          <w:numId w:val="2"/>
+        </w:numPr>
+      </w:pPr>
+      <w:r>
+        <w:t>jQuery Mobile</w:t>
+      </w:r>
+    </w:p>
+    <w:p>
+      <w:pPr>
+        <w:pStyle w:val="ListParagraph"/>
+        <w:numPr>
+          <w:ilvl w:val="1"/>
+          <w:numId w:val="2"/>
+        </w:numPr>
+      </w:pPr>
+      <w:proofErr w:type="gramStart"/>
+      <w:r>
+        <w:t>jQuery</w:t>
+      </w:r>
+      <w:proofErr w:type="gramEnd"/>
+      <w:r>
+        <w:t xml:space="preserve"> Mobile is great and provides an excellent set of controls and intuitive building blocks to great powerful applications. However, jQuery encourages mixing in view and model code with the selector pattern it has imposed for many years. </w:t>
+      </w:r>
+      <w:r>
+        <w:rPr>
+          <w:b/>
+        </w:rPr>
+        <w:t xml:space="preserve">Ionic </w:t>
+      </w:r>
+      <w:r>
+        <w:t>has all the great things about jQuery Mobile – wrapped in an Angular friendly wrapper.</w:t>
+      </w:r>
+    </w:p>
+    <w:p>
+      <w:pPr>
+        <w:pStyle w:val="ListParagraph"/>
+        <w:numPr>
+          <w:ilvl w:val="0"/>
+          <w:numId w:val="2"/>
+        </w:numPr>
+      </w:pPr>
+      <w:r>
+        <w:lastRenderedPageBreak/>
+        <w:t>Bootstrap</w:t>
+      </w:r>
+    </w:p>
+    <w:p>
+      <w:pPr>
+        <w:pStyle w:val="ListParagraph"/>
+        <w:numPr>
+          <w:ilvl w:val="1"/>
+          <w:numId w:val="2"/>
+        </w:numPr>
+      </w:pPr>
+      <w:r>
+        <w:t>This is a great CSS library we considered but it simply has no bindings available for quick prototyping and our team has little experience with it. The learning curve would exceed the scope of the project.</w:t>
+      </w:r>
+    </w:p>
+    <w:p>
+      <w:pPr>
+        <w:pStyle w:val="ListParagraph"/>
+        <w:numPr>
+          <w:ilvl w:val="0"/>
+          <w:numId w:val="2"/>
+        </w:numPr>
+      </w:pPr>
+      <w:proofErr w:type="spellStart"/>
+      <w:r>
+        <w:t>Sencha</w:t>
+      </w:r>
+      <w:proofErr w:type="spellEnd"/>
+      <w:r>
+        <w:t xml:space="preserve"> Touch</w:t>
+      </w:r>
+    </w:p>
+    <w:p>
+      <w:pPr>
+        <w:pStyle w:val="ListParagraph"/>
+        <w:numPr>
+          <w:ilvl w:val="1"/>
+          <w:numId w:val="2"/>
+        </w:numPr>
+      </w:pPr>
+      <w:proofErr w:type="spellStart"/>
+      <w:r>
+        <w:t>Sencha</w:t>
+      </w:r>
+      <w:proofErr w:type="spellEnd"/>
+      <w:r>
+        <w:t xml:space="preserve"> is incredibly popular, similarly to Cordova. All team members are familiar with Cordova, however. Cordova</w:t>
+      </w:r>
+      <w:r>
+        <w:t xml:space="preserve"> is hence the better choice as it meets all the requirements for this project.</w:t>
+      </w:r>
+    </w:p>
+    <w:p>
+      <w:pPr>
+        <w:pStyle w:val="ListParagraph"/>
+        <w:numPr>
+          <w:ilvl w:val="0"/>
+          <w:numId w:val="2"/>
+        </w:numPr>
+      </w:pPr>
+      <w:r>
+        <w:t>Kendo UI</w:t>
+      </w:r>
+    </w:p>
+    <w:p>
+      <w:pPr>
+        <w:pStyle w:val="ListParagraph"/>
+        <w:numPr>
+          <w:ilvl w:val="1"/>
+          <w:numId w:val="2"/>
+        </w:numPr>
+      </w:pPr>
+      <w:r>
+        <w:t xml:space="preserve">Kendo has restrictive licensing which would make it difficult to open-source our project, a potential fate for this project in the future. In order to future proof </w:t>
+      </w:r>
+      <w:proofErr w:type="gramStart"/>
+      <w:r>
+        <w:t>ourselves,</w:t>
+      </w:r>
+      <w:proofErr w:type="gramEnd"/>
+      <w:r>
+        <w:t xml:space="preserve"> this option had to be ruled out.</w:t>
+      </w:r>
+    </w:p>
+    <w:p>
+      <w:pPr>
+        <w:pStyle w:val="ListParagraph"/>
+        <w:numPr>
+          <w:ilvl w:val="0"/>
+          <w:numId w:val="2"/>
+        </w:numPr>
+      </w:pPr>
+      <w:r>
+        <w:t>Grunt</w:t>
+      </w:r>
+    </w:p>
+    <w:p>
+      <w:pPr>
+        <w:pStyle w:val="ListParagraph"/>
+        <w:numPr>
+          <w:ilvl w:val="1"/>
+          <w:numId w:val="2"/>
+        </w:numPr>
+      </w:pPr>
+      <w:r>
+        <w:t>An excellent package manager</w:t>
+      </w:r>
+      <w:r>
+        <w:t xml:space="preserve"> that was considered – but Ionic integrates perfectly with Gulp, so it makes sense to use what is compatible with our toolset rather than work against it.</w:t>
+      </w:r>
+    </w:p>
+    <w:p/>
+    <w:p>
+      <w:r>
+        <w:t>Other technologies may have also been considered but were decided to not be of high enough relevance to be list above.</w:t>
+      </w:r>
+    </w:p>
+    <w:p>
+      <w:pPr>
+        <w:rPr>
+          <w:rFonts w:asciiTheme="majorHAnsi" w:eastAsiaTheme="majorEastAsia" w:hAnsiTheme="majorHAnsi" w:cstheme="majorBidi"/>
+          <w:caps/>
+          <w:sz w:val="28"/>
+          <w:szCs w:val="28"/>
+        </w:rPr>
+      </w:pPr>
+      <w:r>
+        <w:br w:type="page"/>
+      </w:r>
+    </w:p>
+    <w:p>
+      <w:pPr>
+        <w:pStyle w:val="Heading2"/>
+      </w:pPr>
+      <w:bookmarkStart w:id="10" w:name="_Toc403594552"/>
+      <w:r>
+        <w:lastRenderedPageBreak/>
+        <w:t>Server Overview</w:t>
+      </w:r>
+      <w:bookmarkEnd w:id="10"/>
+    </w:p>
+    <w:p/>
+    <w:p>
+      <w:r>
+        <w:t xml:space="preserve">When picking technology for our server stack, we decided there </w:t>
+      </w:r>
+      <w:r>
+        <w:t xml:space="preserve">a few </w:t>
+      </w:r>
+      <w:r>
+        <w:t xml:space="preserve">main requirements: </w:t>
+      </w:r>
+    </w:p>
+    <w:p>
+      <w:pPr>
+        <w:pStyle w:val="ListParagraph"/>
+        <w:numPr>
+          <w:ilvl w:val="0"/>
+          <w:numId w:val="3"/>
+        </w:numPr>
+      </w:pPr>
+      <w:r>
+        <w:t>E</w:t>
+      </w:r>
+      <w:r>
+        <w:t>very developer had to have knowledge in the language it was going to be written in</w:t>
+      </w:r>
+    </w:p>
+    <w:p>
+      <w:pPr>
+        <w:pStyle w:val="ListParagraph"/>
+        <w:numPr>
+          <w:ilvl w:val="0"/>
+          <w:numId w:val="3"/>
+        </w:numPr>
+      </w:pPr>
+      <w:r>
+        <w:t>I</w:t>
+      </w:r>
+      <w:r>
+        <w:t>t had to have the abili</w:t>
+      </w:r>
+      <w:r>
+        <w:t>ty to provide a REST API easily</w:t>
+      </w:r>
+    </w:p>
+    <w:p>
+      <w:pPr>
+        <w:pStyle w:val="ListParagraph"/>
+        <w:numPr>
+          <w:ilvl w:val="0"/>
+          <w:numId w:val="3"/>
+        </w:numPr>
+      </w:pPr>
+      <w:r>
+        <w:t>It had to run on UNIX systems (this ruled out C# / .NET)</w:t>
+      </w:r>
+    </w:p>
+    <w:p>
+      <w:pPr>
+        <w:pStyle w:val="ListParagraph"/>
+        <w:numPr>
+          <w:ilvl w:val="0"/>
+          <w:numId w:val="3"/>
+        </w:numPr>
+      </w:pPr>
+      <w:r>
+        <w:t>Having a low entry barrier for new developers was a must</w:t>
+      </w:r>
+    </w:p>
+    <w:p>
+      <w:r>
+        <w:t xml:space="preserve">With these requirements in mind, an analysis was performed and the JavaScript powered Node.js was selected for a variety of reasons. </w:t>
+      </w:r>
+      <w:r>
+        <w:t>First and foremost, it uses JavaScript. As our client end is written in JavaScript, every developer will need to know this. This will make every developer able to work on both code bases with some degree of skill.</w:t>
+      </w:r>
+      <w:r>
+        <w:t xml:space="preserve"> Node.js runs on almost every platform and has frameworks like </w:t>
+      </w:r>
+      <w:r>
+        <w:rPr>
+          <w:i/>
+        </w:rPr>
+        <w:t xml:space="preserve">Express </w:t>
+      </w:r>
+      <w:r>
+        <w:t xml:space="preserve">to provide </w:t>
+      </w:r>
+      <w:r>
+        <w:t>REST APIs. Best of all, Node.js is a rising popular platform: support is everywhere and is only growing.</w:t>
+      </w:r>
+    </w:p>
+    <w:p>
+      <w:r>
+        <w:t xml:space="preserve">For storage, we had a few options. </w:t>
+      </w:r>
+      <w:proofErr w:type="spellStart"/>
+      <w:r>
+        <w:rPr>
+          <w:b/>
+        </w:rPr>
+        <w:t>MongoDB</w:t>
+      </w:r>
+      <w:proofErr w:type="spellEnd"/>
+      <w:r>
+        <w:t xml:space="preserve"> is by far the most popular choice when developing with Node.js which is ultimately why it was chosen for this project. The document oriented hierarchy </w:t>
+      </w:r>
+      <w:r>
+        <w:t>allows us to store massive amounts of question and answer information without a traditional relational database. However, these were considered as well. MySQL and traditional databases are unfortunately second class citizens in the context of the Node.js community. For this reason, they were quickly discarded.</w:t>
+      </w:r>
+    </w:p>
+    <w:p>
+      <w:r>
+        <w:t>Express and Sails.js are being used to give a structured feeling throughout the entire ap</w:t>
+      </w:r>
+      <w:r>
+        <w:t xml:space="preserve">plication lifecycle and prevents writing a lot of boilerplate code. They are industry hardened and have been used by big name companies like Facebook. </w:t>
+      </w:r>
+      <w:r>
+        <w:t xml:space="preserve">The alternative was writing all this boilerplate from scratch in JavaScript, which is a major problem as it violates one of the major rationale </w:t>
+      </w:r>
+      <w:r>
+        <w:t>we used for selecting libraries previously.</w:t>
+      </w:r>
+    </w:p>
+    <w:p>
+      <w:r>
+        <w:rPr>
+          <w:b/>
+        </w:rPr>
+        <w:t>Node.js</w:t>
+      </w:r>
+      <w:r>
+        <w:t xml:space="preserve"> and the powerful </w:t>
+      </w:r>
+      <w:proofErr w:type="spellStart"/>
+      <w:r>
+        <w:rPr>
+          <w:b/>
+        </w:rPr>
+        <w:t>npm</w:t>
+      </w:r>
+      <w:proofErr w:type="spellEnd"/>
+      <w:r>
+        <w:t xml:space="preserve"> were selected, but we also considered a few other possibilities based on their merits</w:t>
+      </w:r>
+      <w:r>
+        <w:t>. Ultimately, we considered but rejected:</w:t>
+      </w:r>
+    </w:p>
+    <w:p>
+      <w:pPr>
+        <w:pStyle w:val="ListParagraph"/>
+        <w:numPr>
+          <w:ilvl w:val="0"/>
+          <w:numId w:val="4"/>
+        </w:numPr>
+      </w:pPr>
+      <w:r>
+        <w:rPr>
+          <w:b/>
+        </w:rPr>
+        <w:t>C#</w:t>
+      </w:r>
+      <w:r>
+        <w:rPr>
+          <w:b/>
+        </w:rPr>
+        <w:t xml:space="preserve"> &amp; ASP.NET</w:t>
+      </w:r>
+    </w:p>
+    <w:p>
+      <w:pPr>
+        <w:pStyle w:val="ListParagraph"/>
+        <w:numPr>
+          <w:ilvl w:val="1"/>
+          <w:numId w:val="4"/>
+        </w:numPr>
+      </w:pPr>
+      <w:r>
+        <w:t xml:space="preserve">C# is a powerful language that produces a great REST API with little effort, great ORMs (such as </w:t>
+      </w:r>
+      <w:r>
+        <w:rPr>
+          <w:b/>
+        </w:rPr>
+        <w:t>Entity Framework</w:t>
+      </w:r>
+      <w:r>
+        <w:t>) and a wide tool service. Unfortunately, they are not multi-platform</w:t>
+      </w:r>
+      <w:r>
+        <w:t xml:space="preserve"> and our team is not well versed with it.</w:t>
+      </w:r>
+    </w:p>
+    <w:p>
+      <w:pPr>
+        <w:pStyle w:val="ListParagraph"/>
+        <w:numPr>
+          <w:ilvl w:val="0"/>
+          <w:numId w:val="4"/>
+        </w:numPr>
+      </w:pPr>
+      <w:r>
+        <w:rPr>
+          <w:b/>
+        </w:rPr>
+        <w:t>Ruby on Rails</w:t>
+      </w:r>
+    </w:p>
+    <w:p>
+      <w:pPr>
+        <w:pStyle w:val="ListParagraph"/>
+        <w:numPr>
+          <w:ilvl w:val="1"/>
+          <w:numId w:val="4"/>
+        </w:numPr>
+      </w:pPr>
+      <w:r>
+        <w:t xml:space="preserve">Nobody on the team has any experience with Ruby, even though the technology looked great and similar products such as </w:t>
+      </w:r>
+      <w:proofErr w:type="spellStart"/>
+      <w:r>
+        <w:t>Disqus</w:t>
+      </w:r>
+      <w:proofErr w:type="spellEnd"/>
+      <w:r>
+        <w:t xml:space="preserve"> has been developed under it.</w:t>
+      </w:r>
+    </w:p>
+    <w:p>
+      <w:pPr>
+        <w:pStyle w:val="ListParagraph"/>
+        <w:numPr>
+          <w:ilvl w:val="0"/>
+          <w:numId w:val="4"/>
+        </w:numPr>
+        <w:rPr>
+          <w:b/>
+        </w:rPr>
+      </w:pPr>
+      <w:r>
+        <w:rPr>
+          <w:b/>
+        </w:rPr>
+        <w:t>Java</w:t>
+      </w:r>
+      <w:r>
+        <w:rPr>
+          <w:b/>
+        </w:rPr>
+        <w:t xml:space="preserve"> / Tomcat</w:t>
+      </w:r>
+    </w:p>
+    <w:p>
+      <w:pPr>
+        <w:pStyle w:val="ListParagraph"/>
+        <w:numPr>
+          <w:ilvl w:val="1"/>
+          <w:numId w:val="4"/>
+        </w:numPr>
+        <w:rPr>
+          <w:b/>
+        </w:rPr>
+      </w:pPr>
+      <w:r>
+        <w:t>This is usually reserved for enterprise companies and has a lot of boilerplate</w:t>
+      </w:r>
+      <w:r>
+        <w:t xml:space="preserve"> required to get started. The barrier of entry is too high here to consider using it for our current development team and expected team.</w:t>
+      </w:r>
+    </w:p>
+    <w:p>
+      <w:pPr>
+        <w:pStyle w:val="ListParagraph"/>
+        <w:numPr>
+          <w:ilvl w:val="0"/>
+          <w:numId w:val="4"/>
+        </w:numPr>
+        <w:rPr>
+          <w:b/>
+        </w:rPr>
+      </w:pPr>
+      <w:r>
+        <w:rPr>
+          <w:b/>
+        </w:rPr>
+        <w:t>MySQL</w:t>
+      </w:r>
+    </w:p>
+    <w:p>
+      <w:pPr>
+        <w:pStyle w:val="ListParagraph"/>
+        <w:numPr>
+          <w:ilvl w:val="1"/>
+          <w:numId w:val="4"/>
+        </w:numPr>
+        <w:rPr>
+          <w:b/>
+        </w:rPr>
+      </w:pPr>
+      <w:r>
+        <w:lastRenderedPageBreak/>
+        <w:t>For reasons outlined above in detail, MySQL did not fit well within the paradigm we were aiming to use.</w:t>
+      </w:r>
+      <w:r>
+        <w:t xml:space="preserve"> For this reason, it was culled immediately without much second thought.</w:t>
+      </w:r>
+    </w:p>
+    <w:p>
+      <w:r>
+        <w:t>With everything we selected, we made sure it added significant value to our project. Each framework, tool, and library has been selected with extreme care</w:t>
+      </w:r>
+      <w:bookmarkStart w:id="11" w:name="_GoBack"/>
+      <w:bookmarkEnd w:id="11"/>
+    </w:p>
     <w:sectPr>
-      <w:headerReference w:type="default" r:id="rId20"/>
-      <w:footerReference w:type="default" r:id="rId21"/>
+      <w:headerReference w:type="default" r:id="rId21"/>
+      <w:footerReference w:type="default" r:id="rId22"/>
       <w:pgSz w:w="12240" w:h="15840"/>
       <w:pgMar w:top="1440" w:right="1440" w:bottom="1440" w:left="1440" w:header="720" w:footer="720" w:gutter="0"/>
       <w:cols w:space="720"/>
@@ -788,7 +2552,7 @@
           <w:rPr>
             <w:noProof/>
           </w:rPr>
-          <w:t>1</w:t>
+          <w:t>9</w:t>
         </w:r>
         <w:r>
           <w:rPr>
@@ -839,15 +2603,7 @@
       <w:pStyle w:val="Header"/>
     </w:pPr>
     <w:r>
-      <w:t>Help Me! Laurier (</w:t>
-    </w:r>
-    <w:proofErr w:type="spellStart"/>
-    <w:r>
-      <w:t>CP</w:t>
-    </w:r>
-    <w:proofErr w:type="spellEnd"/>
-    <w:r>
-      <w:t xml:space="preserve"> 317)</w:t>
+      <w:t>Help Me! Laurier (CP 317)</w:t>
     </w:r>
   </w:p>
   <w:p>
@@ -861,6 +2617,119 @@
 <file path=word/numbering.xml><?xml version="1.0" encoding="utf-8"?>
 <w:numbering xmlns:wpc="http://schemas.microsoft.com/office/word/2010/wordprocessingCanvas" xmlns:mc="http://schemas.openxmlformats.org/markup-compatibility/2006" xmlns:o="urn:schemas-microsoft-com:office:office" xmlns:r="http://schemas.openxmlformats.org/officeDocument/2006/relationships" xmlns:m="http://schemas.openxmlformats.org/officeDocument/2006/math" xmlns:v="urn:schemas-microsoft-com:vml" xmlns:wp14="http://schemas.microsoft.com/office/word/2010/wordprocessingDrawing" xmlns:wp="http://schemas.openxmlformats.org/drawingml/2006/wordprocessingDrawing" xmlns:w10="urn:schemas-microsoft-com:office:word" xmlns:w="http://schemas.openxmlformats.org/wordprocessingml/2006/main" xmlns:w14="http://schemas.microsoft.com/office/word/2010/wordml" xmlns:wpg="http://schemas.microsoft.com/office/word/2010/wordprocessingGroup" xmlns:wpi="http://schemas.microsoft.com/office/word/2010/wordprocessingInk" xmlns:wne="http://schemas.microsoft.com/office/word/2006/wordml" xmlns:wps="http://schemas.microsoft.com/office/word/2010/wordprocessingShape" mc:Ignorable="w14 wp14">
   <w:abstractNum w:abstractNumId="0">
+    <w:nsid w:val="0EAD298E"/>
+    <w:multiLevelType w:val="hybridMultilevel"/>
+    <w:tmpl w:val="D45EBE9A"/>
+    <w:lvl w:ilvl="0" w:tplc="04090001">
+      <w:start w:val="1"/>
+      <w:numFmt w:val="bullet"/>
+      <w:lvlText w:val=""/>
+      <w:lvlJc w:val="left"/>
+      <w:pPr>
+        <w:ind w:left="720" w:hanging="360"/>
+      </w:pPr>
+      <w:rPr>
+        <w:rFonts w:ascii="Symbol" w:hAnsi="Symbol" w:hint="default"/>
+      </w:rPr>
+    </w:lvl>
+    <w:lvl w:ilvl="1" w:tplc="04090003">
+      <w:start w:val="1"/>
+      <w:numFmt w:val="bullet"/>
+      <w:lvlText w:val="o"/>
+      <w:lvlJc w:val="left"/>
+      <w:pPr>
+        <w:ind w:left="1440" w:hanging="360"/>
+      </w:pPr>
+      <w:rPr>
+        <w:rFonts w:ascii="Courier New" w:hAnsi="Courier New" w:cs="Courier New" w:hint="default"/>
+      </w:rPr>
+    </w:lvl>
+    <w:lvl w:ilvl="2" w:tplc="04090005" w:tentative="1">
+      <w:start w:val="1"/>
+      <w:numFmt w:val="bullet"/>
+      <w:lvlText w:val=""/>
+      <w:lvlJc w:val="left"/>
+      <w:pPr>
+        <w:ind w:left="2160" w:hanging="360"/>
+      </w:pPr>
+      <w:rPr>
+        <w:rFonts w:ascii="Wingdings" w:hAnsi="Wingdings" w:hint="default"/>
+      </w:rPr>
+    </w:lvl>
+    <w:lvl w:ilvl="3" w:tplc="04090001" w:tentative="1">
+      <w:start w:val="1"/>
+      <w:numFmt w:val="bullet"/>
+      <w:lvlText w:val=""/>
+      <w:lvlJc w:val="left"/>
+      <w:pPr>
+        <w:ind w:left="2880" w:hanging="360"/>
+      </w:pPr>
+      <w:rPr>
+        <w:rFonts w:ascii="Symbol" w:hAnsi="Symbol" w:hint="default"/>
+      </w:rPr>
+    </w:lvl>
+    <w:lvl w:ilvl="4" w:tplc="04090003" w:tentative="1">
+      <w:start w:val="1"/>
+      <w:numFmt w:val="bullet"/>
+      <w:lvlText w:val="o"/>
+      <w:lvlJc w:val="left"/>
+      <w:pPr>
+        <w:ind w:left="3600" w:hanging="360"/>
+      </w:pPr>
+      <w:rPr>
+        <w:rFonts w:ascii="Courier New" w:hAnsi="Courier New" w:cs="Courier New" w:hint="default"/>
+      </w:rPr>
+    </w:lvl>
+    <w:lvl w:ilvl="5" w:tplc="04090005" w:tentative="1">
+      <w:start w:val="1"/>
+      <w:numFmt w:val="bullet"/>
+      <w:lvlText w:val=""/>
+      <w:lvlJc w:val="left"/>
+      <w:pPr>
+        <w:ind w:left="4320" w:hanging="360"/>
+      </w:pPr>
+      <w:rPr>
+        <w:rFonts w:ascii="Wingdings" w:hAnsi="Wingdings" w:hint="default"/>
+      </w:rPr>
+    </w:lvl>
+    <w:lvl w:ilvl="6" w:tplc="04090001" w:tentative="1">
+      <w:start w:val="1"/>
+      <w:numFmt w:val="bullet"/>
+      <w:lvlText w:val=""/>
+      <w:lvlJc w:val="left"/>
+      <w:pPr>
+        <w:ind w:left="5040" w:hanging="360"/>
+      </w:pPr>
+      <w:rPr>
+        <w:rFonts w:ascii="Symbol" w:hAnsi="Symbol" w:hint="default"/>
+      </w:rPr>
+    </w:lvl>
+    <w:lvl w:ilvl="7" w:tplc="04090003" w:tentative="1">
+      <w:start w:val="1"/>
+      <w:numFmt w:val="bullet"/>
+      <w:lvlText w:val="o"/>
+      <w:lvlJc w:val="left"/>
+      <w:pPr>
+        <w:ind w:left="5760" w:hanging="360"/>
+      </w:pPr>
+      <w:rPr>
+        <w:rFonts w:ascii="Courier New" w:hAnsi="Courier New" w:cs="Courier New" w:hint="default"/>
+      </w:rPr>
+    </w:lvl>
+    <w:lvl w:ilvl="8" w:tplc="04090005" w:tentative="1">
+      <w:start w:val="1"/>
+      <w:numFmt w:val="bullet"/>
+      <w:lvlText w:val=""/>
+      <w:lvlJc w:val="left"/>
+      <w:pPr>
+        <w:ind w:left="6480" w:hanging="360"/>
+      </w:pPr>
+      <w:rPr>
+        <w:rFonts w:ascii="Wingdings" w:hAnsi="Wingdings" w:hint="default"/>
+      </w:rPr>
+    </w:lvl>
+  </w:abstractNum>
+  <w:abstractNum w:abstractNumId="1">
     <w:nsid w:val="1C312D92"/>
     <w:multiLevelType w:val="hybridMultilevel"/>
     <w:tmpl w:val="C664679C"/>
@@ -973,7 +2842,242 @@
       </w:rPr>
     </w:lvl>
   </w:abstractNum>
+  <w:abstractNum w:abstractNumId="2">
+    <w:nsid w:val="3D453F74"/>
+    <w:multiLevelType w:val="hybridMultilevel"/>
+    <w:tmpl w:val="2EF6FCA0"/>
+    <w:lvl w:ilvl="0" w:tplc="04090001">
+      <w:start w:val="1"/>
+      <w:numFmt w:val="bullet"/>
+      <w:lvlText w:val=""/>
+      <w:lvlJc w:val="left"/>
+      <w:pPr>
+        <w:ind w:left="720" w:hanging="360"/>
+      </w:pPr>
+      <w:rPr>
+        <w:rFonts w:ascii="Symbol" w:hAnsi="Symbol" w:hint="default"/>
+      </w:rPr>
+    </w:lvl>
+    <w:lvl w:ilvl="1" w:tplc="04090003" w:tentative="1">
+      <w:start w:val="1"/>
+      <w:numFmt w:val="bullet"/>
+      <w:lvlText w:val="o"/>
+      <w:lvlJc w:val="left"/>
+      <w:pPr>
+        <w:ind w:left="1440" w:hanging="360"/>
+      </w:pPr>
+      <w:rPr>
+        <w:rFonts w:ascii="Courier New" w:hAnsi="Courier New" w:cs="Courier New" w:hint="default"/>
+      </w:rPr>
+    </w:lvl>
+    <w:lvl w:ilvl="2" w:tplc="04090005" w:tentative="1">
+      <w:start w:val="1"/>
+      <w:numFmt w:val="bullet"/>
+      <w:lvlText w:val=""/>
+      <w:lvlJc w:val="left"/>
+      <w:pPr>
+        <w:ind w:left="2160" w:hanging="360"/>
+      </w:pPr>
+      <w:rPr>
+        <w:rFonts w:ascii="Wingdings" w:hAnsi="Wingdings" w:hint="default"/>
+      </w:rPr>
+    </w:lvl>
+    <w:lvl w:ilvl="3" w:tplc="04090001" w:tentative="1">
+      <w:start w:val="1"/>
+      <w:numFmt w:val="bullet"/>
+      <w:lvlText w:val=""/>
+      <w:lvlJc w:val="left"/>
+      <w:pPr>
+        <w:ind w:left="2880" w:hanging="360"/>
+      </w:pPr>
+      <w:rPr>
+        <w:rFonts w:ascii="Symbol" w:hAnsi="Symbol" w:hint="default"/>
+      </w:rPr>
+    </w:lvl>
+    <w:lvl w:ilvl="4" w:tplc="04090003" w:tentative="1">
+      <w:start w:val="1"/>
+      <w:numFmt w:val="bullet"/>
+      <w:lvlText w:val="o"/>
+      <w:lvlJc w:val="left"/>
+      <w:pPr>
+        <w:ind w:left="3600" w:hanging="360"/>
+      </w:pPr>
+      <w:rPr>
+        <w:rFonts w:ascii="Courier New" w:hAnsi="Courier New" w:cs="Courier New" w:hint="default"/>
+      </w:rPr>
+    </w:lvl>
+    <w:lvl w:ilvl="5" w:tplc="04090005" w:tentative="1">
+      <w:start w:val="1"/>
+      <w:numFmt w:val="bullet"/>
+      <w:lvlText w:val=""/>
+      <w:lvlJc w:val="left"/>
+      <w:pPr>
+        <w:ind w:left="4320" w:hanging="360"/>
+      </w:pPr>
+      <w:rPr>
+        <w:rFonts w:ascii="Wingdings" w:hAnsi="Wingdings" w:hint="default"/>
+      </w:rPr>
+    </w:lvl>
+    <w:lvl w:ilvl="6" w:tplc="04090001" w:tentative="1">
+      <w:start w:val="1"/>
+      <w:numFmt w:val="bullet"/>
+      <w:lvlText w:val=""/>
+      <w:lvlJc w:val="left"/>
+      <w:pPr>
+        <w:ind w:left="5040" w:hanging="360"/>
+      </w:pPr>
+      <w:rPr>
+        <w:rFonts w:ascii="Symbol" w:hAnsi="Symbol" w:hint="default"/>
+      </w:rPr>
+    </w:lvl>
+    <w:lvl w:ilvl="7" w:tplc="04090003" w:tentative="1">
+      <w:start w:val="1"/>
+      <w:numFmt w:val="bullet"/>
+      <w:lvlText w:val="o"/>
+      <w:lvlJc w:val="left"/>
+      <w:pPr>
+        <w:ind w:left="5760" w:hanging="360"/>
+      </w:pPr>
+      <w:rPr>
+        <w:rFonts w:ascii="Courier New" w:hAnsi="Courier New" w:cs="Courier New" w:hint="default"/>
+      </w:rPr>
+    </w:lvl>
+    <w:lvl w:ilvl="8" w:tplc="04090005" w:tentative="1">
+      <w:start w:val="1"/>
+      <w:numFmt w:val="bullet"/>
+      <w:lvlText w:val=""/>
+      <w:lvlJc w:val="left"/>
+      <w:pPr>
+        <w:ind w:left="6480" w:hanging="360"/>
+      </w:pPr>
+      <w:rPr>
+        <w:rFonts w:ascii="Wingdings" w:hAnsi="Wingdings" w:hint="default"/>
+      </w:rPr>
+    </w:lvl>
+  </w:abstractNum>
+  <w:abstractNum w:abstractNumId="3">
+    <w:nsid w:val="4ED57899"/>
+    <w:multiLevelType w:val="hybridMultilevel"/>
+    <w:tmpl w:val="B194F884"/>
+    <w:lvl w:ilvl="0" w:tplc="04090001">
+      <w:start w:val="1"/>
+      <w:numFmt w:val="bullet"/>
+      <w:lvlText w:val=""/>
+      <w:lvlJc w:val="left"/>
+      <w:pPr>
+        <w:ind w:left="720" w:hanging="360"/>
+      </w:pPr>
+      <w:rPr>
+        <w:rFonts w:ascii="Symbol" w:hAnsi="Symbol" w:hint="default"/>
+      </w:rPr>
+    </w:lvl>
+    <w:lvl w:ilvl="1" w:tplc="04090003">
+      <w:start w:val="1"/>
+      <w:numFmt w:val="bullet"/>
+      <w:lvlText w:val="o"/>
+      <w:lvlJc w:val="left"/>
+      <w:pPr>
+        <w:ind w:left="1440" w:hanging="360"/>
+      </w:pPr>
+      <w:rPr>
+        <w:rFonts w:ascii="Courier New" w:hAnsi="Courier New" w:cs="Courier New" w:hint="default"/>
+      </w:rPr>
+    </w:lvl>
+    <w:lvl w:ilvl="2" w:tplc="04090005" w:tentative="1">
+      <w:start w:val="1"/>
+      <w:numFmt w:val="bullet"/>
+      <w:lvlText w:val=""/>
+      <w:lvlJc w:val="left"/>
+      <w:pPr>
+        <w:ind w:left="2160" w:hanging="360"/>
+      </w:pPr>
+      <w:rPr>
+        <w:rFonts w:ascii="Wingdings" w:hAnsi="Wingdings" w:hint="default"/>
+      </w:rPr>
+    </w:lvl>
+    <w:lvl w:ilvl="3" w:tplc="04090001" w:tentative="1">
+      <w:start w:val="1"/>
+      <w:numFmt w:val="bullet"/>
+      <w:lvlText w:val=""/>
+      <w:lvlJc w:val="left"/>
+      <w:pPr>
+        <w:ind w:left="2880" w:hanging="360"/>
+      </w:pPr>
+      <w:rPr>
+        <w:rFonts w:ascii="Symbol" w:hAnsi="Symbol" w:hint="default"/>
+      </w:rPr>
+    </w:lvl>
+    <w:lvl w:ilvl="4" w:tplc="04090003" w:tentative="1">
+      <w:start w:val="1"/>
+      <w:numFmt w:val="bullet"/>
+      <w:lvlText w:val="o"/>
+      <w:lvlJc w:val="left"/>
+      <w:pPr>
+        <w:ind w:left="3600" w:hanging="360"/>
+      </w:pPr>
+      <w:rPr>
+        <w:rFonts w:ascii="Courier New" w:hAnsi="Courier New" w:cs="Courier New" w:hint="default"/>
+      </w:rPr>
+    </w:lvl>
+    <w:lvl w:ilvl="5" w:tplc="04090005" w:tentative="1">
+      <w:start w:val="1"/>
+      <w:numFmt w:val="bullet"/>
+      <w:lvlText w:val=""/>
+      <w:lvlJc w:val="left"/>
+      <w:pPr>
+        <w:ind w:left="4320" w:hanging="360"/>
+      </w:pPr>
+      <w:rPr>
+        <w:rFonts w:ascii="Wingdings" w:hAnsi="Wingdings" w:hint="default"/>
+      </w:rPr>
+    </w:lvl>
+    <w:lvl w:ilvl="6" w:tplc="04090001" w:tentative="1">
+      <w:start w:val="1"/>
+      <w:numFmt w:val="bullet"/>
+      <w:lvlText w:val=""/>
+      <w:lvlJc w:val="left"/>
+      <w:pPr>
+        <w:ind w:left="5040" w:hanging="360"/>
+      </w:pPr>
+      <w:rPr>
+        <w:rFonts w:ascii="Symbol" w:hAnsi="Symbol" w:hint="default"/>
+      </w:rPr>
+    </w:lvl>
+    <w:lvl w:ilvl="7" w:tplc="04090003" w:tentative="1">
+      <w:start w:val="1"/>
+      <w:numFmt w:val="bullet"/>
+      <w:lvlText w:val="o"/>
+      <w:lvlJc w:val="left"/>
+      <w:pPr>
+        <w:ind w:left="5760" w:hanging="360"/>
+      </w:pPr>
+      <w:rPr>
+        <w:rFonts w:ascii="Courier New" w:hAnsi="Courier New" w:cs="Courier New" w:hint="default"/>
+      </w:rPr>
+    </w:lvl>
+    <w:lvl w:ilvl="8" w:tplc="04090005" w:tentative="1">
+      <w:start w:val="1"/>
+      <w:numFmt w:val="bullet"/>
+      <w:lvlText w:val=""/>
+      <w:lvlJc w:val="left"/>
+      <w:pPr>
+        <w:ind w:left="6480" w:hanging="360"/>
+      </w:pPr>
+      <w:rPr>
+        <w:rFonts w:ascii="Wingdings" w:hAnsi="Wingdings" w:hint="default"/>
+      </w:rPr>
+    </w:lvl>
+  </w:abstractNum>
   <w:num w:numId="1">
+    <w:abstractNumId w:val="1"/>
+  </w:num>
+  <w:num w:numId="2">
+    <w:abstractNumId w:val="3"/>
+  </w:num>
+  <w:num w:numId="3">
+    <w:abstractNumId w:val="2"/>
+  </w:num>
+  <w:num w:numId="4">
     <w:abstractNumId w:val="0"/>
   </w:num>
 </w:numbering>
@@ -1360,7 +3464,6 @@
   <w:style w:type="character" w:default="1" w:styleId="DefaultParagraphFont">
     <w:name w:val="Default Paragraph Font"/>
     <w:uiPriority w:val="1"/>
-    <w:semiHidden/>
     <w:unhideWhenUsed/>
   </w:style>
   <w:style w:type="table" w:default="1" w:styleId="TableNormal">
@@ -1846,6 +3949,111 @@
     <w:rPr>
       <w:color w:val="0563C1" w:themeColor="hyperlink"/>
       <w:u w:val="single"/>
+    </w:rPr>
+  </w:style>
+  <w:style w:type="paragraph" w:customStyle="1" w:styleId="Heading">
+    <w:name w:val="Heading"/>
+    <w:basedOn w:val="Normal"/>
+    <w:next w:val="BodyText"/>
+    <w:rsid w:val="00AE3495"/>
+    <w:pPr>
+      <w:keepNext/>
+      <w:widowControl w:val="0"/>
+      <w:suppressAutoHyphens/>
+      <w:spacing w:before="240" w:after="120" w:line="240" w:lineRule="auto"/>
+    </w:pPr>
+    <w:rPr>
+      <w:rFonts w:ascii="Arial" w:eastAsia="Arial Unicode MS" w:hAnsi="Arial" w:cs="Arial Unicode MS"/>
+      <w:kern w:val="2"/>
+      <w:sz w:val="28"/>
+      <w:szCs w:val="28"/>
+      <w:lang w:val="en-CA" w:eastAsia="hi-IN" w:bidi="hi-IN"/>
+    </w:rPr>
+  </w:style>
+  <w:style w:type="paragraph" w:styleId="BodyText">
+    <w:name w:val="Body Text"/>
+    <w:basedOn w:val="Normal"/>
+    <w:link w:val="BodyTextChar"/>
+    <w:uiPriority w:val="99"/>
+    <w:unhideWhenUsed/>
+    <w:rsid w:val="00AE3495"/>
+    <w:pPr>
+      <w:spacing w:after="120"/>
+    </w:pPr>
+  </w:style>
+  <w:style w:type="character" w:customStyle="1" w:styleId="BodyTextChar">
+    <w:name w:val="Body Text Char"/>
+    <w:basedOn w:val="DefaultParagraphFont"/>
+    <w:link w:val="BodyText"/>
+    <w:uiPriority w:val="99"/>
+    <w:rsid w:val="00AE3495"/>
+  </w:style>
+  <w:style w:type="paragraph" w:styleId="TOC1">
+    <w:name w:val="toc 1"/>
+    <w:basedOn w:val="Normal"/>
+    <w:next w:val="Normal"/>
+    <w:autoRedefine/>
+    <w:uiPriority w:val="39"/>
+    <w:unhideWhenUsed/>
+    <w:rsid w:val="00817C7D"/>
+    <w:pPr>
+      <w:spacing w:after="100"/>
+    </w:pPr>
+  </w:style>
+  <w:style w:type="paragraph" w:styleId="TOC2">
+    <w:name w:val="toc 2"/>
+    <w:basedOn w:val="Normal"/>
+    <w:next w:val="Normal"/>
+    <w:autoRedefine/>
+    <w:uiPriority w:val="39"/>
+    <w:unhideWhenUsed/>
+    <w:rsid w:val="00817C7D"/>
+    <w:pPr>
+      <w:spacing w:after="100"/>
+      <w:ind w:left="220"/>
+    </w:pPr>
+  </w:style>
+  <w:style w:type="paragraph" w:styleId="TOC3">
+    <w:name w:val="toc 3"/>
+    <w:basedOn w:val="Normal"/>
+    <w:next w:val="Normal"/>
+    <w:autoRedefine/>
+    <w:uiPriority w:val="39"/>
+    <w:unhideWhenUsed/>
+    <w:rsid w:val="00817C7D"/>
+    <w:pPr>
+      <w:spacing w:after="100"/>
+      <w:ind w:left="440"/>
+    </w:pPr>
+  </w:style>
+  <w:style w:type="paragraph" w:styleId="BalloonText">
+    <w:name w:val="Balloon Text"/>
+    <w:basedOn w:val="Normal"/>
+    <w:link w:val="BalloonTextChar"/>
+    <w:uiPriority w:val="99"/>
+    <w:semiHidden/>
+    <w:unhideWhenUsed/>
+    <w:rsid w:val="00817C7D"/>
+    <w:pPr>
+      <w:spacing w:after="0" w:line="240" w:lineRule="auto"/>
+    </w:pPr>
+    <w:rPr>
+      <w:rFonts w:ascii="Tahoma" w:hAnsi="Tahoma" w:cs="Tahoma"/>
+      <w:sz w:val="16"/>
+      <w:szCs w:val="16"/>
+    </w:rPr>
+  </w:style>
+  <w:style w:type="character" w:customStyle="1" w:styleId="BalloonTextChar">
+    <w:name w:val="Balloon Text Char"/>
+    <w:basedOn w:val="DefaultParagraphFont"/>
+    <w:link w:val="BalloonText"/>
+    <w:uiPriority w:val="99"/>
+    <w:semiHidden/>
+    <w:rsid w:val="00817C7D"/>
+    <w:rPr>
+      <w:rFonts w:ascii="Tahoma" w:hAnsi="Tahoma" w:cs="Tahoma"/>
+      <w:sz w:val="16"/>
+      <w:szCs w:val="16"/>
     </w:rPr>
   </w:style>
 </w:styles>
@@ -2232,7 +4440,6 @@
   <w:style w:type="character" w:default="1" w:styleId="DefaultParagraphFont">
     <w:name w:val="Default Paragraph Font"/>
     <w:uiPriority w:val="1"/>
-    <w:semiHidden/>
     <w:unhideWhenUsed/>
   </w:style>
   <w:style w:type="table" w:default="1" w:styleId="TableNormal">
@@ -2718,6 +4925,111 @@
     <w:rPr>
       <w:color w:val="0563C1" w:themeColor="hyperlink"/>
       <w:u w:val="single"/>
+    </w:rPr>
+  </w:style>
+  <w:style w:type="paragraph" w:customStyle="1" w:styleId="Heading">
+    <w:name w:val="Heading"/>
+    <w:basedOn w:val="Normal"/>
+    <w:next w:val="BodyText"/>
+    <w:rsid w:val="00AE3495"/>
+    <w:pPr>
+      <w:keepNext/>
+      <w:widowControl w:val="0"/>
+      <w:suppressAutoHyphens/>
+      <w:spacing w:before="240" w:after="120" w:line="240" w:lineRule="auto"/>
+    </w:pPr>
+    <w:rPr>
+      <w:rFonts w:ascii="Arial" w:eastAsia="Arial Unicode MS" w:hAnsi="Arial" w:cs="Arial Unicode MS"/>
+      <w:kern w:val="2"/>
+      <w:sz w:val="28"/>
+      <w:szCs w:val="28"/>
+      <w:lang w:val="en-CA" w:eastAsia="hi-IN" w:bidi="hi-IN"/>
+    </w:rPr>
+  </w:style>
+  <w:style w:type="paragraph" w:styleId="BodyText">
+    <w:name w:val="Body Text"/>
+    <w:basedOn w:val="Normal"/>
+    <w:link w:val="BodyTextChar"/>
+    <w:uiPriority w:val="99"/>
+    <w:unhideWhenUsed/>
+    <w:rsid w:val="00AE3495"/>
+    <w:pPr>
+      <w:spacing w:after="120"/>
+    </w:pPr>
+  </w:style>
+  <w:style w:type="character" w:customStyle="1" w:styleId="BodyTextChar">
+    <w:name w:val="Body Text Char"/>
+    <w:basedOn w:val="DefaultParagraphFont"/>
+    <w:link w:val="BodyText"/>
+    <w:uiPriority w:val="99"/>
+    <w:rsid w:val="00AE3495"/>
+  </w:style>
+  <w:style w:type="paragraph" w:styleId="TOC1">
+    <w:name w:val="toc 1"/>
+    <w:basedOn w:val="Normal"/>
+    <w:next w:val="Normal"/>
+    <w:autoRedefine/>
+    <w:uiPriority w:val="39"/>
+    <w:unhideWhenUsed/>
+    <w:rsid w:val="00817C7D"/>
+    <w:pPr>
+      <w:spacing w:after="100"/>
+    </w:pPr>
+  </w:style>
+  <w:style w:type="paragraph" w:styleId="TOC2">
+    <w:name w:val="toc 2"/>
+    <w:basedOn w:val="Normal"/>
+    <w:next w:val="Normal"/>
+    <w:autoRedefine/>
+    <w:uiPriority w:val="39"/>
+    <w:unhideWhenUsed/>
+    <w:rsid w:val="00817C7D"/>
+    <w:pPr>
+      <w:spacing w:after="100"/>
+      <w:ind w:left="220"/>
+    </w:pPr>
+  </w:style>
+  <w:style w:type="paragraph" w:styleId="TOC3">
+    <w:name w:val="toc 3"/>
+    <w:basedOn w:val="Normal"/>
+    <w:next w:val="Normal"/>
+    <w:autoRedefine/>
+    <w:uiPriority w:val="39"/>
+    <w:unhideWhenUsed/>
+    <w:rsid w:val="00817C7D"/>
+    <w:pPr>
+      <w:spacing w:after="100"/>
+      <w:ind w:left="440"/>
+    </w:pPr>
+  </w:style>
+  <w:style w:type="paragraph" w:styleId="BalloonText">
+    <w:name w:val="Balloon Text"/>
+    <w:basedOn w:val="Normal"/>
+    <w:link w:val="BalloonTextChar"/>
+    <w:uiPriority w:val="99"/>
+    <w:semiHidden/>
+    <w:unhideWhenUsed/>
+    <w:rsid w:val="00817C7D"/>
+    <w:pPr>
+      <w:spacing w:after="0" w:line="240" w:lineRule="auto"/>
+    </w:pPr>
+    <w:rPr>
+      <w:rFonts w:ascii="Tahoma" w:hAnsi="Tahoma" w:cs="Tahoma"/>
+      <w:sz w:val="16"/>
+      <w:szCs w:val="16"/>
+    </w:rPr>
+  </w:style>
+  <w:style w:type="character" w:customStyle="1" w:styleId="BalloonTextChar">
+    <w:name w:val="Balloon Text Char"/>
+    <w:basedOn w:val="DefaultParagraphFont"/>
+    <w:link w:val="BalloonText"/>
+    <w:uiPriority w:val="99"/>
+    <w:semiHidden/>
+    <w:rsid w:val="00817C7D"/>
+    <w:rPr>
+      <w:rFonts w:ascii="Tahoma" w:hAnsi="Tahoma" w:cs="Tahoma"/>
+      <w:sz w:val="16"/>
+      <w:szCs w:val="16"/>
     </w:rPr>
   </w:style>
 </w:styles>
@@ -2989,7 +5301,7 @@
 </file>
 
 <file path=customXml/itemProps1.xml><?xml version="1.0" encoding="utf-8"?>
-<ds:datastoreItem xmlns:ds="http://schemas.openxmlformats.org/officeDocument/2006/customXml" ds:itemID="{9709BF25-8DB1-456F-8C95-C3A4731E922E}">
+<ds:datastoreItem xmlns:ds="http://schemas.openxmlformats.org/officeDocument/2006/customXml" ds:itemID="{92F24601-0523-4026-8D28-BA522D8EF1AC}">
   <ds:schemaRefs>
     <ds:schemaRef ds:uri="http://schemas.openxmlformats.org/officeDocument/2006/bibliography"/>
   </ds:schemaRefs>

</xml_diff>

<commit_message>
Added an updated "Software Design" with a base architecture diagram
</commit_message>
<xml_diff>
--- a/docs/Software Design.docx
+++ b/docs/Software Design.docx
@@ -311,7 +311,7 @@
           <w:r>
             <w:fldChar w:fldCharType="separate"/>
           </w:r>
-          <w:hyperlink w:anchor="_Toc403594542" w:history="1">
+          <w:hyperlink w:anchor="_Toc403599485" w:history="1">
             <w:r>
               <w:rPr>
                 <w:rStyle w:val="Hyperlink"/>
@@ -338,7 +338,7 @@
                 <w:noProof/>
                 <w:webHidden/>
               </w:rPr>
-              <w:instrText xml:space="preserve"> PAGEREF _Toc403594542 \h </w:instrText>
+              <w:instrText xml:space="preserve"> PAGEREF _Toc403599485 \h </w:instrText>
             </w:r>
             <w:r>
               <w:rPr>
@@ -379,7 +379,7 @@
               <w:noProof/>
             </w:rPr>
           </w:pPr>
-          <w:hyperlink w:anchor="_Toc403594543" w:history="1">
+          <w:hyperlink w:anchor="_Toc403599486" w:history="1">
             <w:r>
               <w:rPr>
                 <w:rStyle w:val="Hyperlink"/>
@@ -406,7 +406,7 @@
                 <w:noProof/>
                 <w:webHidden/>
               </w:rPr>
-              <w:instrText xml:space="preserve"> PAGEREF _Toc403594543 \h </w:instrText>
+              <w:instrText xml:space="preserve"> PAGEREF _Toc403599486 \h </w:instrText>
             </w:r>
             <w:r>
               <w:rPr>
@@ -447,7 +447,7 @@
               <w:noProof/>
             </w:rPr>
           </w:pPr>
-          <w:hyperlink w:anchor="_Toc403594544" w:history="1">
+          <w:hyperlink w:anchor="_Toc403599487" w:history="1">
             <w:r>
               <w:rPr>
                 <w:rStyle w:val="Hyperlink"/>
@@ -474,7 +474,7 @@
                 <w:noProof/>
                 <w:webHidden/>
               </w:rPr>
-              <w:instrText xml:space="preserve"> PAGEREF _Toc403594544 \h </w:instrText>
+              <w:instrText xml:space="preserve"> PAGEREF _Toc403599487 \h </w:instrText>
             </w:r>
             <w:r>
               <w:rPr>
@@ -515,7 +515,7 @@
               <w:noProof/>
             </w:rPr>
           </w:pPr>
-          <w:hyperlink w:anchor="_Toc403594545" w:history="1">
+          <w:hyperlink w:anchor="_Toc403599488" w:history="1">
             <w:r>
               <w:rPr>
                 <w:rStyle w:val="Hyperlink"/>
@@ -542,7 +542,7 @@
                 <w:noProof/>
                 <w:webHidden/>
               </w:rPr>
-              <w:instrText xml:space="preserve"> PAGEREF _Toc403594545 \h </w:instrText>
+              <w:instrText xml:space="preserve"> PAGEREF _Toc403599488 \h </w:instrText>
             </w:r>
             <w:r>
               <w:rPr>
@@ -583,7 +583,7 @@
               <w:noProof/>
             </w:rPr>
           </w:pPr>
-          <w:hyperlink w:anchor="_Toc403594546" w:history="1">
+          <w:hyperlink w:anchor="_Toc403599489" w:history="1">
             <w:r>
               <w:rPr>
                 <w:rStyle w:val="Hyperlink"/>
@@ -610,7 +610,7 @@
                 <w:noProof/>
                 <w:webHidden/>
               </w:rPr>
-              <w:instrText xml:space="preserve"> PAGEREF _Toc403594546 \h </w:instrText>
+              <w:instrText xml:space="preserve"> PAGEREF _Toc403599489 \h </w:instrText>
             </w:r>
             <w:r>
               <w:rPr>
@@ -651,7 +651,7 @@
               <w:noProof/>
             </w:rPr>
           </w:pPr>
-          <w:hyperlink w:anchor="_Toc403594547" w:history="1">
+          <w:hyperlink w:anchor="_Toc403599490" w:history="1">
             <w:r>
               <w:rPr>
                 <w:rStyle w:val="Hyperlink"/>
@@ -678,7 +678,7 @@
                 <w:noProof/>
                 <w:webHidden/>
               </w:rPr>
-              <w:instrText xml:space="preserve"> PAGEREF _Toc403594547 \h </w:instrText>
+              <w:instrText xml:space="preserve"> PAGEREF _Toc403599490 \h </w:instrText>
             </w:r>
             <w:r>
               <w:rPr>
@@ -719,7 +719,7 @@
               <w:noProof/>
             </w:rPr>
           </w:pPr>
-          <w:hyperlink w:anchor="_Toc403594548" w:history="1">
+          <w:hyperlink w:anchor="_Toc403599491" w:history="1">
             <w:r>
               <w:rPr>
                 <w:rStyle w:val="Hyperlink"/>
@@ -746,7 +746,75 @@
                 <w:noProof/>
                 <w:webHidden/>
               </w:rPr>
-              <w:instrText xml:space="preserve"> PAGEREF _Toc403594548 \h </w:instrText>
+              <w:instrText xml:space="preserve"> PAGEREF _Toc403599491 \h </w:instrText>
+            </w:r>
+            <w:r>
+              <w:rPr>
+                <w:noProof/>
+                <w:webHidden/>
+              </w:rPr>
+            </w:r>
+            <w:r>
+              <w:rPr>
+                <w:noProof/>
+                <w:webHidden/>
+              </w:rPr>
+              <w:fldChar w:fldCharType="separate"/>
+            </w:r>
+            <w:r>
+              <w:rPr>
+                <w:noProof/>
+                <w:webHidden/>
+              </w:rPr>
+              <w:t>4</w:t>
+            </w:r>
+            <w:r>
+              <w:rPr>
+                <w:noProof/>
+                <w:webHidden/>
+              </w:rPr>
+              <w:fldChar w:fldCharType="end"/>
+            </w:r>
+          </w:hyperlink>
+        </w:p>
+        <w:p>
+          <w:pPr>
+            <w:pStyle w:val="TOC3"/>
+            <w:tabs>
+              <w:tab w:val="right" w:leader="dot" w:pos="9350"/>
+            </w:tabs>
+            <w:rPr>
+              <w:noProof/>
+            </w:rPr>
+          </w:pPr>
+          <w:hyperlink w:anchor="_Toc403599492" w:history="1">
+            <w:r>
+              <w:rPr>
+                <w:rStyle w:val="Hyperlink"/>
+                <w:noProof/>
+              </w:rPr>
+              <w:t>Interface Design</w:t>
+            </w:r>
+            <w:r>
+              <w:rPr>
+                <w:noProof/>
+                <w:webHidden/>
+              </w:rPr>
+              <w:tab/>
+            </w:r>
+            <w:r>
+              <w:rPr>
+                <w:noProof/>
+                <w:webHidden/>
+              </w:rPr>
+              <w:fldChar w:fldCharType="begin"/>
+            </w:r>
+            <w:r>
+              <w:rPr>
+                <w:noProof/>
+                <w:webHidden/>
+              </w:rPr>
+              <w:instrText xml:space="preserve"> PAGEREF _Toc403599492 \h </w:instrText>
             </w:r>
             <w:r>
               <w:rPr>
@@ -787,7 +855,7 @@
               <w:noProof/>
             </w:rPr>
           </w:pPr>
-          <w:hyperlink w:anchor="_Toc403594549" w:history="1">
+          <w:hyperlink w:anchor="_Toc403599493" w:history="1">
             <w:r>
               <w:rPr>
                 <w:rStyle w:val="Hyperlink"/>
@@ -814,7 +882,7 @@
                 <w:noProof/>
                 <w:webHidden/>
               </w:rPr>
-              <w:instrText xml:space="preserve"> PAGEREF _Toc403594549 \h </w:instrText>
+              <w:instrText xml:space="preserve"> PAGEREF _Toc403599493 \h </w:instrText>
             </w:r>
             <w:r>
               <w:rPr>
@@ -855,7 +923,7 @@
               <w:noProof/>
             </w:rPr>
           </w:pPr>
-          <w:hyperlink w:anchor="_Toc403594550" w:history="1">
+          <w:hyperlink w:anchor="_Toc403599494" w:history="1">
             <w:r>
               <w:rPr>
                 <w:rStyle w:val="Hyperlink"/>
@@ -882,7 +950,7 @@
                 <w:noProof/>
                 <w:webHidden/>
               </w:rPr>
-              <w:instrText xml:space="preserve"> PAGEREF _Toc403594550 \h </w:instrText>
+              <w:instrText xml:space="preserve"> PAGEREF _Toc403599494 \h </w:instrText>
             </w:r>
             <w:r>
               <w:rPr>
@@ -923,7 +991,7 @@
               <w:noProof/>
             </w:rPr>
           </w:pPr>
-          <w:hyperlink w:anchor="_Toc403594551" w:history="1">
+          <w:hyperlink w:anchor="_Toc403599495" w:history="1">
             <w:r>
               <w:rPr>
                 <w:rStyle w:val="Hyperlink"/>
@@ -950,7 +1018,7 @@
                 <w:noProof/>
                 <w:webHidden/>
               </w:rPr>
-              <w:instrText xml:space="preserve"> PAGEREF _Toc403594551 \h </w:instrText>
+              <w:instrText xml:space="preserve"> PAGEREF _Toc403599495 \h </w:instrText>
             </w:r>
             <w:r>
               <w:rPr>
@@ -991,7 +1059,7 @@
               <w:noProof/>
             </w:rPr>
           </w:pPr>
-          <w:hyperlink w:anchor="_Toc403594552" w:history="1">
+          <w:hyperlink w:anchor="_Toc403599496" w:history="1">
             <w:r>
               <w:rPr>
                 <w:rStyle w:val="Hyperlink"/>
@@ -1018,7 +1086,7 @@
                 <w:noProof/>
                 <w:webHidden/>
               </w:rPr>
-              <w:instrText xml:space="preserve"> PAGEREF _Toc403594552 \h </w:instrText>
+              <w:instrText xml:space="preserve"> PAGEREF _Toc403599496 \h </w:instrText>
             </w:r>
             <w:r>
               <w:rPr>
@@ -1039,6 +1107,210 @@
                 <w:webHidden/>
               </w:rPr>
               <w:t>8</w:t>
+            </w:r>
+            <w:r>
+              <w:rPr>
+                <w:noProof/>
+                <w:webHidden/>
+              </w:rPr>
+              <w:fldChar w:fldCharType="end"/>
+            </w:r>
+          </w:hyperlink>
+        </w:p>
+        <w:p>
+          <w:pPr>
+            <w:pStyle w:val="TOC1"/>
+            <w:tabs>
+              <w:tab w:val="right" w:leader="dot" w:pos="9350"/>
+            </w:tabs>
+            <w:rPr>
+              <w:noProof/>
+            </w:rPr>
+          </w:pPr>
+          <w:hyperlink w:anchor="_Toc403599497" w:history="1">
+            <w:r>
+              <w:rPr>
+                <w:rStyle w:val="Hyperlink"/>
+                <w:noProof/>
+              </w:rPr>
+              <w:t>System Architecture</w:t>
+            </w:r>
+            <w:r>
+              <w:rPr>
+                <w:noProof/>
+                <w:webHidden/>
+              </w:rPr>
+              <w:tab/>
+            </w:r>
+            <w:r>
+              <w:rPr>
+                <w:noProof/>
+                <w:webHidden/>
+              </w:rPr>
+              <w:fldChar w:fldCharType="begin"/>
+            </w:r>
+            <w:r>
+              <w:rPr>
+                <w:noProof/>
+                <w:webHidden/>
+              </w:rPr>
+              <w:instrText xml:space="preserve"> PAGEREF _Toc403599497 \h </w:instrText>
+            </w:r>
+            <w:r>
+              <w:rPr>
+                <w:noProof/>
+                <w:webHidden/>
+              </w:rPr>
+            </w:r>
+            <w:r>
+              <w:rPr>
+                <w:noProof/>
+                <w:webHidden/>
+              </w:rPr>
+              <w:fldChar w:fldCharType="separate"/>
+            </w:r>
+            <w:r>
+              <w:rPr>
+                <w:noProof/>
+                <w:webHidden/>
+              </w:rPr>
+              <w:t>10</w:t>
+            </w:r>
+            <w:r>
+              <w:rPr>
+                <w:noProof/>
+                <w:webHidden/>
+              </w:rPr>
+              <w:fldChar w:fldCharType="end"/>
+            </w:r>
+          </w:hyperlink>
+        </w:p>
+        <w:p>
+          <w:pPr>
+            <w:pStyle w:val="TOC2"/>
+            <w:tabs>
+              <w:tab w:val="right" w:leader="dot" w:pos="9350"/>
+            </w:tabs>
+            <w:rPr>
+              <w:noProof/>
+            </w:rPr>
+          </w:pPr>
+          <w:hyperlink w:anchor="_Toc403599498" w:history="1">
+            <w:r>
+              <w:rPr>
+                <w:rStyle w:val="Hyperlink"/>
+                <w:noProof/>
+              </w:rPr>
+              <w:t>High Level Overview</w:t>
+            </w:r>
+            <w:r>
+              <w:rPr>
+                <w:noProof/>
+                <w:webHidden/>
+              </w:rPr>
+              <w:tab/>
+            </w:r>
+            <w:r>
+              <w:rPr>
+                <w:noProof/>
+                <w:webHidden/>
+              </w:rPr>
+              <w:fldChar w:fldCharType="begin"/>
+            </w:r>
+            <w:r>
+              <w:rPr>
+                <w:noProof/>
+                <w:webHidden/>
+              </w:rPr>
+              <w:instrText xml:space="preserve"> PAGEREF _Toc403599498 \h </w:instrText>
+            </w:r>
+            <w:r>
+              <w:rPr>
+                <w:noProof/>
+                <w:webHidden/>
+              </w:rPr>
+            </w:r>
+            <w:r>
+              <w:rPr>
+                <w:noProof/>
+                <w:webHidden/>
+              </w:rPr>
+              <w:fldChar w:fldCharType="separate"/>
+            </w:r>
+            <w:r>
+              <w:rPr>
+                <w:noProof/>
+                <w:webHidden/>
+              </w:rPr>
+              <w:t>10</w:t>
+            </w:r>
+            <w:r>
+              <w:rPr>
+                <w:noProof/>
+                <w:webHidden/>
+              </w:rPr>
+              <w:fldChar w:fldCharType="end"/>
+            </w:r>
+          </w:hyperlink>
+        </w:p>
+        <w:p>
+          <w:pPr>
+            <w:pStyle w:val="TOC1"/>
+            <w:tabs>
+              <w:tab w:val="right" w:leader="dot" w:pos="9350"/>
+            </w:tabs>
+            <w:rPr>
+              <w:noProof/>
+            </w:rPr>
+          </w:pPr>
+          <w:hyperlink w:anchor="_Toc403599499" w:history="1">
+            <w:r>
+              <w:rPr>
+                <w:rStyle w:val="Hyperlink"/>
+                <w:noProof/>
+              </w:rPr>
+              <w:t>Interface Design</w:t>
+            </w:r>
+            <w:r>
+              <w:rPr>
+                <w:noProof/>
+                <w:webHidden/>
+              </w:rPr>
+              <w:tab/>
+            </w:r>
+            <w:r>
+              <w:rPr>
+                <w:noProof/>
+                <w:webHidden/>
+              </w:rPr>
+              <w:fldChar w:fldCharType="begin"/>
+            </w:r>
+            <w:r>
+              <w:rPr>
+                <w:noProof/>
+                <w:webHidden/>
+              </w:rPr>
+              <w:instrText xml:space="preserve"> PAGEREF _Toc403599499 \h </w:instrText>
+            </w:r>
+            <w:r>
+              <w:rPr>
+                <w:noProof/>
+                <w:webHidden/>
+              </w:rPr>
+            </w:r>
+            <w:r>
+              <w:rPr>
+                <w:noProof/>
+                <w:webHidden/>
+              </w:rPr>
+              <w:fldChar w:fldCharType="separate"/>
+            </w:r>
+            <w:r>
+              <w:rPr>
+                <w:noProof/>
+                <w:webHidden/>
+              </w:rPr>
+              <w:t>12</w:t>
             </w:r>
             <w:r>
               <w:rPr>
@@ -1078,7 +1350,7 @@
       <w:pPr>
         <w:pStyle w:val="Heading1"/>
       </w:pPr>
-      <w:bookmarkStart w:id="0" w:name="_Toc403594542"/>
+      <w:bookmarkStart w:id="0" w:name="_Toc403599485"/>
       <w:r>
         <w:lastRenderedPageBreak/>
         <w:t>Introduction</w:t>
@@ -1090,7 +1362,7 @@
       <w:pPr>
         <w:pStyle w:val="Heading2"/>
       </w:pPr>
-      <w:bookmarkStart w:id="1" w:name="_Toc403594543"/>
+      <w:bookmarkStart w:id="1" w:name="_Toc403599486"/>
       <w:r>
         <w:t>Purpose</w:t>
       </w:r>
@@ -1144,7 +1416,7 @@
       <w:pPr>
         <w:pStyle w:val="Heading2"/>
       </w:pPr>
-      <w:bookmarkStart w:id="2" w:name="_Toc403594544"/>
+      <w:bookmarkStart w:id="2" w:name="_Toc403599487"/>
       <w:r>
         <w:t>Overview</w:t>
       </w:r>
@@ -1161,7 +1433,7 @@
       <w:pPr>
         <w:pStyle w:val="Heading3"/>
       </w:pPr>
-      <w:bookmarkStart w:id="3" w:name="_Toc403594545"/>
+      <w:bookmarkStart w:id="3" w:name="_Toc403599488"/>
       <w:r>
         <w:t>System Overview</w:t>
       </w:r>
@@ -1218,7 +1490,7 @@
       <w:pPr>
         <w:pStyle w:val="Heading3"/>
       </w:pPr>
-      <w:bookmarkStart w:id="4" w:name="_Toc403594546"/>
+      <w:bookmarkStart w:id="4" w:name="_Toc403599489"/>
       <w:r>
         <w:lastRenderedPageBreak/>
         <w:t>System Architecture</w:t>
@@ -1246,7 +1518,7 @@
       <w:pPr>
         <w:pStyle w:val="Heading3"/>
       </w:pPr>
-      <w:bookmarkStart w:id="5" w:name="_Toc403594547"/>
+      <w:bookmarkStart w:id="5" w:name="_Toc403599490"/>
       <w:r>
         <w:t>Data Design</w:t>
       </w:r>
@@ -1272,7 +1544,7 @@
       <w:pPr>
         <w:pStyle w:val="Heading3"/>
       </w:pPr>
-      <w:bookmarkStart w:id="6" w:name="_Toc403594548"/>
+      <w:bookmarkStart w:id="6" w:name="_Toc403599491"/>
       <w:r>
         <w:t>Component Design</w:t>
       </w:r>
@@ -1289,13 +1561,34 @@
     </w:p>
     <w:p>
       <w:pPr>
-        <w:rPr>
-          <w:rFonts w:asciiTheme="majorHAnsi" w:eastAsiaTheme="majorEastAsia" w:hAnsiTheme="majorHAnsi" w:cstheme="majorBidi"/>
-          <w:caps/>
-          <w:sz w:val="28"/>
-          <w:szCs w:val="28"/>
-        </w:rPr>
-      </w:pPr>
+        <w:pStyle w:val="Heading3"/>
+      </w:pPr>
+      <w:bookmarkStart w:id="7" w:name="_Toc403599492"/>
+      <w:r>
+        <w:t>Interface Design</w:t>
+      </w:r>
+      <w:bookmarkEnd w:id="7"/>
+    </w:p>
+    <w:p>
+      <w:pPr>
+        <w:pStyle w:val="Heading3"/>
+      </w:pPr>
+    </w:p>
+    <w:p>
+      <w:pPr>
+        <w:rPr>
+          <w:rFonts w:eastAsiaTheme="majorEastAsia"/>
+        </w:rPr>
+      </w:pPr>
+      <w:r>
+        <w:t>In this section, the user interface will be briefly laid out in the form of mockups and brief descriptions. This will help give a more general idea of how the application should function from a user experience standpoint. This is important to the front end developers, so that they can properly capture the essence and vision of the UX team.</w:t>
+      </w:r>
+      <w:r>
+        <w:t xml:space="preserve"> This section will try to outline each screen briefly and label</w:t>
+      </w:r>
+      <w:r>
+        <w:t xml:space="preserve"> what each button should do, mapping it to use a case or action.</w:t>
+      </w:r>
       <w:r>
         <w:br w:type="page"/>
       </w:r>
@@ -1304,7 +1597,7 @@
       <w:pPr>
         <w:pStyle w:val="Heading2"/>
       </w:pPr>
-      <w:bookmarkStart w:id="7" w:name="_Toc403594549"/>
+      <w:bookmarkStart w:id="8" w:name="_Toc403599493"/>
       <w:r>
         <w:lastRenderedPageBreak/>
         <w:t xml:space="preserve">Further Reading / </w:t>
@@ -1312,7 +1605,7 @@
       <w:r>
         <w:t>Technology Glossary</w:t>
       </w:r>
-      <w:bookmarkEnd w:id="7"/>
+      <w:bookmarkEnd w:id="8"/>
     </w:p>
     <w:p/>
     <w:p>
@@ -1804,12 +2097,12 @@
       <w:pPr>
         <w:pStyle w:val="Heading1"/>
       </w:pPr>
-      <w:bookmarkStart w:id="8" w:name="_Toc403594550"/>
+      <w:bookmarkStart w:id="9" w:name="_Toc403599494"/>
       <w:r>
         <w:lastRenderedPageBreak/>
         <w:t>System Overview</w:t>
       </w:r>
-      <w:bookmarkEnd w:id="8"/>
+      <w:bookmarkEnd w:id="9"/>
     </w:p>
     <w:p/>
     <w:p>
@@ -1897,11 +2190,11 @@
       <w:pPr>
         <w:pStyle w:val="Heading2"/>
       </w:pPr>
-      <w:bookmarkStart w:id="9" w:name="_Toc403594551"/>
+      <w:bookmarkStart w:id="10" w:name="_Toc403599495"/>
       <w:r>
         <w:t>Client Overview</w:t>
       </w:r>
-      <w:bookmarkEnd w:id="9"/>
+      <w:bookmarkEnd w:id="10"/>
     </w:p>
     <w:p/>
     <w:p>
@@ -2159,12 +2452,12 @@
       <w:pPr>
         <w:pStyle w:val="Heading2"/>
       </w:pPr>
-      <w:bookmarkStart w:id="10" w:name="_Toc403594552"/>
+      <w:bookmarkStart w:id="11" w:name="_Toc403599496"/>
       <w:r>
         <w:lastRenderedPageBreak/>
         <w:t>Server Overview</w:t>
       </w:r>
-      <w:bookmarkEnd w:id="10"/>
+      <w:bookmarkEnd w:id="11"/>
     </w:p>
     <w:p/>
     <w:p>
@@ -2477,14 +2770,493 @@
     </w:p>
     <w:p>
       <w:r>
-        <w:t>With everything we selected, we made sure it added significant value to our project. Each framework, tool, and library has been selected with extreme care</w:t>
-      </w:r>
-      <w:bookmarkStart w:id="11" w:name="_GoBack"/>
-      <w:bookmarkEnd w:id="11"/>
+        <w:t>With everything we selected, we made sure it added significant value to our project. Each framework, tool, and library has</w:t>
+      </w:r>
+      <w:r>
+        <w:t xml:space="preserve"> been selected with extreme care as the architecture will be designed around them. </w:t>
+      </w:r>
+      <w:r>
+        <w:t xml:space="preserve">Care will be taken to abstract the details around </w:t>
+      </w:r>
+      <w:r>
+        <w:t xml:space="preserve">them, however. </w:t>
+      </w:r>
+    </w:p>
+    <w:p/>
+    <w:p>
+      <w:r>
+        <w:br w:type="page"/>
+      </w:r>
+    </w:p>
+    <w:p>
+      <w:pPr>
+        <w:pStyle w:val="Heading1"/>
+      </w:pPr>
+      <w:bookmarkStart w:id="12" w:name="_Toc403599497"/>
+      <w:r>
+        <w:lastRenderedPageBreak/>
+        <w:t>System Architecture</w:t>
+      </w:r>
+      <w:bookmarkEnd w:id="12"/>
+    </w:p>
+    <w:p/>
+    <w:p>
+      <w:pPr>
+        <w:pStyle w:val="Heading2"/>
+      </w:pPr>
+      <w:bookmarkStart w:id="13" w:name="_Toc403599498"/>
+      <w:r>
+        <w:t>High Level Overview</w:t>
+      </w:r>
+      <w:bookmarkEnd w:id="13"/>
+    </w:p>
+    <w:p/>
+    <w:p>
+      <w:r>
+        <w:t>Below, we will describe the system architecture by listing the relationships between the major subsystems involved in the application.</w:t>
+      </w:r>
+      <w:r>
+        <w:t xml:space="preserve"> We decompose them into a few major systems:</w:t>
+      </w:r>
+    </w:p>
+    <w:p>
+      <w:pPr>
+        <w:pStyle w:val="ListParagraph"/>
+        <w:numPr>
+          <w:ilvl w:val="0"/>
+          <w:numId w:val="6"/>
+        </w:numPr>
+        <w:rPr>
+          <w:rFonts w:eastAsiaTheme="majorEastAsia"/>
+        </w:rPr>
+      </w:pPr>
+      <w:r>
+        <w:t>User Interface</w:t>
+      </w:r>
+    </w:p>
+    <w:p>
+      <w:pPr>
+        <w:pStyle w:val="ListParagraph"/>
+        <w:numPr>
+          <w:ilvl w:val="0"/>
+          <w:numId w:val="6"/>
+        </w:numPr>
+        <w:rPr>
+          <w:rFonts w:eastAsiaTheme="majorEastAsia"/>
+        </w:rPr>
+      </w:pPr>
+      <w:r>
+        <w:t xml:space="preserve">Account </w:t>
+      </w:r>
+      <w:r>
+        <w:t>System</w:t>
+      </w:r>
+    </w:p>
+    <w:p>
+      <w:pPr>
+        <w:pStyle w:val="ListParagraph"/>
+        <w:numPr>
+          <w:ilvl w:val="0"/>
+          <w:numId w:val="6"/>
+        </w:numPr>
+        <w:rPr>
+          <w:rFonts w:eastAsiaTheme="majorEastAsia"/>
+        </w:rPr>
+      </w:pPr>
+      <w:proofErr w:type="spellStart"/>
+      <w:r>
+        <w:t>OAuth</w:t>
+      </w:r>
+      <w:proofErr w:type="spellEnd"/>
+      <w:r>
+        <w:t xml:space="preserve"> System</w:t>
+      </w:r>
+    </w:p>
+    <w:p>
+      <w:pPr>
+        <w:pStyle w:val="ListParagraph"/>
+        <w:numPr>
+          <w:ilvl w:val="0"/>
+          <w:numId w:val="6"/>
+        </w:numPr>
+        <w:rPr>
+          <w:rFonts w:eastAsiaTheme="majorEastAsia"/>
+        </w:rPr>
+      </w:pPr>
+      <w:r>
+        <w:t xml:space="preserve">Submission </w:t>
+      </w:r>
+      <w:r>
+        <w:t>System</w:t>
+      </w:r>
+    </w:p>
+    <w:p>
+      <w:pPr>
+        <w:pStyle w:val="ListParagraph"/>
+        <w:numPr>
+          <w:ilvl w:val="0"/>
+          <w:numId w:val="6"/>
+        </w:numPr>
+        <w:rPr>
+          <w:rFonts w:eastAsiaTheme="majorEastAsia"/>
+        </w:rPr>
+      </w:pPr>
+      <w:r>
+        <w:rPr>
+          <w:rFonts w:eastAsiaTheme="majorEastAsia"/>
+        </w:rPr>
+        <w:t xml:space="preserve">Question </w:t>
+      </w:r>
+      <w:r>
+        <w:rPr>
+          <w:rFonts w:eastAsiaTheme="majorEastAsia"/>
+        </w:rPr>
+        <w:t>Transit</w:t>
+      </w:r>
+      <w:r>
+        <w:rPr>
+          <w:rFonts w:eastAsiaTheme="majorEastAsia"/>
+        </w:rPr>
+        <w:t xml:space="preserve"> </w:t>
+      </w:r>
+      <w:r>
+        <w:rPr>
+          <w:rFonts w:eastAsiaTheme="majorEastAsia"/>
+        </w:rPr>
+        <w:t>System</w:t>
+      </w:r>
+    </w:p>
+    <w:p>
+      <w:pPr>
+        <w:pStyle w:val="ListParagraph"/>
+        <w:numPr>
+          <w:ilvl w:val="0"/>
+          <w:numId w:val="6"/>
+        </w:numPr>
+        <w:rPr>
+          <w:rFonts w:eastAsiaTheme="majorEastAsia"/>
+        </w:rPr>
+      </w:pPr>
+      <w:r>
+        <w:rPr>
+          <w:rFonts w:eastAsiaTheme="majorEastAsia"/>
+        </w:rPr>
+        <w:t>Notification System</w:t>
+      </w:r>
+    </w:p>
+    <w:p>
+      <w:pPr>
+        <w:pStyle w:val="ListParagraph"/>
+        <w:numPr>
+          <w:ilvl w:val="0"/>
+          <w:numId w:val="6"/>
+        </w:numPr>
+        <w:rPr>
+          <w:rFonts w:eastAsiaTheme="majorEastAsia"/>
+        </w:rPr>
+      </w:pPr>
+      <w:r>
+        <w:rPr>
+          <w:rFonts w:eastAsiaTheme="majorEastAsia"/>
+        </w:rPr>
+        <w:t>Reports System</w:t>
+      </w:r>
+    </w:p>
+    <w:p>
+      <w:pPr>
+        <w:pStyle w:val="ListParagraph"/>
+        <w:numPr>
+          <w:ilvl w:val="0"/>
+          <w:numId w:val="6"/>
+        </w:numPr>
+        <w:rPr>
+          <w:rFonts w:eastAsiaTheme="majorEastAsia"/>
+        </w:rPr>
+      </w:pPr>
+      <w:r>
+        <w:rPr>
+          <w:rFonts w:eastAsiaTheme="majorEastAsia"/>
+        </w:rPr>
+        <w:t xml:space="preserve">Database </w:t>
+      </w:r>
+      <w:r>
+        <w:rPr>
+          <w:rFonts w:eastAsiaTheme="majorEastAsia"/>
+        </w:rPr>
+        <w:t>System (I</w:t>
+      </w:r>
+      <w:r>
+        <w:rPr>
+          <w:rFonts w:eastAsiaTheme="majorEastAsia"/>
+        </w:rPr>
+        <w:t>/O)</w:t>
+      </w:r>
+    </w:p>
+    <w:p>
+      <w:pPr>
+        <w:rPr>
+          <w:rFonts w:eastAsiaTheme="majorEastAsia"/>
+        </w:rPr>
+      </w:pPr>
+      <w:r>
+        <w:rPr>
+          <w:rFonts w:eastAsiaTheme="majorEastAsia"/>
+        </w:rPr>
+        <w:t>These major subsystems m</w:t>
+      </w:r>
+      <w:r>
+        <w:rPr>
+          <w:rFonts w:eastAsiaTheme="majorEastAsia"/>
+        </w:rPr>
+        <w:t xml:space="preserve">ake up the bulk of the work for the </w:t>
+      </w:r>
+      <w:r>
+        <w:rPr>
+          <w:rFonts w:eastAsiaTheme="majorEastAsia"/>
+        </w:rPr>
+        <w:t xml:space="preserve">application. </w:t>
+      </w:r>
+      <w:r>
+        <w:rPr>
+          <w:rFonts w:eastAsiaTheme="majorEastAsia"/>
+        </w:rPr>
+        <w:t xml:space="preserve">To get a better look at how they interact, </w:t>
+      </w:r>
+      <w:r>
+        <w:rPr>
+          <w:rFonts w:eastAsiaTheme="majorEastAsia"/>
+        </w:rPr>
+        <w:t>please refer to the below system architecture diagra</w:t>
+      </w:r>
+      <w:r>
+        <w:rPr>
+          <w:rFonts w:eastAsiaTheme="majorEastAsia"/>
+        </w:rPr>
+        <w:t>m that illustrates dependencies</w:t>
+      </w:r>
+      <w:r>
+        <w:rPr>
+          <w:rFonts w:eastAsiaTheme="majorEastAsia"/>
+        </w:rPr>
+        <w:t>:</w:t>
+      </w:r>
+    </w:p>
+    <w:p>
+      <w:pPr>
+        <w:jc w:val="center"/>
+        <w:rPr>
+          <w:rFonts w:eastAsiaTheme="majorEastAsia"/>
+        </w:rPr>
+      </w:pPr>
+      <w:r>
+        <w:rPr>
+          <w:rFonts w:eastAsiaTheme="majorEastAsia"/>
+          <w:noProof/>
+        </w:rPr>
+        <w:drawing>
+          <wp:inline distT="0" distB="0" distL="0" distR="0">
+            <wp:extent cx="4829175" cy="4537237"/>
+            <wp:effectExtent l="0" t="0" r="0" b="0"/>
+            <wp:docPr id="2" name="Picture 2" descr="C:\Users\Vaughan Hilts\Downloads\Blank Flowchart - New Page.png"/>
+            <wp:cNvGraphicFramePr>
+              <a:graphicFrameLocks xmlns:a="http://schemas.openxmlformats.org/drawingml/2006/main" noChangeAspect="1"/>
+            </wp:cNvGraphicFramePr>
+            <a:graphic xmlns:a="http://schemas.openxmlformats.org/drawingml/2006/main">
+              <a:graphicData uri="http://schemas.openxmlformats.org/drawingml/2006/picture">
+                <pic:pic xmlns:pic="http://schemas.openxmlformats.org/drawingml/2006/picture">
+                  <pic:nvPicPr>
+                    <pic:cNvPr id="0" name="Picture 2" descr="C:\Users\Vaughan Hilts\Downloads\Blank Flowchart - New Page.png"/>
+                    <pic:cNvPicPr>
+                      <a:picLocks noChangeAspect="1" noChangeArrowheads="1"/>
+                    </pic:cNvPicPr>
+                  </pic:nvPicPr>
+                  <pic:blipFill>
+                    <a:blip r:embed="rId21" cstate="print">
+                      <a:extLst>
+                        <a:ext uri="{28A0092B-C50C-407E-A947-70E740481C1C}">
+                          <a14:useLocalDpi xmlns:a14="http://schemas.microsoft.com/office/drawing/2010/main" val="0"/>
+                        </a:ext>
+                      </a:extLst>
+                    </a:blip>
+                    <a:srcRect/>
+                    <a:stretch>
+                      <a:fillRect/>
+                    </a:stretch>
+                  </pic:blipFill>
+                  <pic:spPr bwMode="auto">
+                    <a:xfrm>
+                      <a:off x="0" y="0"/>
+                      <a:ext cx="4846963" cy="4553949"/>
+                    </a:xfrm>
+                    <a:prstGeom prst="rect">
+                      <a:avLst/>
+                    </a:prstGeom>
+                    <a:noFill/>
+                    <a:ln>
+                      <a:noFill/>
+                    </a:ln>
+                  </pic:spPr>
+                </pic:pic>
+              </a:graphicData>
+            </a:graphic>
+          </wp:inline>
+        </w:drawing>
+      </w:r>
+    </w:p>
+    <w:p>
+      <w:pPr>
+        <w:rPr>
+          <w:rFonts w:eastAsiaTheme="majorEastAsia"/>
+        </w:rPr>
+      </w:pPr>
+      <w:r>
+        <w:rPr>
+          <w:rFonts w:eastAsiaTheme="majorEastAsia"/>
+        </w:rPr>
+        <w:lastRenderedPageBreak/>
+        <w:t>The diagram should stand by itself, but a brief description is given below for completeness sake.</w:t>
+      </w:r>
+    </w:p>
+    <w:p>
+      <w:pPr>
+        <w:rPr>
+          <w:rFonts w:eastAsiaTheme="majorEastAsia"/>
+        </w:rPr>
+      </w:pPr>
+      <w:r>
+        <w:rPr>
+          <w:rFonts w:eastAsiaTheme="majorEastAsia"/>
+        </w:rPr>
+        <w:t xml:space="preserve">The eight major subsystems in use are represented by the different packages above. At the root of everything is the </w:t>
+      </w:r>
+      <w:r>
+        <w:rPr>
+          <w:rFonts w:eastAsiaTheme="majorEastAsia"/>
+          <w:b/>
+        </w:rPr>
+        <w:t xml:space="preserve">User Interface. </w:t>
+      </w:r>
+      <w:r>
+        <w:rPr>
+          <w:rFonts w:eastAsiaTheme="majorEastAsia"/>
+        </w:rPr>
+        <w:t>This interacts with all the subsystems indirectly as the user will need to interact before any of the other systems can react.</w:t>
+      </w:r>
+      <w:r>
+        <w:rPr>
+          <w:rFonts w:eastAsiaTheme="majorEastAsia"/>
+        </w:rPr>
+        <w:t xml:space="preserve"> Most of the systems that do actual work will have a relationship with the database. The </w:t>
+      </w:r>
+      <w:r>
+        <w:rPr>
+          <w:rFonts w:eastAsiaTheme="majorEastAsia"/>
+          <w:b/>
+        </w:rPr>
+        <w:t>Submission System</w:t>
+      </w:r>
+      <w:r>
+        <w:rPr>
+          <w:rFonts w:eastAsiaTheme="majorEastAsia"/>
+          <w:b/>
+        </w:rPr>
+        <w:t xml:space="preserve"> </w:t>
+      </w:r>
+      <w:r>
+        <w:rPr>
+          <w:rFonts w:eastAsiaTheme="majorEastAsia"/>
+        </w:rPr>
+        <w:t xml:space="preserve">will contain core services regarding questions and answers, while the </w:t>
+      </w:r>
+      <w:r>
+        <w:rPr>
+          <w:rFonts w:eastAsiaTheme="majorEastAsia"/>
+          <w:b/>
+        </w:rPr>
+        <w:t>Account S</w:t>
+      </w:r>
+      <w:r>
+        <w:rPr>
+          <w:rFonts w:eastAsiaTheme="majorEastAsia"/>
+          <w:b/>
+        </w:rPr>
+        <w:t>ystem</w:t>
+      </w:r>
+      <w:r>
+        <w:rPr>
+          <w:rFonts w:eastAsiaTheme="majorEastAsia"/>
+          <w:b/>
+        </w:rPr>
+        <w:t xml:space="preserve"> </w:t>
+      </w:r>
+      <w:r>
+        <w:rPr>
+          <w:rFonts w:eastAsiaTheme="majorEastAsia"/>
+        </w:rPr>
+        <w:t xml:space="preserve">will describe </w:t>
+      </w:r>
+      <w:r>
+        <w:rPr>
+          <w:rFonts w:eastAsiaTheme="majorEastAsia"/>
+        </w:rPr>
+        <w:t xml:space="preserve">authentication related tasks. Each </w:t>
+      </w:r>
+      <w:r>
+        <w:rPr>
+          <w:rFonts w:eastAsiaTheme="majorEastAsia"/>
+        </w:rPr>
+        <w:t>subsystem</w:t>
+      </w:r>
+      <w:r>
+        <w:rPr>
+          <w:rFonts w:eastAsiaTheme="majorEastAsia"/>
+        </w:rPr>
+        <w:t xml:space="preserve"> below these </w:t>
+      </w:r>
+      <w:proofErr w:type="gramStart"/>
+      <w:r>
+        <w:rPr>
+          <w:rFonts w:eastAsiaTheme="majorEastAsia"/>
+        </w:rPr>
+        <w:t>are</w:t>
+      </w:r>
+      <w:proofErr w:type="gramEnd"/>
+      <w:r>
+        <w:rPr>
+          <w:rFonts w:eastAsiaTheme="majorEastAsia"/>
+        </w:rPr>
+        <w:t xml:space="preserve"> separated out services that are lent to these two major systems.  Their details are important but will be described in much more detail in the next few sections.</w:t>
+      </w:r>
+      <w:bookmarkStart w:id="14" w:name="_GoBack"/>
+      <w:bookmarkEnd w:id="14"/>
+    </w:p>
+    <w:p>
+      <w:pPr>
+        <w:rPr>
+          <w:rFonts w:eastAsiaTheme="majorEastAsia"/>
+        </w:rPr>
+      </w:pPr>
+      <w:r>
+        <w:t xml:space="preserve"> </w:t>
+      </w:r>
+      <w:r>
+        <w:br w:type="page"/>
+      </w:r>
+    </w:p>
+    <w:p>
+      <w:pPr>
+        <w:pStyle w:val="Heading1"/>
+      </w:pPr>
+      <w:bookmarkStart w:id="15" w:name="_Toc403599499"/>
+      <w:r>
+        <w:lastRenderedPageBreak/>
+        <w:t>Interface Design</w:t>
+      </w:r>
+      <w:bookmarkEnd w:id="15"/>
     </w:p>
     <w:sectPr>
-      <w:headerReference w:type="default" r:id="rId21"/>
-      <w:footerReference w:type="default" r:id="rId22"/>
+      <w:headerReference w:type="default" r:id="rId22"/>
+      <w:footerReference w:type="default" r:id="rId23"/>
       <w:pgSz w:w="12240" w:h="15840"/>
       <w:pgMar w:top="1440" w:right="1440" w:bottom="1440" w:left="1440" w:header="720" w:footer="720" w:gutter="0"/>
       <w:cols w:space="720"/>
@@ -2552,7 +3324,7 @@
           <w:rPr>
             <w:noProof/>
           </w:rPr>
-          <w:t>9</w:t>
+          <w:t>11</w:t>
         </w:r>
         <w:r>
           <w:rPr>
@@ -2843,6 +3615,92 @@
     </w:lvl>
   </w:abstractNum>
   <w:abstractNum w:abstractNumId="2">
+    <w:nsid w:val="3AEB1772"/>
+    <w:multiLevelType w:val="hybridMultilevel"/>
+    <w:tmpl w:val="56C41E2E"/>
+    <w:lvl w:ilvl="0" w:tplc="0409000F">
+      <w:start w:val="1"/>
+      <w:numFmt w:val="decimal"/>
+      <w:lvlText w:val="%1."/>
+      <w:lvlJc w:val="left"/>
+      <w:pPr>
+        <w:ind w:left="720" w:hanging="360"/>
+      </w:pPr>
+    </w:lvl>
+    <w:lvl w:ilvl="1" w:tplc="04090019" w:tentative="1">
+      <w:start w:val="1"/>
+      <w:numFmt w:val="lowerLetter"/>
+      <w:lvlText w:val="%2."/>
+      <w:lvlJc w:val="left"/>
+      <w:pPr>
+        <w:ind w:left="1440" w:hanging="360"/>
+      </w:pPr>
+    </w:lvl>
+    <w:lvl w:ilvl="2" w:tplc="0409001B" w:tentative="1">
+      <w:start w:val="1"/>
+      <w:numFmt w:val="lowerRoman"/>
+      <w:lvlText w:val="%3."/>
+      <w:lvlJc w:val="right"/>
+      <w:pPr>
+        <w:ind w:left="2160" w:hanging="180"/>
+      </w:pPr>
+    </w:lvl>
+    <w:lvl w:ilvl="3" w:tplc="0409000F" w:tentative="1">
+      <w:start w:val="1"/>
+      <w:numFmt w:val="decimal"/>
+      <w:lvlText w:val="%4."/>
+      <w:lvlJc w:val="left"/>
+      <w:pPr>
+        <w:ind w:left="2880" w:hanging="360"/>
+      </w:pPr>
+    </w:lvl>
+    <w:lvl w:ilvl="4" w:tplc="04090019" w:tentative="1">
+      <w:start w:val="1"/>
+      <w:numFmt w:val="lowerLetter"/>
+      <w:lvlText w:val="%5."/>
+      <w:lvlJc w:val="left"/>
+      <w:pPr>
+        <w:ind w:left="3600" w:hanging="360"/>
+      </w:pPr>
+    </w:lvl>
+    <w:lvl w:ilvl="5" w:tplc="0409001B" w:tentative="1">
+      <w:start w:val="1"/>
+      <w:numFmt w:val="lowerRoman"/>
+      <w:lvlText w:val="%6."/>
+      <w:lvlJc w:val="right"/>
+      <w:pPr>
+        <w:ind w:left="4320" w:hanging="180"/>
+      </w:pPr>
+    </w:lvl>
+    <w:lvl w:ilvl="6" w:tplc="0409000F" w:tentative="1">
+      <w:start w:val="1"/>
+      <w:numFmt w:val="decimal"/>
+      <w:lvlText w:val="%7."/>
+      <w:lvlJc w:val="left"/>
+      <w:pPr>
+        <w:ind w:left="5040" w:hanging="360"/>
+      </w:pPr>
+    </w:lvl>
+    <w:lvl w:ilvl="7" w:tplc="04090019" w:tentative="1">
+      <w:start w:val="1"/>
+      <w:numFmt w:val="lowerLetter"/>
+      <w:lvlText w:val="%8."/>
+      <w:lvlJc w:val="left"/>
+      <w:pPr>
+        <w:ind w:left="5760" w:hanging="360"/>
+      </w:pPr>
+    </w:lvl>
+    <w:lvl w:ilvl="8" w:tplc="0409001B" w:tentative="1">
+      <w:start w:val="1"/>
+      <w:numFmt w:val="lowerRoman"/>
+      <w:lvlText w:val="%9."/>
+      <w:lvlJc w:val="right"/>
+      <w:pPr>
+        <w:ind w:left="6480" w:hanging="180"/>
+      </w:pPr>
+    </w:lvl>
+  </w:abstractNum>
+  <w:abstractNum w:abstractNumId="3">
     <w:nsid w:val="3D453F74"/>
     <w:multiLevelType w:val="hybridMultilevel"/>
     <w:tmpl w:val="2EF6FCA0"/>
@@ -2955,7 +3813,7 @@
       </w:rPr>
     </w:lvl>
   </w:abstractNum>
-  <w:abstractNum w:abstractNumId="3">
+  <w:abstractNum w:abstractNumId="4">
     <w:nsid w:val="4ED57899"/>
     <w:multiLevelType w:val="hybridMultilevel"/>
     <w:tmpl w:val="B194F884"/>
@@ -3068,17 +3926,109 @@
       </w:rPr>
     </w:lvl>
   </w:abstractNum>
+  <w:abstractNum w:abstractNumId="5">
+    <w:nsid w:val="714F29BF"/>
+    <w:multiLevelType w:val="hybridMultilevel"/>
+    <w:tmpl w:val="85B6191A"/>
+    <w:lvl w:ilvl="0" w:tplc="0409000F">
+      <w:start w:val="1"/>
+      <w:numFmt w:val="decimal"/>
+      <w:lvlText w:val="%1."/>
+      <w:lvlJc w:val="left"/>
+      <w:pPr>
+        <w:ind w:left="3600" w:hanging="360"/>
+      </w:pPr>
+    </w:lvl>
+    <w:lvl w:ilvl="1" w:tplc="04090019" w:tentative="1">
+      <w:start w:val="1"/>
+      <w:numFmt w:val="lowerLetter"/>
+      <w:lvlText w:val="%2."/>
+      <w:lvlJc w:val="left"/>
+      <w:pPr>
+        <w:ind w:left="4320" w:hanging="360"/>
+      </w:pPr>
+    </w:lvl>
+    <w:lvl w:ilvl="2" w:tplc="0409001B" w:tentative="1">
+      <w:start w:val="1"/>
+      <w:numFmt w:val="lowerRoman"/>
+      <w:lvlText w:val="%3."/>
+      <w:lvlJc w:val="right"/>
+      <w:pPr>
+        <w:ind w:left="5040" w:hanging="180"/>
+      </w:pPr>
+    </w:lvl>
+    <w:lvl w:ilvl="3" w:tplc="0409000F" w:tentative="1">
+      <w:start w:val="1"/>
+      <w:numFmt w:val="decimal"/>
+      <w:lvlText w:val="%4."/>
+      <w:lvlJc w:val="left"/>
+      <w:pPr>
+        <w:ind w:left="5760" w:hanging="360"/>
+      </w:pPr>
+    </w:lvl>
+    <w:lvl w:ilvl="4" w:tplc="04090019" w:tentative="1">
+      <w:start w:val="1"/>
+      <w:numFmt w:val="lowerLetter"/>
+      <w:lvlText w:val="%5."/>
+      <w:lvlJc w:val="left"/>
+      <w:pPr>
+        <w:ind w:left="6480" w:hanging="360"/>
+      </w:pPr>
+    </w:lvl>
+    <w:lvl w:ilvl="5" w:tplc="0409001B" w:tentative="1">
+      <w:start w:val="1"/>
+      <w:numFmt w:val="lowerRoman"/>
+      <w:lvlText w:val="%6."/>
+      <w:lvlJc w:val="right"/>
+      <w:pPr>
+        <w:ind w:left="7200" w:hanging="180"/>
+      </w:pPr>
+    </w:lvl>
+    <w:lvl w:ilvl="6" w:tplc="0409000F" w:tentative="1">
+      <w:start w:val="1"/>
+      <w:numFmt w:val="decimal"/>
+      <w:lvlText w:val="%7."/>
+      <w:lvlJc w:val="left"/>
+      <w:pPr>
+        <w:ind w:left="7920" w:hanging="360"/>
+      </w:pPr>
+    </w:lvl>
+    <w:lvl w:ilvl="7" w:tplc="04090019" w:tentative="1">
+      <w:start w:val="1"/>
+      <w:numFmt w:val="lowerLetter"/>
+      <w:lvlText w:val="%8."/>
+      <w:lvlJc w:val="left"/>
+      <w:pPr>
+        <w:ind w:left="8640" w:hanging="360"/>
+      </w:pPr>
+    </w:lvl>
+    <w:lvl w:ilvl="8" w:tplc="0409001B" w:tentative="1">
+      <w:start w:val="1"/>
+      <w:numFmt w:val="lowerRoman"/>
+      <w:lvlText w:val="%9."/>
+      <w:lvlJc w:val="right"/>
+      <w:pPr>
+        <w:ind w:left="9360" w:hanging="180"/>
+      </w:pPr>
+    </w:lvl>
+  </w:abstractNum>
   <w:num w:numId="1">
     <w:abstractNumId w:val="1"/>
   </w:num>
   <w:num w:numId="2">
-    <w:abstractNumId w:val="3"/>
+    <w:abstractNumId w:val="4"/>
   </w:num>
   <w:num w:numId="3">
-    <w:abstractNumId w:val="2"/>
+    <w:abstractNumId w:val="3"/>
   </w:num>
   <w:num w:numId="4">
     <w:abstractNumId w:val="0"/>
+  </w:num>
+  <w:num w:numId="5">
+    <w:abstractNumId w:val="5"/>
+  </w:num>
+  <w:num w:numId="6">
+    <w:abstractNumId w:val="2"/>
   </w:num>
 </w:numbering>
 </file>
@@ -5301,7 +6251,7 @@
 </file>
 
 <file path=customXml/itemProps1.xml><?xml version="1.0" encoding="utf-8"?>
-<ds:datastoreItem xmlns:ds="http://schemas.openxmlformats.org/officeDocument/2006/customXml" ds:itemID="{92F24601-0523-4026-8D28-BA522D8EF1AC}">
+<ds:datastoreItem xmlns:ds="http://schemas.openxmlformats.org/officeDocument/2006/customXml" ds:itemID="{10B8ACE2-E2E1-44D4-9FA2-B5AFBA88921F}">
   <ds:schemaRefs>
     <ds:schemaRef ds:uri="http://schemas.openxmlformats.org/officeDocument/2006/bibliography"/>
   </ds:schemaRefs>

</xml_diff>

<commit_message>
Some other minor changes to "Software Design" documentation
</commit_message>
<xml_diff>
--- a/docs/Software Design.docx
+++ b/docs/Software Design.docx
@@ -311,7 +311,7 @@
           <w:r>
             <w:fldChar w:fldCharType="separate"/>
           </w:r>
-          <w:hyperlink w:anchor="_Toc403599485" w:history="1">
+          <w:hyperlink w:anchor="_Toc403600060" w:history="1">
             <w:r>
               <w:rPr>
                 <w:rStyle w:val="Hyperlink"/>
@@ -338,7 +338,7 @@
                 <w:noProof/>
                 <w:webHidden/>
               </w:rPr>
-              <w:instrText xml:space="preserve"> PAGEREF _Toc403599485 \h </w:instrText>
+              <w:instrText xml:space="preserve"> PAGEREF _Toc403600060 \h </w:instrText>
             </w:r>
             <w:r>
               <w:rPr>
@@ -379,7 +379,7 @@
               <w:noProof/>
             </w:rPr>
           </w:pPr>
-          <w:hyperlink w:anchor="_Toc403599486" w:history="1">
+          <w:hyperlink w:anchor="_Toc403600061" w:history="1">
             <w:r>
               <w:rPr>
                 <w:rStyle w:val="Hyperlink"/>
@@ -406,7 +406,7 @@
                 <w:noProof/>
                 <w:webHidden/>
               </w:rPr>
-              <w:instrText xml:space="preserve"> PAGEREF _Toc403599486 \h </w:instrText>
+              <w:instrText xml:space="preserve"> PAGEREF _Toc403600061 \h </w:instrText>
             </w:r>
             <w:r>
               <w:rPr>
@@ -447,7 +447,7 @@
               <w:noProof/>
             </w:rPr>
           </w:pPr>
-          <w:hyperlink w:anchor="_Toc403599487" w:history="1">
+          <w:hyperlink w:anchor="_Toc403600062" w:history="1">
             <w:r>
               <w:rPr>
                 <w:rStyle w:val="Hyperlink"/>
@@ -474,7 +474,7 @@
                 <w:noProof/>
                 <w:webHidden/>
               </w:rPr>
-              <w:instrText xml:space="preserve"> PAGEREF _Toc403599487 \h </w:instrText>
+              <w:instrText xml:space="preserve"> PAGEREF _Toc403600062 \h </w:instrText>
             </w:r>
             <w:r>
               <w:rPr>
@@ -515,7 +515,7 @@
               <w:noProof/>
             </w:rPr>
           </w:pPr>
-          <w:hyperlink w:anchor="_Toc403599488" w:history="1">
+          <w:hyperlink w:anchor="_Toc403600063" w:history="1">
             <w:r>
               <w:rPr>
                 <w:rStyle w:val="Hyperlink"/>
@@ -542,7 +542,7 @@
                 <w:noProof/>
                 <w:webHidden/>
               </w:rPr>
-              <w:instrText xml:space="preserve"> PAGEREF _Toc403599488 \h </w:instrText>
+              <w:instrText xml:space="preserve"> PAGEREF _Toc403600063 \h </w:instrText>
             </w:r>
             <w:r>
               <w:rPr>
@@ -583,7 +583,7 @@
               <w:noProof/>
             </w:rPr>
           </w:pPr>
-          <w:hyperlink w:anchor="_Toc403599489" w:history="1">
+          <w:hyperlink w:anchor="_Toc403600064" w:history="1">
             <w:r>
               <w:rPr>
                 <w:rStyle w:val="Hyperlink"/>
@@ -610,7 +610,7 @@
                 <w:noProof/>
                 <w:webHidden/>
               </w:rPr>
-              <w:instrText xml:space="preserve"> PAGEREF _Toc403599489 \h </w:instrText>
+              <w:instrText xml:space="preserve"> PAGEREF _Toc403600064 \h </w:instrText>
             </w:r>
             <w:r>
               <w:rPr>
@@ -651,7 +651,7 @@
               <w:noProof/>
             </w:rPr>
           </w:pPr>
-          <w:hyperlink w:anchor="_Toc403599490" w:history="1">
+          <w:hyperlink w:anchor="_Toc403600065" w:history="1">
             <w:r>
               <w:rPr>
                 <w:rStyle w:val="Hyperlink"/>
@@ -678,7 +678,7 @@
                 <w:noProof/>
                 <w:webHidden/>
               </w:rPr>
-              <w:instrText xml:space="preserve"> PAGEREF _Toc403599490 \h </w:instrText>
+              <w:instrText xml:space="preserve"> PAGEREF _Toc403600065 \h </w:instrText>
             </w:r>
             <w:r>
               <w:rPr>
@@ -719,7 +719,7 @@
               <w:noProof/>
             </w:rPr>
           </w:pPr>
-          <w:hyperlink w:anchor="_Toc403599491" w:history="1">
+          <w:hyperlink w:anchor="_Toc403600066" w:history="1">
             <w:r>
               <w:rPr>
                 <w:rStyle w:val="Hyperlink"/>
@@ -746,7 +746,7 @@
                 <w:noProof/>
                 <w:webHidden/>
               </w:rPr>
-              <w:instrText xml:space="preserve"> PAGEREF _Toc403599491 \h </w:instrText>
+              <w:instrText xml:space="preserve"> PAGEREF _Toc403600066 \h </w:instrText>
             </w:r>
             <w:r>
               <w:rPr>
@@ -787,7 +787,7 @@
               <w:noProof/>
             </w:rPr>
           </w:pPr>
-          <w:hyperlink w:anchor="_Toc403599492" w:history="1">
+          <w:hyperlink w:anchor="_Toc403600067" w:history="1">
             <w:r>
               <w:rPr>
                 <w:rStyle w:val="Hyperlink"/>
@@ -814,7 +814,7 @@
                 <w:noProof/>
                 <w:webHidden/>
               </w:rPr>
-              <w:instrText xml:space="preserve"> PAGEREF _Toc403599492 \h </w:instrText>
+              <w:instrText xml:space="preserve"> PAGEREF _Toc403600067 \h </w:instrText>
             </w:r>
             <w:r>
               <w:rPr>
@@ -855,7 +855,7 @@
               <w:noProof/>
             </w:rPr>
           </w:pPr>
-          <w:hyperlink w:anchor="_Toc403599493" w:history="1">
+          <w:hyperlink w:anchor="_Toc403600068" w:history="1">
             <w:r>
               <w:rPr>
                 <w:rStyle w:val="Hyperlink"/>
@@ -882,7 +882,7 @@
                 <w:noProof/>
                 <w:webHidden/>
               </w:rPr>
-              <w:instrText xml:space="preserve"> PAGEREF _Toc403599493 \h </w:instrText>
+              <w:instrText xml:space="preserve"> PAGEREF _Toc403600068 \h </w:instrText>
             </w:r>
             <w:r>
               <w:rPr>
@@ -923,7 +923,7 @@
               <w:noProof/>
             </w:rPr>
           </w:pPr>
-          <w:hyperlink w:anchor="_Toc403599494" w:history="1">
+          <w:hyperlink w:anchor="_Toc403600069" w:history="1">
             <w:r>
               <w:rPr>
                 <w:rStyle w:val="Hyperlink"/>
@@ -950,7 +950,7 @@
                 <w:noProof/>
                 <w:webHidden/>
               </w:rPr>
-              <w:instrText xml:space="preserve"> PAGEREF _Toc403599494 \h </w:instrText>
+              <w:instrText xml:space="preserve"> PAGEREF _Toc403600069 \h </w:instrText>
             </w:r>
             <w:r>
               <w:rPr>
@@ -991,7 +991,7 @@
               <w:noProof/>
             </w:rPr>
           </w:pPr>
-          <w:hyperlink w:anchor="_Toc403599495" w:history="1">
+          <w:hyperlink w:anchor="_Toc403600070" w:history="1">
             <w:r>
               <w:rPr>
                 <w:rStyle w:val="Hyperlink"/>
@@ -1018,7 +1018,7 @@
                 <w:noProof/>
                 <w:webHidden/>
               </w:rPr>
-              <w:instrText xml:space="preserve"> PAGEREF _Toc403599495 \h </w:instrText>
+              <w:instrText xml:space="preserve"> PAGEREF _Toc403600070 \h </w:instrText>
             </w:r>
             <w:r>
               <w:rPr>
@@ -1059,7 +1059,7 @@
               <w:noProof/>
             </w:rPr>
           </w:pPr>
-          <w:hyperlink w:anchor="_Toc403599496" w:history="1">
+          <w:hyperlink w:anchor="_Toc403600071" w:history="1">
             <w:r>
               <w:rPr>
                 <w:rStyle w:val="Hyperlink"/>
@@ -1086,7 +1086,7 @@
                 <w:noProof/>
                 <w:webHidden/>
               </w:rPr>
-              <w:instrText xml:space="preserve"> PAGEREF _Toc403599496 \h </w:instrText>
+              <w:instrText xml:space="preserve"> PAGEREF _Toc403600071 \h </w:instrText>
             </w:r>
             <w:r>
               <w:rPr>
@@ -1127,7 +1127,7 @@
               <w:noProof/>
             </w:rPr>
           </w:pPr>
-          <w:hyperlink w:anchor="_Toc403599497" w:history="1">
+          <w:hyperlink w:anchor="_Toc403600072" w:history="1">
             <w:r>
               <w:rPr>
                 <w:rStyle w:val="Hyperlink"/>
@@ -1154,7 +1154,7 @@
                 <w:noProof/>
                 <w:webHidden/>
               </w:rPr>
-              <w:instrText xml:space="preserve"> PAGEREF _Toc403599497 \h </w:instrText>
+              <w:instrText xml:space="preserve"> PAGEREF _Toc403600072 \h </w:instrText>
             </w:r>
             <w:r>
               <w:rPr>
@@ -1195,7 +1195,7 @@
               <w:noProof/>
             </w:rPr>
           </w:pPr>
-          <w:hyperlink w:anchor="_Toc403599498" w:history="1">
+          <w:hyperlink w:anchor="_Toc403600073" w:history="1">
             <w:r>
               <w:rPr>
                 <w:rStyle w:val="Hyperlink"/>
@@ -1222,7 +1222,7 @@
                 <w:noProof/>
                 <w:webHidden/>
               </w:rPr>
-              <w:instrText xml:space="preserve"> PAGEREF _Toc403599498 \h </w:instrText>
+              <w:instrText xml:space="preserve"> PAGEREF _Toc403600073 \h </w:instrText>
             </w:r>
             <w:r>
               <w:rPr>
@@ -1243,6 +1243,74 @@
                 <w:webHidden/>
               </w:rPr>
               <w:t>10</w:t>
+            </w:r>
+            <w:r>
+              <w:rPr>
+                <w:noProof/>
+                <w:webHidden/>
+              </w:rPr>
+              <w:fldChar w:fldCharType="end"/>
+            </w:r>
+          </w:hyperlink>
+        </w:p>
+        <w:p>
+          <w:pPr>
+            <w:pStyle w:val="TOC2"/>
+            <w:tabs>
+              <w:tab w:val="right" w:leader="dot" w:pos="9350"/>
+            </w:tabs>
+            <w:rPr>
+              <w:noProof/>
+            </w:rPr>
+          </w:pPr>
+          <w:hyperlink w:anchor="_Toc403600074" w:history="1">
+            <w:r>
+              <w:rPr>
+                <w:rStyle w:val="Hyperlink"/>
+                <w:noProof/>
+              </w:rPr>
+              <w:t>Detailed Subsystem Analysis</w:t>
+            </w:r>
+            <w:r>
+              <w:rPr>
+                <w:noProof/>
+                <w:webHidden/>
+              </w:rPr>
+              <w:tab/>
+            </w:r>
+            <w:r>
+              <w:rPr>
+                <w:noProof/>
+                <w:webHidden/>
+              </w:rPr>
+              <w:fldChar w:fldCharType="begin"/>
+            </w:r>
+            <w:r>
+              <w:rPr>
+                <w:noProof/>
+                <w:webHidden/>
+              </w:rPr>
+              <w:instrText xml:space="preserve"> PAGEREF _Toc403600074 \h </w:instrText>
+            </w:r>
+            <w:r>
+              <w:rPr>
+                <w:noProof/>
+                <w:webHidden/>
+              </w:rPr>
+            </w:r>
+            <w:r>
+              <w:rPr>
+                <w:noProof/>
+                <w:webHidden/>
+              </w:rPr>
+              <w:fldChar w:fldCharType="separate"/>
+            </w:r>
+            <w:r>
+              <w:rPr>
+                <w:noProof/>
+                <w:webHidden/>
+              </w:rPr>
+              <w:t>11</w:t>
             </w:r>
             <w:r>
               <w:rPr>
@@ -1263,7 +1331,7 @@
               <w:noProof/>
             </w:rPr>
           </w:pPr>
-          <w:hyperlink w:anchor="_Toc403599499" w:history="1">
+          <w:hyperlink w:anchor="_Toc403600075" w:history="1">
             <w:r>
               <w:rPr>
                 <w:rStyle w:val="Hyperlink"/>
@@ -1290,7 +1358,7 @@
                 <w:noProof/>
                 <w:webHidden/>
               </w:rPr>
-              <w:instrText xml:space="preserve"> PAGEREF _Toc403599499 \h </w:instrText>
+              <w:instrText xml:space="preserve"> PAGEREF _Toc403600075 \h </w:instrText>
             </w:r>
             <w:r>
               <w:rPr>
@@ -1350,7 +1418,7 @@
       <w:pPr>
         <w:pStyle w:val="Heading1"/>
       </w:pPr>
-      <w:bookmarkStart w:id="0" w:name="_Toc403599485"/>
+      <w:bookmarkStart w:id="0" w:name="_Toc403600060"/>
       <w:r>
         <w:lastRenderedPageBreak/>
         <w:t>Introduction</w:t>
@@ -1362,7 +1430,7 @@
       <w:pPr>
         <w:pStyle w:val="Heading2"/>
       </w:pPr>
-      <w:bookmarkStart w:id="1" w:name="_Toc403599486"/>
+      <w:bookmarkStart w:id="1" w:name="_Toc403600061"/>
       <w:r>
         <w:t>Purpose</w:t>
       </w:r>
@@ -1416,7 +1484,7 @@
       <w:pPr>
         <w:pStyle w:val="Heading2"/>
       </w:pPr>
-      <w:bookmarkStart w:id="2" w:name="_Toc403599487"/>
+      <w:bookmarkStart w:id="2" w:name="_Toc403600062"/>
       <w:r>
         <w:t>Overview</w:t>
       </w:r>
@@ -1433,7 +1501,7 @@
       <w:pPr>
         <w:pStyle w:val="Heading3"/>
       </w:pPr>
-      <w:bookmarkStart w:id="3" w:name="_Toc403599488"/>
+      <w:bookmarkStart w:id="3" w:name="_Toc403600063"/>
       <w:r>
         <w:t>System Overview</w:t>
       </w:r>
@@ -1490,7 +1558,7 @@
       <w:pPr>
         <w:pStyle w:val="Heading3"/>
       </w:pPr>
-      <w:bookmarkStart w:id="4" w:name="_Toc403599489"/>
+      <w:bookmarkStart w:id="4" w:name="_Toc403600064"/>
       <w:r>
         <w:lastRenderedPageBreak/>
         <w:t>System Architecture</w:t>
@@ -1518,7 +1586,7 @@
       <w:pPr>
         <w:pStyle w:val="Heading3"/>
       </w:pPr>
-      <w:bookmarkStart w:id="5" w:name="_Toc403599490"/>
+      <w:bookmarkStart w:id="5" w:name="_Toc403600065"/>
       <w:r>
         <w:t>Data Design</w:t>
       </w:r>
@@ -1544,7 +1612,7 @@
       <w:pPr>
         <w:pStyle w:val="Heading3"/>
       </w:pPr>
-      <w:bookmarkStart w:id="6" w:name="_Toc403599491"/>
+      <w:bookmarkStart w:id="6" w:name="_Toc403600066"/>
       <w:r>
         <w:t>Component Design</w:t>
       </w:r>
@@ -1563,16 +1631,15 @@
       <w:pPr>
         <w:pStyle w:val="Heading3"/>
       </w:pPr>
-      <w:bookmarkStart w:id="7" w:name="_Toc403599492"/>
+      <w:bookmarkStart w:id="7" w:name="_Toc403600067"/>
       <w:r>
         <w:t>Interface Design</w:t>
       </w:r>
       <w:bookmarkEnd w:id="7"/>
     </w:p>
     <w:p>
-      <w:pPr>
-        <w:pStyle w:val="Heading3"/>
-      </w:pPr>
+      <w:bookmarkStart w:id="8" w:name="_GoBack"/>
+      <w:bookmarkEnd w:id="8"/>
     </w:p>
     <w:p>
       <w:pPr>
@@ -1597,7 +1664,7 @@
       <w:pPr>
         <w:pStyle w:val="Heading2"/>
       </w:pPr>
-      <w:bookmarkStart w:id="8" w:name="_Toc403599493"/>
+      <w:bookmarkStart w:id="9" w:name="_Toc403600068"/>
       <w:r>
         <w:lastRenderedPageBreak/>
         <w:t xml:space="preserve">Further Reading / </w:t>
@@ -1605,7 +1672,7 @@
       <w:r>
         <w:t>Technology Glossary</w:t>
       </w:r>
-      <w:bookmarkEnd w:id="8"/>
+      <w:bookmarkEnd w:id="9"/>
     </w:p>
     <w:p/>
     <w:p>
@@ -2097,12 +2164,12 @@
       <w:pPr>
         <w:pStyle w:val="Heading1"/>
       </w:pPr>
-      <w:bookmarkStart w:id="9" w:name="_Toc403599494"/>
+      <w:bookmarkStart w:id="10" w:name="_Toc403600069"/>
       <w:r>
         <w:lastRenderedPageBreak/>
         <w:t>System Overview</w:t>
       </w:r>
-      <w:bookmarkEnd w:id="9"/>
+      <w:bookmarkEnd w:id="10"/>
     </w:p>
     <w:p/>
     <w:p>
@@ -2190,11 +2257,11 @@
       <w:pPr>
         <w:pStyle w:val="Heading2"/>
       </w:pPr>
-      <w:bookmarkStart w:id="10" w:name="_Toc403599495"/>
+      <w:bookmarkStart w:id="11" w:name="_Toc403600070"/>
       <w:r>
         <w:t>Client Overview</w:t>
       </w:r>
-      <w:bookmarkEnd w:id="10"/>
+      <w:bookmarkEnd w:id="11"/>
     </w:p>
     <w:p/>
     <w:p>
@@ -2452,12 +2519,12 @@
       <w:pPr>
         <w:pStyle w:val="Heading2"/>
       </w:pPr>
-      <w:bookmarkStart w:id="11" w:name="_Toc403599496"/>
+      <w:bookmarkStart w:id="12" w:name="_Toc403600071"/>
       <w:r>
         <w:lastRenderedPageBreak/>
         <w:t>Server Overview</w:t>
       </w:r>
-      <w:bookmarkEnd w:id="11"/>
+      <w:bookmarkEnd w:id="12"/>
     </w:p>
     <w:p/>
     <w:p>
@@ -2792,23 +2859,23 @@
       <w:pPr>
         <w:pStyle w:val="Heading1"/>
       </w:pPr>
-      <w:bookmarkStart w:id="12" w:name="_Toc403599497"/>
+      <w:bookmarkStart w:id="13" w:name="_Toc403600072"/>
       <w:r>
         <w:lastRenderedPageBreak/>
         <w:t>System Architecture</w:t>
       </w:r>
-      <w:bookmarkEnd w:id="12"/>
+      <w:bookmarkEnd w:id="13"/>
     </w:p>
     <w:p/>
     <w:p>
       <w:pPr>
         <w:pStyle w:val="Heading2"/>
       </w:pPr>
-      <w:bookmarkStart w:id="13" w:name="_Toc403599498"/>
+      <w:bookmarkStart w:id="14" w:name="_Toc403600073"/>
       <w:r>
         <w:t>High Level Overview</w:t>
       </w:r>
-      <w:bookmarkEnd w:id="13"/>
+      <w:bookmarkEnd w:id="14"/>
     </w:p>
     <w:p/>
     <w:p>
@@ -3211,34 +3278,39 @@
         <w:rPr>
           <w:rFonts w:eastAsiaTheme="majorEastAsia"/>
         </w:rPr>
-        <w:t xml:space="preserve"> below these </w:t>
-      </w:r>
-      <w:proofErr w:type="gramStart"/>
+        <w:t xml:space="preserve"> below</w:t>
+      </w:r>
       <w:r>
         <w:rPr>
           <w:rFonts w:eastAsiaTheme="majorEastAsia"/>
         </w:rPr>
-        <w:t>are</w:t>
-      </w:r>
-      <w:proofErr w:type="gramEnd"/>
+        <w:t xml:space="preserve"> </w:t>
+      </w:r>
       <w:r>
         <w:rPr>
           <w:rFonts w:eastAsiaTheme="majorEastAsia"/>
         </w:rPr>
+        <w:t>is</w:t>
+      </w:r>
+      <w:r>
+        <w:rPr>
+          <w:rFonts w:eastAsiaTheme="majorEastAsia"/>
+        </w:rPr>
         <w:t xml:space="preserve"> separated out services that are lent to these two major systems.  Their details are important but will be described in much more detail in the next few sections.</w:t>
       </w:r>
-      <w:bookmarkStart w:id="14" w:name="_GoBack"/>
-      <w:bookmarkEnd w:id="14"/>
-    </w:p>
-    <w:p>
-      <w:pPr>
-        <w:rPr>
-          <w:rFonts w:eastAsiaTheme="majorEastAsia"/>
-        </w:rPr>
+    </w:p>
+    <w:p>
+      <w:pPr>
+        <w:pStyle w:val="Heading2"/>
       </w:pPr>
       <w:r>
         <w:t xml:space="preserve"> </w:t>
       </w:r>
+      <w:bookmarkStart w:id="15" w:name="_Toc403600074"/>
+      <w:r>
+        <w:t>Detailed Subsystem Analysis</w:t>
+      </w:r>
+      <w:bookmarkEnd w:id="15"/>
       <w:r>
         <w:br w:type="page"/>
       </w:r>
@@ -3247,12 +3319,12 @@
       <w:pPr>
         <w:pStyle w:val="Heading1"/>
       </w:pPr>
-      <w:bookmarkStart w:id="15" w:name="_Toc403599499"/>
+      <w:bookmarkStart w:id="16" w:name="_Toc403600075"/>
       <w:r>
         <w:lastRenderedPageBreak/>
         <w:t>Interface Design</w:t>
       </w:r>
-      <w:bookmarkEnd w:id="15"/>
+      <w:bookmarkEnd w:id="16"/>
     </w:p>
     <w:sectPr>
       <w:headerReference w:type="default" r:id="rId22"/>
@@ -3324,7 +3396,7 @@
           <w:rPr>
             <w:noProof/>
           </w:rPr>
-          <w:t>11</w:t>
+          <w:t>4</w:t>
         </w:r>
         <w:r>
           <w:rPr>
@@ -6251,7 +6323,7 @@
 </file>
 
 <file path=customXml/itemProps1.xml><?xml version="1.0" encoding="utf-8"?>
-<ds:datastoreItem xmlns:ds="http://schemas.openxmlformats.org/officeDocument/2006/customXml" ds:itemID="{10B8ACE2-E2E1-44D4-9FA2-B5AFBA88921F}">
+<ds:datastoreItem xmlns:ds="http://schemas.openxmlformats.org/officeDocument/2006/customXml" ds:itemID="{564603D7-0B72-4C2F-82CF-71BD90C3838C}">
   <ds:schemaRefs>
     <ds:schemaRef ds:uri="http://schemas.openxmlformats.org/officeDocument/2006/bibliography"/>
   </ds:schemaRefs>

</xml_diff>

<commit_message>
Removed diagram from top of design
</commit_message>
<xml_diff>
--- a/docs/Software Design.docx
+++ b/docs/Software Design.docx
@@ -11,62 +11,8 @@
           <w:bCs/>
         </w:rPr>
       </w:pPr>
-      <w:r>
-        <w:rPr>
-          <w:b/>
-          <w:bCs/>
-          <w:noProof/>
-          <w:lang w:eastAsia="en-CA" w:bidi="ar-SA"/>
-        </w:rPr>
-        <w:drawing>
-          <wp:inline distT="0" distB="0" distL="0" distR="0">
-            <wp:extent cx="5943600" cy="2305050"/>
-            <wp:effectExtent l="0" t="0" r="0" b="0"/>
-            <wp:docPr id="6" name="Picture 6" descr="C:\Users\Matthew\Documents\GitHub\railgun\docs\data_flow_diagrams\Report dataflow.png"/>
-            <wp:cNvGraphicFramePr>
-              <a:graphicFrameLocks xmlns:a="http://schemas.openxmlformats.org/drawingml/2006/main" noChangeAspect="1"/>
-            </wp:cNvGraphicFramePr>
-            <a:graphic xmlns:a="http://schemas.openxmlformats.org/drawingml/2006/main">
-              <a:graphicData uri="http://schemas.openxmlformats.org/drawingml/2006/picture">
-                <pic:pic xmlns:pic="http://schemas.openxmlformats.org/drawingml/2006/picture">
-                  <pic:nvPicPr>
-                    <pic:cNvPr id="0" name="Picture 1" descr="C:\Users\Matthew\Documents\GitHub\railgun\docs\data_flow_diagrams\Report dataflow.png"/>
-                    <pic:cNvPicPr>
-                      <a:picLocks noChangeAspect="1" noChangeArrowheads="1"/>
-                    </pic:cNvPicPr>
-                  </pic:nvPicPr>
-                  <pic:blipFill>
-                    <a:blip r:embed="rId9">
-                      <a:extLst>
-                        <a:ext uri="{28A0092B-C50C-407E-A947-70E740481C1C}">
-                          <a14:useLocalDpi xmlns:a14="http://schemas.microsoft.com/office/drawing/2010/main" val="0"/>
-                        </a:ext>
-                      </a:extLst>
-                    </a:blip>
-                    <a:srcRect/>
-                    <a:stretch>
-                      <a:fillRect/>
-                    </a:stretch>
-                  </pic:blipFill>
-                  <pic:spPr bwMode="auto">
-                    <a:xfrm>
-                      <a:off x="0" y="0"/>
-                      <a:ext cx="5943600" cy="2305050"/>
-                    </a:xfrm>
-                    <a:prstGeom prst="rect">
-                      <a:avLst/>
-                    </a:prstGeom>
-                    <a:noFill/>
-                    <a:ln>
-                      <a:noFill/>
-                    </a:ln>
-                  </pic:spPr>
-                </pic:pic>
-              </a:graphicData>
-            </a:graphic>
-          </wp:inline>
-        </w:drawing>
-      </w:r>
+      <w:bookmarkStart w:id="0" w:name="_GoBack"/>
+      <w:bookmarkEnd w:id="0"/>
     </w:p>
     <w:p>
       <w:pPr>
@@ -3582,23 +3528,23 @@
       <w:pPr>
         <w:pStyle w:val="Heading1"/>
       </w:pPr>
-      <w:bookmarkStart w:id="0" w:name="_Toc403656301"/>
+      <w:bookmarkStart w:id="1" w:name="_Toc403656301"/>
       <w:r>
         <w:lastRenderedPageBreak/>
         <w:t>Introduction</w:t>
       </w:r>
-      <w:bookmarkEnd w:id="0"/>
+      <w:bookmarkEnd w:id="1"/>
     </w:p>
     <w:p/>
     <w:p>
       <w:pPr>
         <w:pStyle w:val="Heading2"/>
       </w:pPr>
-      <w:bookmarkStart w:id="1" w:name="_Toc403656302"/>
+      <w:bookmarkStart w:id="2" w:name="_Toc403656302"/>
       <w:r>
         <w:t>Purpose</w:t>
       </w:r>
-      <w:bookmarkEnd w:id="1"/>
+      <w:bookmarkEnd w:id="2"/>
     </w:p>
     <w:p/>
     <w:p>
@@ -3648,11 +3594,11 @@
       <w:pPr>
         <w:pStyle w:val="Heading2"/>
       </w:pPr>
-      <w:bookmarkStart w:id="2" w:name="_Toc403656303"/>
+      <w:bookmarkStart w:id="3" w:name="_Toc403656303"/>
       <w:r>
         <w:t>Overview</w:t>
       </w:r>
-      <w:bookmarkEnd w:id="2"/>
+      <w:bookmarkEnd w:id="3"/>
     </w:p>
     <w:p/>
     <w:p>
@@ -3665,11 +3611,11 @@
       <w:pPr>
         <w:pStyle w:val="Heading3"/>
       </w:pPr>
-      <w:bookmarkStart w:id="3" w:name="_Toc403656304"/>
+      <w:bookmarkStart w:id="4" w:name="_Toc403656304"/>
       <w:r>
         <w:t>System Overview</w:t>
       </w:r>
-      <w:bookmarkEnd w:id="3"/>
+      <w:bookmarkEnd w:id="4"/>
     </w:p>
     <w:p/>
     <w:p>
@@ -3722,12 +3668,12 @@
       <w:pPr>
         <w:pStyle w:val="Heading3"/>
       </w:pPr>
-      <w:bookmarkStart w:id="4" w:name="_Toc403656305"/>
+      <w:bookmarkStart w:id="5" w:name="_Toc403656305"/>
       <w:r>
         <w:lastRenderedPageBreak/>
         <w:t>System Architecture</w:t>
       </w:r>
-      <w:bookmarkEnd w:id="4"/>
+      <w:bookmarkEnd w:id="5"/>
     </w:p>
     <w:p/>
     <w:p>
@@ -3750,11 +3696,11 @@
       <w:pPr>
         <w:pStyle w:val="Heading3"/>
       </w:pPr>
-      <w:bookmarkStart w:id="5" w:name="_Toc403656306"/>
+      <w:bookmarkStart w:id="6" w:name="_Toc403656306"/>
       <w:r>
         <w:t>Data Design</w:t>
       </w:r>
-      <w:bookmarkEnd w:id="5"/>
+      <w:bookmarkEnd w:id="6"/>
     </w:p>
     <w:p/>
     <w:p>
@@ -3776,11 +3722,11 @@
       <w:pPr>
         <w:pStyle w:val="Heading3"/>
       </w:pPr>
-      <w:bookmarkStart w:id="6" w:name="_Toc403656307"/>
+      <w:bookmarkStart w:id="7" w:name="_Toc403656307"/>
       <w:r>
         <w:t>Component Design</w:t>
       </w:r>
-      <w:bookmarkEnd w:id="6"/>
+      <w:bookmarkEnd w:id="7"/>
     </w:p>
     <w:p/>
     <w:p>
@@ -3803,11 +3749,11 @@
       <w:pPr>
         <w:pStyle w:val="Heading3"/>
       </w:pPr>
-      <w:bookmarkStart w:id="7" w:name="_Toc403656308"/>
+      <w:bookmarkStart w:id="8" w:name="_Toc403656308"/>
       <w:r>
         <w:t>Interface Design</w:t>
       </w:r>
-      <w:bookmarkEnd w:id="7"/>
+      <w:bookmarkEnd w:id="8"/>
     </w:p>
     <w:p/>
     <w:p>
@@ -3841,7 +3787,7 @@
       <w:pPr>
         <w:pStyle w:val="Heading2"/>
       </w:pPr>
-      <w:bookmarkStart w:id="8" w:name="_Toc403656309"/>
+      <w:bookmarkStart w:id="9" w:name="_Toc403656309"/>
       <w:r>
         <w:lastRenderedPageBreak/>
         <w:t xml:space="preserve">Further Reading / </w:t>
@@ -3849,7 +3795,7 @@
       <w:r>
         <w:t>Technology Glossary</w:t>
       </w:r>
-      <w:bookmarkEnd w:id="8"/>
+      <w:bookmarkEnd w:id="9"/>
     </w:p>
     <w:p/>
     <w:p>
@@ -3870,7 +3816,7 @@
       <w:r>
         <w:t xml:space="preserve">Apache Cordova is a set of tools designed to allow developers to package their web apps into native, easy to use packages to be distributed on various phone and tablet devices easily. (Read more: </w:t>
       </w:r>
-      <w:hyperlink r:id="rId10" w:history="1">
+      <w:hyperlink r:id="rId9" w:history="1">
         <w:r>
           <w:rPr>
             <w:rStyle w:val="Hyperlink"/>
@@ -3913,7 +3859,7 @@
       <w:r>
         <w:t xml:space="preserve"> like applications easy with JavaScript. (Read more: </w:t>
       </w:r>
-      <w:hyperlink r:id="rId11" w:history="1">
+      <w:hyperlink r:id="rId10" w:history="1">
         <w:r>
           <w:rPr>
             <w:rStyle w:val="Hyperlink"/>
@@ -3967,7 +3913,7 @@
       <w:r>
         <w:t xml:space="preserve">(Read more: </w:t>
       </w:r>
-      <w:hyperlink r:id="rId12" w:history="1">
+      <w:hyperlink r:id="rId11" w:history="1">
         <w:r>
           <w:rPr>
             <w:rStyle w:val="Hyperlink"/>
@@ -4000,7 +3946,7 @@
       <w:r>
         <w:t xml:space="preserve">(Read more: </w:t>
       </w:r>
-      <w:hyperlink r:id="rId13" w:history="1">
+      <w:hyperlink r:id="rId12" w:history="1">
         <w:r>
           <w:rPr>
             <w:rStyle w:val="Hyperlink"/>
@@ -4022,7 +3968,7 @@
       <w:r>
         <w:t xml:space="preserve">A client sided package manager for libraries and tools. It used throughout the application to manage dependencies and ensure all developers are up to date. (Read more: </w:t>
       </w:r>
-      <w:hyperlink r:id="rId14" w:history="1">
+      <w:hyperlink r:id="rId13" w:history="1">
         <w:r>
           <w:rPr>
             <w:rStyle w:val="Hyperlink"/>
@@ -4065,7 +4011,7 @@
       <w:r>
         <w:t xml:space="preserve"> (Read more: </w:t>
       </w:r>
-      <w:hyperlink r:id="rId15" w:history="1">
+      <w:hyperlink r:id="rId14" w:history="1">
         <w:r>
           <w:rPr>
             <w:rStyle w:val="Hyperlink"/>
@@ -4098,7 +4044,7 @@
       <w:r>
         <w:t xml:space="preserve"> of the specification designed with performance in mind. (Read more: </w:t>
       </w:r>
-      <w:hyperlink r:id="rId16" w:history="1">
+      <w:hyperlink r:id="rId15" w:history="1">
         <w:r>
           <w:rPr>
             <w:rStyle w:val="Hyperlink"/>
@@ -4120,7 +4066,7 @@
       <w:r>
         <w:t xml:space="preserve">Node.js is a sever side implementation of JavaScript using the V8 JavaScript engine to interpret. (Read more: </w:t>
       </w:r>
-      <w:hyperlink r:id="rId17" w:history="1">
+      <w:hyperlink r:id="rId16" w:history="1">
         <w:r>
           <w:rPr>
             <w:rStyle w:val="Hyperlink"/>
@@ -4177,7 +4123,7 @@
       <w:r>
         <w:t xml:space="preserve">developers. (Read more: </w:t>
       </w:r>
-      <w:hyperlink r:id="rId18" w:history="1">
+      <w:hyperlink r:id="rId17" w:history="1">
         <w:r>
           <w:rPr>
             <w:rStyle w:val="Hyperlink"/>
@@ -4239,7 +4185,7 @@
       <w:r>
         <w:t xml:space="preserve"> (Read more: </w:t>
       </w:r>
-      <w:hyperlink r:id="rId19" w:history="1">
+      <w:hyperlink r:id="rId18" w:history="1">
         <w:r>
           <w:rPr>
             <w:rStyle w:val="Hyperlink"/>
@@ -4313,7 +4259,7 @@
       <w:r>
         <w:t xml:space="preserve">(Read more: </w:t>
       </w:r>
-      <w:hyperlink r:id="rId20" w:history="1">
+      <w:hyperlink r:id="rId19" w:history="1">
         <w:r>
           <w:rPr>
             <w:rStyle w:val="Hyperlink"/>
@@ -4352,7 +4298,7 @@
       <w:r>
         <w:t xml:space="preserve">A structured web application server provided that makes creating REST APIs a snap. (Read more: </w:t>
       </w:r>
-      <w:hyperlink r:id="rId21" w:history="1">
+      <w:hyperlink r:id="rId20" w:history="1">
         <w:r>
           <w:rPr>
             <w:rStyle w:val="Hyperlink"/>
@@ -4365,12 +4311,12 @@
       <w:pPr>
         <w:pStyle w:val="Heading1"/>
       </w:pPr>
-      <w:bookmarkStart w:id="9" w:name="_Toc403656310"/>
+      <w:bookmarkStart w:id="10" w:name="_Toc403656310"/>
       <w:r>
         <w:lastRenderedPageBreak/>
         <w:t>System Overview</w:t>
       </w:r>
-      <w:bookmarkEnd w:id="9"/>
+      <w:bookmarkEnd w:id="10"/>
     </w:p>
     <w:p/>
     <w:p>
@@ -4458,11 +4404,11 @@
       <w:pPr>
         <w:pStyle w:val="Heading2"/>
       </w:pPr>
-      <w:bookmarkStart w:id="10" w:name="_Toc403656311"/>
+      <w:bookmarkStart w:id="11" w:name="_Toc403656311"/>
       <w:r>
         <w:t>Client Overview</w:t>
       </w:r>
-      <w:bookmarkEnd w:id="10"/>
+      <w:bookmarkEnd w:id="11"/>
     </w:p>
     <w:p/>
     <w:p>
@@ -4759,12 +4705,12 @@
       <w:pPr>
         <w:pStyle w:val="Heading2"/>
       </w:pPr>
-      <w:bookmarkStart w:id="11" w:name="_Toc403656312"/>
+      <w:bookmarkStart w:id="12" w:name="_Toc403656312"/>
       <w:r>
         <w:lastRenderedPageBreak/>
         <w:t>Server Overview</w:t>
       </w:r>
-      <w:bookmarkEnd w:id="11"/>
+      <w:bookmarkEnd w:id="12"/>
     </w:p>
     <w:p/>
     <w:p>
@@ -5107,23 +5053,23 @@
       <w:pPr>
         <w:pStyle w:val="Heading1"/>
       </w:pPr>
-      <w:bookmarkStart w:id="12" w:name="_Toc403656313"/>
+      <w:bookmarkStart w:id="13" w:name="_Toc403656313"/>
       <w:r>
         <w:lastRenderedPageBreak/>
         <w:t>System Architecture</w:t>
       </w:r>
-      <w:bookmarkEnd w:id="12"/>
+      <w:bookmarkEnd w:id="13"/>
     </w:p>
     <w:p/>
     <w:p>
       <w:pPr>
         <w:pStyle w:val="Heading2"/>
       </w:pPr>
-      <w:bookmarkStart w:id="13" w:name="_Toc403656314"/>
+      <w:bookmarkStart w:id="14" w:name="_Toc403656314"/>
       <w:r>
         <w:t>High Level Overview</w:t>
       </w:r>
-      <w:bookmarkEnd w:id="13"/>
+      <w:bookmarkEnd w:id="14"/>
     </w:p>
     <w:p/>
     <w:p>
@@ -5387,7 +5333,7 @@
                     </pic:cNvPicPr>
                   </pic:nvPicPr>
                   <pic:blipFill>
-                    <a:blip r:embed="rId22" cstate="print">
+                    <a:blip r:embed="rId21" cstate="print">
                       <a:extLst>
                         <a:ext uri="{28A0092B-C50C-407E-A947-70E740481C1C}">
                           <a14:useLocalDpi xmlns:a14="http://schemas.microsoft.com/office/drawing/2010/main" val="0"/>
@@ -5552,24 +5498,24 @@
       <w:pPr>
         <w:pStyle w:val="Heading2"/>
       </w:pPr>
-      <w:bookmarkStart w:id="14" w:name="_Toc403656315"/>
+      <w:bookmarkStart w:id="15" w:name="_Toc403656315"/>
       <w:r>
         <w:t>Detailed Subsystem Analysis</w:t>
       </w:r>
-      <w:bookmarkEnd w:id="14"/>
+      <w:bookmarkEnd w:id="15"/>
     </w:p>
     <w:p>
       <w:pPr>
         <w:pStyle w:val="Heading3"/>
       </w:pPr>
-      <w:bookmarkStart w:id="15" w:name="_Toc403656316"/>
+      <w:bookmarkStart w:id="16" w:name="_Toc403656316"/>
       <w:r>
         <w:t>User Interface</w:t>
       </w:r>
       <w:r>
         <w:t xml:space="preserve"> System</w:t>
       </w:r>
-      <w:bookmarkEnd w:id="15"/>
+      <w:bookmarkEnd w:id="16"/>
     </w:p>
     <w:p>
       <w:pPr>
@@ -6557,7 +6503,7 @@
       <w:pPr>
         <w:pStyle w:val="Heading3"/>
       </w:pPr>
-      <w:bookmarkStart w:id="16" w:name="_Toc403656317"/>
+      <w:bookmarkStart w:id="17" w:name="_Toc403656317"/>
       <w:r>
         <w:lastRenderedPageBreak/>
         <w:t>Account</w:t>
@@ -6565,7 +6511,7 @@
       <w:r>
         <w:t xml:space="preserve"> System</w:t>
       </w:r>
-      <w:bookmarkEnd w:id="16"/>
+      <w:bookmarkEnd w:id="17"/>
     </w:p>
     <w:p>
       <w:pPr>
@@ -6917,7 +6863,7 @@
       <w:pPr>
         <w:pStyle w:val="Heading3"/>
       </w:pPr>
-      <w:bookmarkStart w:id="17" w:name="_Toc403656318"/>
+      <w:bookmarkStart w:id="18" w:name="_Toc403656318"/>
       <w:proofErr w:type="spellStart"/>
       <w:r>
         <w:t>OAuth</w:t>
@@ -6926,7 +6872,7 @@
       <w:r>
         <w:t xml:space="preserve"> System</w:t>
       </w:r>
-      <w:bookmarkEnd w:id="17"/>
+      <w:bookmarkEnd w:id="18"/>
     </w:p>
     <w:p>
       <w:pPr>
@@ -7230,12 +7176,12 @@
       <w:pPr>
         <w:pStyle w:val="Heading3"/>
       </w:pPr>
-      <w:bookmarkStart w:id="18" w:name="_Toc403656319"/>
+      <w:bookmarkStart w:id="19" w:name="_Toc403656319"/>
       <w:r>
         <w:lastRenderedPageBreak/>
         <w:t>Submission System</w:t>
       </w:r>
-      <w:bookmarkEnd w:id="18"/>
+      <w:bookmarkEnd w:id="19"/>
     </w:p>
     <w:p>
       <w:pPr>
@@ -7696,11 +7642,11 @@
       <w:pPr>
         <w:pStyle w:val="Heading3"/>
       </w:pPr>
-      <w:bookmarkStart w:id="19" w:name="_Toc403656320"/>
+      <w:bookmarkStart w:id="20" w:name="_Toc403656320"/>
       <w:r>
         <w:t>Question Transit System</w:t>
       </w:r>
-      <w:bookmarkEnd w:id="19"/>
+      <w:bookmarkEnd w:id="20"/>
     </w:p>
     <w:p>
       <w:pPr>
@@ -8056,12 +8002,12 @@
       <w:pPr>
         <w:pStyle w:val="Heading3"/>
       </w:pPr>
-      <w:bookmarkStart w:id="20" w:name="_Toc403656321"/>
+      <w:bookmarkStart w:id="21" w:name="_Toc403656321"/>
       <w:r>
         <w:lastRenderedPageBreak/>
         <w:t>Notification System</w:t>
       </w:r>
-      <w:bookmarkEnd w:id="20"/>
+      <w:bookmarkEnd w:id="21"/>
     </w:p>
     <w:p>
       <w:pPr>
@@ -8465,11 +8411,11 @@
       <w:pPr>
         <w:pStyle w:val="Heading3"/>
       </w:pPr>
-      <w:bookmarkStart w:id="21" w:name="_Toc403656322"/>
+      <w:bookmarkStart w:id="22" w:name="_Toc403656322"/>
       <w:r>
         <w:t>Report System</w:t>
       </w:r>
-      <w:bookmarkEnd w:id="21"/>
+      <w:bookmarkEnd w:id="22"/>
     </w:p>
     <w:p>
       <w:pPr>
@@ -8866,7 +8812,7 @@
       <w:pPr>
         <w:pStyle w:val="Heading3"/>
       </w:pPr>
-      <w:bookmarkStart w:id="22" w:name="_Toc403656323"/>
+      <w:bookmarkStart w:id="23" w:name="_Toc403656323"/>
       <w:r>
         <w:lastRenderedPageBreak/>
         <w:t>Database</w:t>
@@ -8874,7 +8820,7 @@
       <w:r>
         <w:t xml:space="preserve"> System</w:t>
       </w:r>
-      <w:bookmarkEnd w:id="22"/>
+      <w:bookmarkEnd w:id="23"/>
     </w:p>
     <w:p>
       <w:pPr>
@@ -9333,12 +9279,12 @@
       <w:pPr>
         <w:pStyle w:val="Heading1"/>
       </w:pPr>
-      <w:bookmarkStart w:id="23" w:name="_Toc403656324"/>
+      <w:bookmarkStart w:id="24" w:name="_Toc403656324"/>
       <w:r>
         <w:lastRenderedPageBreak/>
         <w:t>Data Design</w:t>
       </w:r>
-      <w:bookmarkEnd w:id="23"/>
+      <w:bookmarkEnd w:id="24"/>
     </w:p>
     <w:p/>
     <w:p>
@@ -9359,11 +9305,11 @@
       <w:pPr>
         <w:pStyle w:val="Heading2"/>
       </w:pPr>
-      <w:bookmarkStart w:id="24" w:name="_Toc403656325"/>
+      <w:bookmarkStart w:id="25" w:name="_Toc403656325"/>
       <w:r>
         <w:t>Data Flow with Objects</w:t>
       </w:r>
-      <w:bookmarkEnd w:id="24"/>
+      <w:bookmarkEnd w:id="25"/>
     </w:p>
     <w:p>
       <w:pPr>
@@ -9374,7 +9320,7 @@
       <w:pPr>
         <w:pStyle w:val="Heading3"/>
       </w:pPr>
-      <w:bookmarkStart w:id="25" w:name="_Toc403656326"/>
+      <w:bookmarkStart w:id="26" w:name="_Toc403656326"/>
       <w:proofErr w:type="spellStart"/>
       <w:r>
         <w:t>Question</w:t>
@@ -9382,7 +9328,7 @@
       <w:r>
         <w:t>Submission</w:t>
       </w:r>
-      <w:bookmarkEnd w:id="25"/>
+      <w:bookmarkEnd w:id="26"/>
       <w:proofErr w:type="spellEnd"/>
     </w:p>
     <w:p/>
@@ -9682,7 +9628,7 @@
                     </pic:cNvPicPr>
                   </pic:nvPicPr>
                   <pic:blipFill>
-                    <a:blip r:embed="rId23" cstate="print">
+                    <a:blip r:embed="rId22" cstate="print">
                       <a:extLst>
                         <a:ext uri="{28A0092B-C50C-407E-A947-70E740481C1C}">
                           <a14:useLocalDpi xmlns:a14="http://schemas.microsoft.com/office/drawing/2010/main" val="0"/>
@@ -9732,7 +9678,7 @@
       <w:pPr>
         <w:pStyle w:val="Heading3"/>
       </w:pPr>
-      <w:bookmarkStart w:id="26" w:name="_Toc403656327"/>
+      <w:bookmarkStart w:id="27" w:name="_Toc403656327"/>
       <w:proofErr w:type="spellStart"/>
       <w:r>
         <w:lastRenderedPageBreak/>
@@ -9741,7 +9687,7 @@
       <w:r>
         <w:t>Submission</w:t>
       </w:r>
-      <w:bookmarkEnd w:id="26"/>
+      <w:bookmarkEnd w:id="27"/>
       <w:proofErr w:type="spellEnd"/>
     </w:p>
     <w:p/>
@@ -10041,7 +9987,7 @@
                     </pic:cNvPicPr>
                   </pic:nvPicPr>
                   <pic:blipFill>
-                    <a:blip r:embed="rId24" cstate="print">
+                    <a:blip r:embed="rId23" cstate="print">
                       <a:extLst>
                         <a:ext uri="{28A0092B-C50C-407E-A947-70E740481C1C}">
                           <a14:useLocalDpi xmlns:a14="http://schemas.microsoft.com/office/drawing/2010/main" val="0"/>
@@ -10093,13 +10039,13 @@
       <w:pPr>
         <w:pStyle w:val="Heading3"/>
       </w:pPr>
-      <w:bookmarkStart w:id="27" w:name="_Toc403656328"/>
+      <w:bookmarkStart w:id="28" w:name="_Toc403656328"/>
       <w:proofErr w:type="spellStart"/>
       <w:r>
         <w:lastRenderedPageBreak/>
         <w:t>AbuseReport</w:t>
       </w:r>
-      <w:bookmarkEnd w:id="27"/>
+      <w:bookmarkEnd w:id="28"/>
       <w:proofErr w:type="spellEnd"/>
     </w:p>
     <w:p/>
@@ -10339,7 +10285,7 @@
                     </pic:cNvPicPr>
                   </pic:nvPicPr>
                   <pic:blipFill>
-                    <a:blip r:embed="rId25" cstate="print">
+                    <a:blip r:embed="rId24" cstate="print">
                       <a:extLst>
                         <a:ext uri="{28A0092B-C50C-407E-A947-70E740481C1C}">
                           <a14:useLocalDpi xmlns:a14="http://schemas.microsoft.com/office/drawing/2010/main" val="0"/>
@@ -10388,12 +10334,12 @@
       <w:pPr>
         <w:pStyle w:val="Heading2"/>
       </w:pPr>
-      <w:bookmarkStart w:id="28" w:name="_Toc403656329"/>
+      <w:bookmarkStart w:id="29" w:name="_Toc403656329"/>
       <w:r>
         <w:lastRenderedPageBreak/>
         <w:t>Data Dictionary</w:t>
       </w:r>
-      <w:bookmarkEnd w:id="28"/>
+      <w:bookmarkEnd w:id="29"/>
     </w:p>
     <w:p>
       <w:pPr>
@@ -10831,8 +10777,6 @@
                 <w:color w:val="000000"/>
               </w:rPr>
             </w:pPr>
-            <w:bookmarkStart w:id="29" w:name="_GoBack"/>
-            <w:bookmarkEnd w:id="29"/>
             <w:proofErr w:type="spellStart"/>
             <w:r>
               <w:rPr>
@@ -14965,6 +14909,208 @@
                 <pic:pic xmlns:pic="http://schemas.openxmlformats.org/drawingml/2006/picture">
                   <pic:nvPicPr>
                     <pic:cNvPr id="0" name="Picture 1" descr="C:\Users\Vaughan Hilts\Documents\GitHub\railgun\UI\UI (1).png"/>
+                    <pic:cNvPicPr>
+                      <a:picLocks noChangeAspect="1" noChangeArrowheads="1"/>
+                    </pic:cNvPicPr>
+                  </pic:nvPicPr>
+                  <pic:blipFill>
+                    <a:blip r:embed="rId25">
+                      <a:extLst>
+                        <a:ext uri="{28A0092B-C50C-407E-A947-70E740481C1C}">
+                          <a14:useLocalDpi xmlns:a14="http://schemas.microsoft.com/office/drawing/2010/main" val="0"/>
+                        </a:ext>
+                      </a:extLst>
+                    </a:blip>
+                    <a:srcRect/>
+                    <a:stretch>
+                      <a:fillRect/>
+                    </a:stretch>
+                  </pic:blipFill>
+                  <pic:spPr bwMode="auto">
+                    <a:xfrm>
+                      <a:off x="0" y="0"/>
+                      <a:ext cx="2828925" cy="4857750"/>
+                    </a:xfrm>
+                    <a:prstGeom prst="rect">
+                      <a:avLst/>
+                    </a:prstGeom>
+                    <a:noFill/>
+                    <a:ln>
+                      <a:noFill/>
+                    </a:ln>
+                  </pic:spPr>
+                </pic:pic>
+              </a:graphicData>
+            </a:graphic>
+          </wp:inline>
+        </w:drawing>
+      </w:r>
+    </w:p>
+    <w:p>
+      <w:r>
+        <w:t xml:space="preserve">The </w:t>
+      </w:r>
+      <w:r>
+        <w:rPr>
+          <w:b/>
+        </w:rPr>
+        <w:t>Landing</w:t>
+      </w:r>
+      <w:r>
+        <w:rPr>
+          <w:b/>
+        </w:rPr>
+        <w:t xml:space="preserve"> Screen </w:t>
+      </w:r>
+      <w:r>
+        <w:t xml:space="preserve">is the first page that the user will encounter when opening Help Me! Laurier. On this page the user will </w:t>
+      </w:r>
+      <w:r>
+        <w:t>touch</w:t>
+      </w:r>
+      <w:r>
+        <w:t xml:space="preserve"> the </w:t>
+      </w:r>
+      <w:proofErr w:type="spellStart"/>
+      <w:r>
+        <w:rPr>
+          <w:rFonts w:ascii="Consolas" w:hAnsi="Consolas" w:cs="Consolas"/>
+          <w:b/>
+        </w:rPr>
+        <w:t>LoginButton</w:t>
+      </w:r>
+      <w:proofErr w:type="spellEnd"/>
+      <w:r>
+        <w:t xml:space="preserve"> and be sent to </w:t>
+      </w:r>
+      <w:r>
+        <w:rPr>
+          <w:b/>
+        </w:rPr>
+        <w:t>the Login Page</w:t>
+      </w:r>
+      <w:r>
+        <w:rPr>
+          <w:b/>
+        </w:rPr>
+        <w:t xml:space="preserve"> </w:t>
+      </w:r>
+      <w:r>
+        <w:t>(2).</w:t>
+      </w:r>
+    </w:p>
+    <w:p>
+      <w:r>
+        <w:t xml:space="preserve">This screen will generally provide introductory information not shown that can be shown again when clicking the “Help” hyperlink. </w:t>
+      </w:r>
+    </w:p>
+    <w:p>
+      <w:pPr>
+        <w:rPr>
+          <w:b/>
+        </w:rPr>
+      </w:pPr>
+      <w:r>
+        <w:rPr>
+          <w:b/>
+        </w:rPr>
+        <w:lastRenderedPageBreak/>
+        <w:t>Notes:</w:t>
+      </w:r>
+    </w:p>
+    <w:p>
+      <w:pPr>
+        <w:pStyle w:val="ListParagraph"/>
+        <w:numPr>
+          <w:ilvl w:val="0"/>
+          <w:numId w:val="7"/>
+        </w:numPr>
+      </w:pPr>
+      <w:r>
+        <w:t>Generally, this screen will only be shown once per user. Once the user is logged in, this screen will not be displayed again.</w:t>
+      </w:r>
+    </w:p>
+    <w:p>
+      <w:pPr>
+        <w:pStyle w:val="ListParagraph"/>
+        <w:numPr>
+          <w:ilvl w:val="0"/>
+          <w:numId w:val="7"/>
+        </w:numPr>
+      </w:pPr>
+      <w:r>
+        <w:t xml:space="preserve">This screen is the entry point of the application when the user is not logged in. </w:t>
+      </w:r>
+      <w:r>
+        <w:t xml:space="preserve">When the user is logged in, the user will be shown the </w:t>
+      </w:r>
+      <w:r>
+        <w:rPr>
+          <w:b/>
+        </w:rPr>
+        <w:t xml:space="preserve">Home Page </w:t>
+      </w:r>
+      <w:r>
+        <w:t>(3)</w:t>
+      </w:r>
+    </w:p>
+    <w:p>
+      <w:pPr>
+        <w:pStyle w:val="ListParagraph"/>
+        <w:numPr>
+          <w:ilvl w:val="0"/>
+          <w:numId w:val="7"/>
+        </w:numPr>
+      </w:pPr>
+      <w:r>
+        <w:t>The logo is pending and may be changed depending on the resources provided at time of application construction.</w:t>
+      </w:r>
+    </w:p>
+    <w:p>
+      <w:r>
+        <w:br w:type="page"/>
+      </w:r>
+    </w:p>
+    <w:p>
+      <w:pPr>
+        <w:pStyle w:val="Heading3"/>
+      </w:pPr>
+      <w:bookmarkStart w:id="38" w:name="_Toc403656338"/>
+      <w:r>
+        <w:lastRenderedPageBreak/>
+        <w:t>Lo</w:t>
+      </w:r>
+      <w:r>
+        <w:t>gin Page</w:t>
+      </w:r>
+      <w:r>
+        <w:t xml:space="preserve"> (2)</w:t>
+      </w:r>
+      <w:bookmarkEnd w:id="38"/>
+    </w:p>
+    <w:p/>
+    <w:p>
+      <w:pPr>
+        <w:jc w:val="center"/>
+      </w:pPr>
+      <w:r>
+        <w:rPr>
+          <w:noProof/>
+          <w:lang w:val="en-CA" w:eastAsia="en-CA"/>
+        </w:rPr>
+        <w:drawing>
+          <wp:inline distT="0" distB="0" distL="0" distR="0">
+            <wp:extent cx="2828925" cy="4857750"/>
+            <wp:effectExtent l="0" t="0" r="9525" b="0"/>
+            <wp:docPr id="3" name="Picture 3" descr="C:\Users\Vaughan Hilts\Documents\GitHub\railgun\UI\UI (2).png"/>
+            <wp:cNvGraphicFramePr>
+              <a:graphicFrameLocks xmlns:a="http://schemas.openxmlformats.org/drawingml/2006/main" noChangeAspect="1"/>
+            </wp:cNvGraphicFramePr>
+            <a:graphic xmlns:a="http://schemas.openxmlformats.org/drawingml/2006/main">
+              <a:graphicData uri="http://schemas.openxmlformats.org/drawingml/2006/picture">
+                <pic:pic xmlns:pic="http://schemas.openxmlformats.org/drawingml/2006/picture">
+                  <pic:nvPicPr>
+                    <pic:cNvPr id="0" name="Picture 2" descr="C:\Users\Vaughan Hilts\Documents\GitHub\railgun\UI\UI (2).png"/>
                     <pic:cNvPicPr>
                       <a:picLocks noChangeAspect="1" noChangeArrowheads="1"/>
                     </pic:cNvPicPr>
@@ -15002,6 +15148,7 @@
         </w:drawing>
       </w:r>
     </w:p>
+    <w:p/>
     <w:p>
       <w:r>
         <w:t xml:space="preserve">The </w:t>
@@ -15010,67 +15157,79 @@
         <w:rPr>
           <w:b/>
         </w:rPr>
-        <w:t>Landing</w:t>
-      </w:r>
-      <w:r>
-        <w:rPr>
-          <w:b/>
-        </w:rPr>
-        <w:t xml:space="preserve"> Screen </w:t>
-      </w:r>
-      <w:r>
-        <w:t xml:space="preserve">is the first page that the user will encounter when opening Help Me! Laurier. On this page the user will </w:t>
-      </w:r>
-      <w:r>
-        <w:t>touch</w:t>
-      </w:r>
-      <w:r>
-        <w:t xml:space="preserve"> the </w:t>
-      </w:r>
-      <w:proofErr w:type="spellStart"/>
-      <w:r>
-        <w:rPr>
-          <w:rFonts w:ascii="Consolas" w:hAnsi="Consolas" w:cs="Consolas"/>
-          <w:b/>
-        </w:rPr>
-        <w:t>LoginButton</w:t>
-      </w:r>
-      <w:proofErr w:type="spellEnd"/>
-      <w:r>
-        <w:t xml:space="preserve"> and be sent to </w:t>
-      </w:r>
-      <w:r>
-        <w:rPr>
-          <w:b/>
-        </w:rPr>
-        <w:t>the Login Page</w:t>
-      </w:r>
-      <w:r>
-        <w:rPr>
-          <w:b/>
-        </w:rPr>
+        <w:t>Login Page</w:t>
+      </w:r>
+      <w:r>
+        <w:t xml:space="preserve"> will allow the user to enter their Laurier username and password if they are not currently logged in</w:t>
+      </w:r>
+      <w:r>
+        <w:t>to their smartphone</w:t>
+      </w:r>
+      <w:r>
+        <w:t>. Otherwise</w:t>
+      </w:r>
+      <w:r>
+        <w:t>,</w:t>
+      </w:r>
+      <w:r>
+        <w:t xml:space="preserve"> a popup will</w:t>
+      </w:r>
+      <w:r>
         <w:t xml:space="preserve"> </w:t>
       </w:r>
       <w:r>
-        <w:t>(2).</w:t>
-      </w:r>
-    </w:p>
-    <w:p>
-      <w:r>
-        <w:t xml:space="preserve">This screen will generally provide introductory information not shown that can be shown again when clicking the “Help” hyperlink. </w:t>
-      </w:r>
-    </w:p>
-    <w:p>
-      <w:pPr>
-        <w:rPr>
-          <w:b/>
-        </w:rPr>
-      </w:pPr>
-      <w:r>
-        <w:rPr>
-          <w:b/>
-        </w:rPr>
-        <w:lastRenderedPageBreak/>
+        <w:t>appear asking the user to select the account they wish to use if multiple accounts are logged in</w:t>
+      </w:r>
+      <w:r>
+        <w:t>to the Android smartphone</w:t>
+      </w:r>
+      <w:r>
+        <w:t>. After selecting an account</w:t>
+      </w:r>
+      <w:r>
+        <w:t>,</w:t>
+      </w:r>
+      <w:r>
+        <w:t xml:space="preserve"> the user wil</w:t>
+      </w:r>
+      <w:r>
+        <w:t xml:space="preserve">l be redirected to the </w:t>
+      </w:r>
+      <w:r>
+        <w:rPr>
+          <w:b/>
+        </w:rPr>
+        <w:t>Home Page</w:t>
+      </w:r>
+      <w:r>
+        <w:rPr>
+          <w:b/>
+        </w:rPr>
+        <w:t xml:space="preserve"> </w:t>
+      </w:r>
+      <w:r>
+        <w:rPr>
+          <w:b/>
+        </w:rPr>
+        <w:t>(3)</w:t>
+      </w:r>
+      <w:r>
+        <w:t>.</w:t>
+      </w:r>
+      <w:r>
+        <w:t xml:space="preserve"> Otherwise, the user will see a prompt and stay on this screen.</w:t>
+      </w:r>
+    </w:p>
+    <w:p>
+      <w:pPr>
+        <w:rPr>
+          <w:b/>
+        </w:rPr>
+      </w:pPr>
+      <w:r>
+        <w:rPr>
+          <w:b/>
+        </w:rPr>
         <w:t>Notes:</w:t>
       </w:r>
     </w:p>
@@ -15079,11 +15238,11 @@
         <w:pStyle w:val="ListParagraph"/>
         <w:numPr>
           <w:ilvl w:val="0"/>
-          <w:numId w:val="7"/>
+          <w:numId w:val="9"/>
         </w:numPr>
       </w:pPr>
       <w:r>
-        <w:t>Generally, this screen will only be shown once per user. Once the user is logged in, this screen will not be displayed again.</w:t>
+        <w:t>Google will provide a second modal dialog that is not shown on this screen. It is not possible to show the exact dialog as it will vary from device to device and the version of the page that Google has chosen to display.</w:t>
       </w:r>
     </w:p>
     <w:p>
@@ -15091,35 +15250,29 @@
         <w:pStyle w:val="ListParagraph"/>
         <w:numPr>
           <w:ilvl w:val="0"/>
-          <w:numId w:val="7"/>
+          <w:numId w:val="9"/>
         </w:numPr>
       </w:pPr>
       <w:r>
-        <w:t xml:space="preserve">This screen is the entry point of the application when the user is not logged in. </w:t>
-      </w:r>
-      <w:r>
-        <w:t xml:space="preserve">When the user is logged in, the user will be shown the </w:t>
-      </w:r>
-      <w:r>
-        <w:rPr>
-          <w:b/>
-        </w:rPr>
-        <w:t xml:space="preserve">Home Page </w:t>
-      </w:r>
-      <w:r>
-        <w:t>(3)</w:t>
-      </w:r>
-    </w:p>
-    <w:p>
-      <w:pPr>
-        <w:pStyle w:val="ListParagraph"/>
-        <w:numPr>
-          <w:ilvl w:val="0"/>
-          <w:numId w:val="7"/>
-        </w:numPr>
-      </w:pPr>
-      <w:r>
-        <w:t>The logo is pending and may be changed depending on the resources provided at time of application construction.</w:t>
+        <w:t>The link “</w:t>
+      </w:r>
+      <w:r>
+        <w:rPr>
+          <w:b/>
+        </w:rPr>
+        <w:t>Google Login</w:t>
+      </w:r>
+      <w:r>
+        <w:t>” redirects to a 3</w:t>
+      </w:r>
+      <w:r>
+        <w:rPr>
+          <w:vertAlign w:val="superscript"/>
+        </w:rPr>
+        <w:t>rd</w:t>
+      </w:r>
+      <w:r>
+        <w:t xml:space="preserve"> party.</w:t>
       </w:r>
     </w:p>
     <w:p>
@@ -15131,18 +15284,12 @@
       <w:pPr>
         <w:pStyle w:val="Heading3"/>
       </w:pPr>
-      <w:bookmarkStart w:id="38" w:name="_Toc403656338"/>
+      <w:bookmarkStart w:id="39" w:name="_Toc403656339"/>
       <w:r>
         <w:lastRenderedPageBreak/>
-        <w:t>Lo</w:t>
-      </w:r>
-      <w:r>
-        <w:t>gin Page</w:t>
-      </w:r>
-      <w:r>
-        <w:t xml:space="preserve"> (2)</w:t>
-      </w:r>
-      <w:bookmarkEnd w:id="38"/>
+        <w:t>Home Page (3)</w:t>
+      </w:r>
+      <w:bookmarkEnd w:id="39"/>
     </w:p>
     <w:p/>
     <w:p>
@@ -15158,7 +15305,7 @@
           <wp:inline distT="0" distB="0" distL="0" distR="0">
             <wp:extent cx="2828925" cy="4857750"/>
             <wp:effectExtent l="0" t="0" r="9525" b="0"/>
-            <wp:docPr id="3" name="Picture 3" descr="C:\Users\Vaughan Hilts\Documents\GitHub\railgun\UI\UI (2).png"/>
+            <wp:docPr id="4" name="Picture 4" descr="C:\Users\Vaughan Hilts\Documents\GitHub\railgun\UI\UI (3).png"/>
             <wp:cNvGraphicFramePr>
               <a:graphicFrameLocks xmlns:a="http://schemas.openxmlformats.org/drawingml/2006/main" noChangeAspect="1"/>
             </wp:cNvGraphicFramePr>
@@ -15166,7 +15313,7 @@
               <a:graphicData uri="http://schemas.openxmlformats.org/drawingml/2006/picture">
                 <pic:pic xmlns:pic="http://schemas.openxmlformats.org/drawingml/2006/picture">
                   <pic:nvPicPr>
-                    <pic:cNvPr id="0" name="Picture 2" descr="C:\Users\Vaughan Hilts\Documents\GitHub\railgun\UI\UI (2).png"/>
+                    <pic:cNvPr id="0" name="Picture 3" descr="C:\Users\Vaughan Hilts\Documents\GitHub\railgun\UI\UI (3).png"/>
                     <pic:cNvPicPr>
                       <a:picLocks noChangeAspect="1" noChangeArrowheads="1"/>
                     </pic:cNvPicPr>
@@ -15204,7 +15351,6 @@
         </w:drawing>
       </w:r>
     </w:p>
-    <w:p/>
     <w:p>
       <w:r>
         <w:t xml:space="preserve">The </w:t>
@@ -15213,67 +15359,54 @@
         <w:rPr>
           <w:b/>
         </w:rPr>
-        <w:t>Login Page</w:t>
-      </w:r>
-      <w:r>
-        <w:t xml:space="preserve"> will allow the user to enter their Laurier username and password if they are not currently logged in</w:t>
-      </w:r>
-      <w:r>
-        <w:t>to their smartphone</w:t>
-      </w:r>
-      <w:r>
-        <w:t>. Otherwise</w:t>
-      </w:r>
-      <w:r>
-        <w:t>,</w:t>
-      </w:r>
-      <w:r>
-        <w:t xml:space="preserve"> a popup will</w:t>
-      </w:r>
-      <w:r>
-        <w:t xml:space="preserve"> </w:t>
-      </w:r>
-      <w:r>
-        <w:t>appear asking the user to select the account they wish to use if multiple accounts are logged in</w:t>
-      </w:r>
-      <w:r>
-        <w:t>to the Android smartphone</w:t>
-      </w:r>
-      <w:r>
-        <w:t>. After selecting an account</w:t>
-      </w:r>
-      <w:r>
-        <w:t>,</w:t>
-      </w:r>
-      <w:r>
-        <w:t xml:space="preserve"> the user wil</w:t>
-      </w:r>
-      <w:r>
-        <w:t xml:space="preserve">l be redirected to the </w:t>
-      </w:r>
-      <w:r>
-        <w:rPr>
-          <w:b/>
-        </w:rPr>
         <w:t>Home Page</w:t>
       </w:r>
       <w:r>
-        <w:rPr>
-          <w:b/>
-        </w:rPr>
-        <w:t xml:space="preserve"> </w:t>
-      </w:r>
-      <w:r>
-        <w:rPr>
-          <w:b/>
-        </w:rPr>
-        <w:t>(3)</w:t>
-      </w:r>
-      <w:r>
-        <w:t>.</w:t>
-      </w:r>
-      <w:r>
-        <w:t xml:space="preserve"> Otherwise, the user will see a prompt and stay on this screen.</w:t>
+        <w:t xml:space="preserve"> contains a scrolling dropdown box which will allow the user to select a category of interest. Following this selecting the user can choose to </w:t>
+      </w:r>
+      <w:r>
+        <w:t>“</w:t>
+      </w:r>
+      <w:r>
+        <w:rPr>
+          <w:b/>
+        </w:rPr>
+        <w:t>Ask a question</w:t>
+      </w:r>
+      <w:r>
+        <w:t>”</w:t>
+      </w:r>
+      <w:r>
+        <w:t xml:space="preserve"> (9) or </w:t>
+      </w:r>
+      <w:r>
+        <w:t>“</w:t>
+      </w:r>
+      <w:r>
+        <w:rPr>
+          <w:b/>
+        </w:rPr>
+        <w:t>View questions</w:t>
+      </w:r>
+      <w:r>
+        <w:t>”</w:t>
+      </w:r>
+      <w:r>
+        <w:t xml:space="preserve"> (6) for that category.</w:t>
+      </w:r>
+      <w:r>
+        <w:t xml:space="preserve"> The us</w:t>
+      </w:r>
+      <w:r>
+        <w:t xml:space="preserve">er must select an item from the list first and then click the appropriate buttons. The buttons will </w:t>
+      </w:r>
+      <w:proofErr w:type="gramStart"/>
+      <w:r>
+        <w:t>grayed</w:t>
+      </w:r>
+      <w:proofErr w:type="gramEnd"/>
+      <w:r>
+        <w:t xml:space="preserve"> and disabled without first selecting a category from the scrolling list.</w:t>
       </w:r>
     </w:p>
     <w:p>
@@ -15294,45 +15427,26 @@
         <w:pStyle w:val="ListParagraph"/>
         <w:numPr>
           <w:ilvl w:val="0"/>
-          <w:numId w:val="9"/>
+          <w:numId w:val="11"/>
         </w:numPr>
-      </w:pPr>
-      <w:r>
-        <w:t>Google will provide a second modal dialog that is not shown on this screen. It is not possible to show the exact dialog as it will vary from device to device and the version of the page that Google has chosen to display.</w:t>
-      </w:r>
-    </w:p>
-    <w:p>
-      <w:pPr>
-        <w:pStyle w:val="ListParagraph"/>
-        <w:numPr>
-          <w:ilvl w:val="0"/>
-          <w:numId w:val="9"/>
-        </w:numPr>
-      </w:pPr>
-      <w:r>
-        <w:t>The link “</w:t>
-      </w:r>
-      <w:r>
-        <w:rPr>
-          <w:b/>
-        </w:rPr>
-        <w:t>Google Login</w:t>
-      </w:r>
-      <w:r>
-        <w:t>” redirects to a 3</w:t>
-      </w:r>
-      <w:r>
-        <w:rPr>
-          <w:vertAlign w:val="superscript"/>
-        </w:rPr>
-        <w:t>rd</w:t>
-      </w:r>
-      <w:r>
-        <w:t xml:space="preserve"> party.</w:t>
-      </w:r>
-    </w:p>
-    <w:p>
-      <w:r>
+        <w:rPr>
+          <w:b/>
+        </w:rPr>
+      </w:pPr>
+      <w:r>
+        <w:t>The categories above aren’t the exact categories that will necessarily be used in the application. Reference the Analysis sections for the most up to date information. The information here is provided only for illustrative purposes.</w:t>
+      </w:r>
+    </w:p>
+    <w:p>
+      <w:pPr>
+        <w:rPr>
+          <w:b/>
+        </w:rPr>
+      </w:pPr>
+      <w:r>
+        <w:rPr>
+          <w:b/>
+        </w:rPr>
         <w:br w:type="page"/>
       </w:r>
     </w:p>
@@ -15340,20 +15454,24 @@
       <w:pPr>
         <w:pStyle w:val="Heading3"/>
       </w:pPr>
-      <w:bookmarkStart w:id="39" w:name="_Toc403656339"/>
+      <w:bookmarkStart w:id="40" w:name="_Toc403656340"/>
       <w:r>
         <w:lastRenderedPageBreak/>
-        <w:t>Home Page (3)</w:t>
-      </w:r>
-      <w:bookmarkEnd w:id="39"/>
+        <w:t>Alerts Page (4)</w:t>
+      </w:r>
+      <w:bookmarkEnd w:id="40"/>
     </w:p>
     <w:p/>
     <w:p>
       <w:pPr>
         <w:jc w:val="center"/>
-      </w:pPr>
-      <w:r>
-        <w:rPr>
+        <w:rPr>
+          <w:b/>
+        </w:rPr>
+      </w:pPr>
+      <w:r>
+        <w:rPr>
+          <w:b/>
           <w:noProof/>
           <w:lang w:val="en-CA" w:eastAsia="en-CA"/>
         </w:rPr>
@@ -15361,7 +15479,7 @@
           <wp:inline distT="0" distB="0" distL="0" distR="0">
             <wp:extent cx="2828925" cy="4857750"/>
             <wp:effectExtent l="0" t="0" r="9525" b="0"/>
-            <wp:docPr id="4" name="Picture 4" descr="C:\Users\Vaughan Hilts\Documents\GitHub\railgun\UI\UI (3).png"/>
+            <wp:docPr id="5" name="Picture 5" descr="C:\Users\Vaughan Hilts\Documents\GitHub\railgun\UI\UI (4).png"/>
             <wp:cNvGraphicFramePr>
               <a:graphicFrameLocks xmlns:a="http://schemas.openxmlformats.org/drawingml/2006/main" noChangeAspect="1"/>
             </wp:cNvGraphicFramePr>
@@ -15369,7 +15487,7 @@
               <a:graphicData uri="http://schemas.openxmlformats.org/drawingml/2006/picture">
                 <pic:pic xmlns:pic="http://schemas.openxmlformats.org/drawingml/2006/picture">
                   <pic:nvPicPr>
-                    <pic:cNvPr id="0" name="Picture 3" descr="C:\Users\Vaughan Hilts\Documents\GitHub\railgun\UI\UI (3).png"/>
+                    <pic:cNvPr id="0" name="Picture 4" descr="C:\Users\Vaughan Hilts\Documents\GitHub\railgun\UI\UI (4).png"/>
                     <pic:cNvPicPr>
                       <a:picLocks noChangeAspect="1" noChangeArrowheads="1"/>
                     </pic:cNvPicPr>
@@ -15408,6 +15526,14 @@
       </w:r>
     </w:p>
     <w:p>
+      <w:pPr>
+        <w:jc w:val="center"/>
+        <w:rPr>
+          <w:b/>
+        </w:rPr>
+      </w:pPr>
+    </w:p>
+    <w:p>
       <w:r>
         <w:t xml:space="preserve">The </w:t>
       </w:r>
@@ -15415,54 +15541,58 @@
         <w:rPr>
           <w:b/>
         </w:rPr>
-        <w:t>Home Page</w:t>
-      </w:r>
-      <w:r>
-        <w:t xml:space="preserve"> contains a scrolling dropdown box which will allow the user to select a category of interest. Following this selecting the user can choose to </w:t>
-      </w:r>
-      <w:r>
-        <w:t>“</w:t>
-      </w:r>
-      <w:r>
-        <w:rPr>
-          <w:b/>
-        </w:rPr>
-        <w:t>Ask a question</w:t>
-      </w:r>
-      <w:r>
-        <w:t>”</w:t>
-      </w:r>
-      <w:r>
-        <w:t xml:space="preserve"> (9) or </w:t>
-      </w:r>
-      <w:r>
-        <w:t>“</w:t>
-      </w:r>
-      <w:r>
-        <w:rPr>
-          <w:b/>
-        </w:rPr>
-        <w:t>View questions</w:t>
-      </w:r>
-      <w:r>
-        <w:t>”</w:t>
-      </w:r>
-      <w:r>
-        <w:t xml:space="preserve"> (6) for that category.</w:t>
-      </w:r>
-      <w:r>
-        <w:t xml:space="preserve"> The us</w:t>
-      </w:r>
-      <w:r>
-        <w:t xml:space="preserve">er must select an item from the list first and then click the appropriate buttons. The buttons will </w:t>
-      </w:r>
-      <w:proofErr w:type="gramStart"/>
-      <w:r>
-        <w:t>grayed</w:t>
-      </w:r>
-      <w:proofErr w:type="gramEnd"/>
-      <w:r>
-        <w:t xml:space="preserve"> and disabled without first selecting a category from the scrolling list.</w:t>
+        <w:t>Alerts Page</w:t>
+      </w:r>
+      <w:r>
+        <w:t xml:space="preserve"> contains 2 scrollable lists, one containing questions that are recommended for the user </w:t>
+      </w:r>
+      <w:r>
+        <w:t xml:space="preserve">to answer </w:t>
+      </w:r>
+      <w:r>
+        <w:t>an</w:t>
+      </w:r>
+      <w:r>
+        <w:t>d the other containing answers regarding questions the user inquired about</w:t>
+      </w:r>
+      <w:r>
+        <w:t xml:space="preserve">. The user can select an item from either list and </w:t>
+      </w:r>
+      <w:r>
+        <w:t xml:space="preserve">will be redirected to view the </w:t>
+      </w:r>
+      <w:r>
+        <w:rPr>
+          <w:b/>
+        </w:rPr>
+        <w:t>Q</w:t>
+      </w:r>
+      <w:r>
+        <w:rPr>
+          <w:b/>
+        </w:rPr>
+        <w:t>u</w:t>
+      </w:r>
+      <w:r>
+        <w:rPr>
+          <w:b/>
+        </w:rPr>
+        <w:t>estion P</w:t>
+      </w:r>
+      <w:r>
+        <w:rPr>
+          <w:b/>
+        </w:rPr>
+        <w:t>age</w:t>
+      </w:r>
+      <w:r>
+        <w:t xml:space="preserve"> (7)</w:t>
+      </w:r>
+      <w:r>
+        <w:t xml:space="preserve"> for the according submission</w:t>
+      </w:r>
+      <w:r>
+        <w:t>.</w:t>
       </w:r>
     </w:p>
     <w:p>
@@ -15490,7 +15620,7 @@
         </w:rPr>
       </w:pPr>
       <w:r>
-        <w:t>The categories above aren’t the exact categories that will necessarily be used in the application. Reference the Analysis sections for the most up to date information. The information here is provided only for illustrative purposes.</w:t>
+        <w:t>A header bar will not be displayed if there are no alerts / notifications of that type to be shown. The list box and header will be hidden.</w:t>
       </w:r>
     </w:p>
     <w:p>
@@ -15510,32 +15640,31 @@
       <w:pPr>
         <w:pStyle w:val="Heading3"/>
       </w:pPr>
-      <w:bookmarkStart w:id="40" w:name="_Toc403656340"/>
+      <w:bookmarkStart w:id="41" w:name="_Toc403656341"/>
       <w:r>
         <w:lastRenderedPageBreak/>
-        <w:t>Alerts Page (4)</w:t>
-      </w:r>
-      <w:bookmarkEnd w:id="40"/>
+        <w:t>Profile Page (5)</w:t>
+      </w:r>
+      <w:bookmarkEnd w:id="41"/>
+      <w:r>
+        <w:t xml:space="preserve"> </w:t>
+      </w:r>
     </w:p>
     <w:p/>
     <w:p>
       <w:pPr>
         <w:jc w:val="center"/>
-        <w:rPr>
-          <w:b/>
-        </w:rPr>
-      </w:pPr>
-      <w:r>
-        <w:rPr>
-          <w:b/>
+      </w:pPr>
+      <w:r>
+        <w:rPr>
           <w:noProof/>
           <w:lang w:val="en-CA" w:eastAsia="en-CA"/>
         </w:rPr>
         <w:drawing>
           <wp:inline distT="0" distB="0" distL="0" distR="0">
-            <wp:extent cx="2828925" cy="4857750"/>
-            <wp:effectExtent l="0" t="0" r="9525" b="0"/>
-            <wp:docPr id="5" name="Picture 5" descr="C:\Users\Vaughan Hilts\Documents\GitHub\railgun\UI\UI (4).png"/>
+            <wp:extent cx="2828925" cy="4886325"/>
+            <wp:effectExtent l="0" t="0" r="9525" b="9525"/>
+            <wp:docPr id="7" name="Picture 7" descr="C:\Users\Vaughan Hilts\Documents\GitHub\railgun\UI\UI (5).png"/>
             <wp:cNvGraphicFramePr>
               <a:graphicFrameLocks xmlns:a="http://schemas.openxmlformats.org/drawingml/2006/main" noChangeAspect="1"/>
             </wp:cNvGraphicFramePr>
@@ -15543,13 +15672,125 @@
               <a:graphicData uri="http://schemas.openxmlformats.org/drawingml/2006/picture">
                 <pic:pic xmlns:pic="http://schemas.openxmlformats.org/drawingml/2006/picture">
                   <pic:nvPicPr>
-                    <pic:cNvPr id="0" name="Picture 4" descr="C:\Users\Vaughan Hilts\Documents\GitHub\railgun\UI\UI (4).png"/>
+                    <pic:cNvPr id="0" name="Picture 6" descr="C:\Users\Vaughan Hilts\Documents\GitHub\railgun\UI\UI (5).png"/>
                     <pic:cNvPicPr>
                       <a:picLocks noChangeAspect="1" noChangeArrowheads="1"/>
                     </pic:cNvPicPr>
                   </pic:nvPicPr>
                   <pic:blipFill>
                     <a:blip r:embed="rId29">
+                      <a:extLst>
+                        <a:ext uri="{28A0092B-C50C-407E-A947-70E740481C1C}">
+                          <a14:useLocalDpi xmlns:a14="http://schemas.microsoft.com/office/drawing/2010/main" val="0"/>
+                        </a:ext>
+                      </a:extLst>
+                    </a:blip>
+                    <a:srcRect/>
+                    <a:stretch>
+                      <a:fillRect/>
+                    </a:stretch>
+                  </pic:blipFill>
+                  <pic:spPr bwMode="auto">
+                    <a:xfrm>
+                      <a:off x="0" y="0"/>
+                      <a:ext cx="2828925" cy="4886325"/>
+                    </a:xfrm>
+                    <a:prstGeom prst="rect">
+                      <a:avLst/>
+                    </a:prstGeom>
+                    <a:noFill/>
+                    <a:ln>
+                      <a:noFill/>
+                    </a:ln>
+                  </pic:spPr>
+                </pic:pic>
+              </a:graphicData>
+            </a:graphic>
+          </wp:inline>
+        </w:drawing>
+      </w:r>
+    </w:p>
+    <w:p>
+      <w:pPr>
+        <w:jc w:val="center"/>
+      </w:pPr>
+    </w:p>
+    <w:p>
+      <w:r>
+        <w:t xml:space="preserve">The </w:t>
+      </w:r>
+      <w:r>
+        <w:rPr>
+          <w:b/>
+        </w:rPr>
+        <w:t xml:space="preserve">Profile Page </w:t>
+      </w:r>
+      <w:r>
+        <w:t>contains information that the user can fill out to better accommodate the user experience. This pag</w:t>
+      </w:r>
+      <w:r>
+        <w:t>e will also contain settings, a user image, and other various options.</w:t>
+      </w:r>
+      <w:r>
+        <w:t xml:space="preserve"> The user cannot transit off this screen until </w:t>
+      </w:r>
+      <w:r>
+        <w:t xml:space="preserve">selecting a different button from the </w:t>
+      </w:r>
+      <w:r>
+        <w:rPr>
+          <w:b/>
+        </w:rPr>
+        <w:t xml:space="preserve">Header, </w:t>
+      </w:r>
+      <w:r>
+        <w:t>as described in the introduction.</w:t>
+      </w:r>
+    </w:p>
+    <w:p/>
+    <w:p>
+      <w:pPr>
+        <w:pStyle w:val="Heading3"/>
+      </w:pPr>
+      <w:r>
+        <w:br w:type="page"/>
+      </w:r>
+      <w:bookmarkStart w:id="42" w:name="_Toc403656342"/>
+      <w:r>
+        <w:lastRenderedPageBreak/>
+        <w:t>View Questions (6)</w:t>
+      </w:r>
+      <w:bookmarkEnd w:id="42"/>
+    </w:p>
+    <w:p/>
+    <w:p>
+      <w:pPr>
+        <w:jc w:val="center"/>
+      </w:pPr>
+      <w:r>
+        <w:rPr>
+          <w:noProof/>
+          <w:lang w:val="en-CA" w:eastAsia="en-CA"/>
+        </w:rPr>
+        <w:drawing>
+          <wp:inline distT="0" distB="0" distL="0" distR="0">
+            <wp:extent cx="2828925" cy="4857750"/>
+            <wp:effectExtent l="0" t="0" r="9525" b="0"/>
+            <wp:docPr id="9" name="Picture 9" descr="C:\Users\Vaughan Hilts\Documents\GitHub\railgun\UI\UI (6).png"/>
+            <wp:cNvGraphicFramePr>
+              <a:graphicFrameLocks xmlns:a="http://schemas.openxmlformats.org/drawingml/2006/main" noChangeAspect="1"/>
+            </wp:cNvGraphicFramePr>
+            <a:graphic xmlns:a="http://schemas.openxmlformats.org/drawingml/2006/main">
+              <a:graphicData uri="http://schemas.openxmlformats.org/drawingml/2006/picture">
+                <pic:pic xmlns:pic="http://schemas.openxmlformats.org/drawingml/2006/picture">
+                  <pic:nvPicPr>
+                    <pic:cNvPr id="0" name="Picture 8" descr="C:\Users\Vaughan Hilts\Documents\GitHub\railgun\UI\UI (6).png"/>
+                    <pic:cNvPicPr>
+                      <a:picLocks noChangeAspect="1" noChangeArrowheads="1"/>
+                    </pic:cNvPicPr>
+                  </pic:nvPicPr>
+                  <pic:blipFill>
+                    <a:blip r:embed="rId30">
                       <a:extLst>
                         <a:ext uri="{28A0092B-C50C-407E-A947-70E740481C1C}">
                           <a14:useLocalDpi xmlns:a14="http://schemas.microsoft.com/office/drawing/2010/main" val="0"/>
@@ -15581,14 +15822,7 @@
         </w:drawing>
       </w:r>
     </w:p>
-    <w:p>
-      <w:pPr>
-        <w:jc w:val="center"/>
-        <w:rPr>
-          <w:b/>
-        </w:rPr>
-      </w:pPr>
-    </w:p>
+    <w:p/>
     <w:p>
       <w:r>
         <w:t xml:space="preserve">The </w:t>
@@ -15597,43 +15831,19 @@
         <w:rPr>
           <w:b/>
         </w:rPr>
-        <w:t>Alerts Page</w:t>
-      </w:r>
-      <w:r>
-        <w:t xml:space="preserve"> contains 2 scrollable lists, one containing questions that are recommended for the user </w:t>
-      </w:r>
-      <w:r>
-        <w:t xml:space="preserve">to answer </w:t>
-      </w:r>
-      <w:r>
-        <w:t>an</w:t>
-      </w:r>
-      <w:r>
-        <w:t>d the other containing answers regarding questions the user inquired about</w:t>
-      </w:r>
-      <w:r>
-        <w:t xml:space="preserve">. The user can select an item from either list and </w:t>
-      </w:r>
-      <w:r>
-        <w:t xml:space="preserve">will be redirected to view the </w:t>
-      </w:r>
-      <w:r>
-        <w:rPr>
-          <w:b/>
-        </w:rPr>
-        <w:t>Q</w:t>
-      </w:r>
-      <w:r>
-        <w:rPr>
-          <w:b/>
-        </w:rPr>
-        <w:t>u</w:t>
-      </w:r>
-      <w:r>
-        <w:rPr>
-          <w:b/>
-        </w:rPr>
-        <w:t>estion P</w:t>
+        <w:t>View Questions Page</w:t>
+      </w:r>
+      <w:r>
+        <w:t xml:space="preserve"> will contain a list of questions pertaining to the users chosen category. When the user selects a topic t</w:t>
+      </w:r>
+      <w:r>
+        <w:t xml:space="preserve">hey are redirected to the view </w:t>
+      </w:r>
+      <w:r>
+        <w:rPr>
+          <w:b/>
+        </w:rPr>
+        <w:t>Question P</w:t>
       </w:r>
       <w:r>
         <w:rPr>
@@ -15642,26 +15852,20 @@
         <w:t>age</w:t>
       </w:r>
       <w:r>
-        <w:t xml:space="preserve"> (7)</w:t>
-      </w:r>
-      <w:r>
-        <w:t xml:space="preserve"> for the according submission</w:t>
-      </w:r>
-      <w:r>
-        <w:t>.</w:t>
-      </w:r>
-    </w:p>
-    <w:p>
-      <w:pPr>
-        <w:rPr>
-          <w:b/>
-        </w:rPr>
-      </w:pPr>
-      <w:r>
-        <w:rPr>
-          <w:b/>
-        </w:rPr>
-        <w:t>Notes:</w:t>
+        <w:t xml:space="preserve"> (7).</w:t>
+      </w:r>
+    </w:p>
+    <w:p>
+      <w:pPr>
+        <w:rPr>
+          <w:b/>
+        </w:rPr>
+      </w:pPr>
+      <w:r>
+        <w:rPr>
+          <w:b/>
+        </w:rPr>
+        <w:t>Special Notes:</w:t>
       </w:r>
     </w:p>
     <w:p>
@@ -15671,24 +15875,13 @@
           <w:ilvl w:val="0"/>
           <w:numId w:val="11"/>
         </w:numPr>
-        <w:rPr>
-          <w:b/>
-        </w:rPr>
-      </w:pPr>
-      <w:r>
-        <w:t>A header bar will not be displayed if there are no alerts / notifications of that type to be shown. The list box and header will be hidden.</w:t>
-      </w:r>
-    </w:p>
-    <w:p>
-      <w:pPr>
-        <w:rPr>
-          <w:b/>
-        </w:rPr>
-      </w:pPr>
-      <w:r>
-        <w:rPr>
-          <w:b/>
-        </w:rPr>
+      </w:pPr>
+      <w:r>
+        <w:t xml:space="preserve">As noted above, the category and questions provided are only used for illustrative purposes. </w:t>
+      </w:r>
+    </w:p>
+    <w:p>
+      <w:r>
         <w:br w:type="page"/>
       </w:r>
     </w:p>
@@ -15696,15 +15889,12 @@
       <w:pPr>
         <w:pStyle w:val="Heading3"/>
       </w:pPr>
-      <w:bookmarkStart w:id="41" w:name="_Toc403656341"/>
+      <w:bookmarkStart w:id="43" w:name="_Toc403656343"/>
       <w:r>
         <w:lastRenderedPageBreak/>
-        <w:t>Profile Page (5)</w:t>
-      </w:r>
-      <w:bookmarkEnd w:id="41"/>
-      <w:r>
-        <w:t xml:space="preserve"> </w:t>
-      </w:r>
+        <w:t>View Question (7)</w:t>
+      </w:r>
+      <w:bookmarkEnd w:id="43"/>
     </w:p>
     <w:p/>
     <w:p>
@@ -15718,9 +15908,9 @@
         </w:rPr>
         <w:drawing>
           <wp:inline distT="0" distB="0" distL="0" distR="0">
-            <wp:extent cx="2828925" cy="4886325"/>
-            <wp:effectExtent l="0" t="0" r="9525" b="9525"/>
-            <wp:docPr id="7" name="Picture 7" descr="C:\Users\Vaughan Hilts\Documents\GitHub\railgun\UI\UI (5).png"/>
+            <wp:extent cx="2828925" cy="4857750"/>
+            <wp:effectExtent l="0" t="0" r="9525" b="0"/>
+            <wp:docPr id="10" name="Picture 10" descr="C:\Users\Vaughan Hilts\Documents\GitHub\railgun\UI\UI (7).png"/>
             <wp:cNvGraphicFramePr>
               <a:graphicFrameLocks xmlns:a="http://schemas.openxmlformats.org/drawingml/2006/main" noChangeAspect="1"/>
             </wp:cNvGraphicFramePr>
@@ -15728,119 +15918,7 @@
               <a:graphicData uri="http://schemas.openxmlformats.org/drawingml/2006/picture">
                 <pic:pic xmlns:pic="http://schemas.openxmlformats.org/drawingml/2006/picture">
                   <pic:nvPicPr>
-                    <pic:cNvPr id="0" name="Picture 6" descr="C:\Users\Vaughan Hilts\Documents\GitHub\railgun\UI\UI (5).png"/>
-                    <pic:cNvPicPr>
-                      <a:picLocks noChangeAspect="1" noChangeArrowheads="1"/>
-                    </pic:cNvPicPr>
-                  </pic:nvPicPr>
-                  <pic:blipFill>
-                    <a:blip r:embed="rId30">
-                      <a:extLst>
-                        <a:ext uri="{28A0092B-C50C-407E-A947-70E740481C1C}">
-                          <a14:useLocalDpi xmlns:a14="http://schemas.microsoft.com/office/drawing/2010/main" val="0"/>
-                        </a:ext>
-                      </a:extLst>
-                    </a:blip>
-                    <a:srcRect/>
-                    <a:stretch>
-                      <a:fillRect/>
-                    </a:stretch>
-                  </pic:blipFill>
-                  <pic:spPr bwMode="auto">
-                    <a:xfrm>
-                      <a:off x="0" y="0"/>
-                      <a:ext cx="2828925" cy="4886325"/>
-                    </a:xfrm>
-                    <a:prstGeom prst="rect">
-                      <a:avLst/>
-                    </a:prstGeom>
-                    <a:noFill/>
-                    <a:ln>
-                      <a:noFill/>
-                    </a:ln>
-                  </pic:spPr>
-                </pic:pic>
-              </a:graphicData>
-            </a:graphic>
-          </wp:inline>
-        </w:drawing>
-      </w:r>
-    </w:p>
-    <w:p>
-      <w:pPr>
-        <w:jc w:val="center"/>
-      </w:pPr>
-    </w:p>
-    <w:p>
-      <w:r>
-        <w:t xml:space="preserve">The </w:t>
-      </w:r>
-      <w:r>
-        <w:rPr>
-          <w:b/>
-        </w:rPr>
-        <w:t xml:space="preserve">Profile Page </w:t>
-      </w:r>
-      <w:r>
-        <w:t>contains information that the user can fill out to better accommodate the user experience. This pag</w:t>
-      </w:r>
-      <w:r>
-        <w:t>e will also contain settings, a user image, and other various options.</w:t>
-      </w:r>
-      <w:r>
-        <w:t xml:space="preserve"> The user cannot transit off this screen until </w:t>
-      </w:r>
-      <w:r>
-        <w:t xml:space="preserve">selecting a different button from the </w:t>
-      </w:r>
-      <w:r>
-        <w:rPr>
-          <w:b/>
-        </w:rPr>
-        <w:t xml:space="preserve">Header, </w:t>
-      </w:r>
-      <w:r>
-        <w:t>as described in the introduction.</w:t>
-      </w:r>
-    </w:p>
-    <w:p/>
-    <w:p>
-      <w:pPr>
-        <w:pStyle w:val="Heading3"/>
-      </w:pPr>
-      <w:r>
-        <w:br w:type="page"/>
-      </w:r>
-      <w:bookmarkStart w:id="42" w:name="_Toc403656342"/>
-      <w:r>
-        <w:lastRenderedPageBreak/>
-        <w:t>View Questions (6)</w:t>
-      </w:r>
-      <w:bookmarkEnd w:id="42"/>
-    </w:p>
-    <w:p/>
-    <w:p>
-      <w:pPr>
-        <w:jc w:val="center"/>
-      </w:pPr>
-      <w:r>
-        <w:rPr>
-          <w:noProof/>
-          <w:lang w:val="en-CA" w:eastAsia="en-CA"/>
-        </w:rPr>
-        <w:drawing>
-          <wp:inline distT="0" distB="0" distL="0" distR="0">
-            <wp:extent cx="2828925" cy="4857750"/>
-            <wp:effectExtent l="0" t="0" r="9525" b="0"/>
-            <wp:docPr id="9" name="Picture 9" descr="C:\Users\Vaughan Hilts\Documents\GitHub\railgun\UI\UI (6).png"/>
-            <wp:cNvGraphicFramePr>
-              <a:graphicFrameLocks xmlns:a="http://schemas.openxmlformats.org/drawingml/2006/main" noChangeAspect="1"/>
-            </wp:cNvGraphicFramePr>
-            <a:graphic xmlns:a="http://schemas.openxmlformats.org/drawingml/2006/main">
-              <a:graphicData uri="http://schemas.openxmlformats.org/drawingml/2006/picture">
-                <pic:pic xmlns:pic="http://schemas.openxmlformats.org/drawingml/2006/picture">
-                  <pic:nvPicPr>
-                    <pic:cNvPr id="0" name="Picture 8" descr="C:\Users\Vaughan Hilts\Documents\GitHub\railgun\UI\UI (6).png"/>
+                    <pic:cNvPr id="0" name="Picture 9" descr="C:\Users\Vaughan Hilts\Documents\GitHub\railgun\UI\UI (7).png"/>
                     <pic:cNvPicPr>
                       <a:picLocks noChangeAspect="1" noChangeArrowheads="1"/>
                     </pic:cNvPicPr>
@@ -15887,19 +15965,25 @@
         <w:rPr>
           <w:b/>
         </w:rPr>
-        <w:t>View Questions Page</w:t>
-      </w:r>
-      <w:r>
-        <w:t xml:space="preserve"> will contain a list of questions pertaining to the users chosen category. When the user selects a topic t</w:t>
-      </w:r>
-      <w:r>
-        <w:t xml:space="preserve">hey are redirected to the view </w:t>
-      </w:r>
-      <w:r>
-        <w:rPr>
-          <w:b/>
-        </w:rPr>
-        <w:t>Question P</w:t>
+        <w:t>View Question</w:t>
+      </w:r>
+      <w:r>
+        <w:t xml:space="preserve"> page contains the asked question at the top followed by answers suggested by users. For each of the individual card the user can either up vote, down vote or report the question/answer. At the bottom of the page will be a reply button allowing the user to post a reply given that the question is not locked. This wi</w:t>
+      </w:r>
+      <w:r>
+        <w:t xml:space="preserve">ll redirect them to the </w:t>
+      </w:r>
+      <w:r>
+        <w:rPr>
+          <w:b/>
+        </w:rPr>
+        <w:t>Reply</w:t>
+      </w:r>
+      <w:r>
+        <w:rPr>
+          <w:b/>
+        </w:rPr>
+        <w:t xml:space="preserve"> P</w:t>
       </w:r>
       <w:r>
         <w:rPr>
@@ -15908,32 +15992,7 @@
         <w:t>age</w:t>
       </w:r>
       <w:r>
-        <w:t xml:space="preserve"> (7).</w:t>
-      </w:r>
-    </w:p>
-    <w:p>
-      <w:pPr>
-        <w:rPr>
-          <w:b/>
-        </w:rPr>
-      </w:pPr>
-      <w:r>
-        <w:rPr>
-          <w:b/>
-        </w:rPr>
-        <w:t>Special Notes:</w:t>
-      </w:r>
-    </w:p>
-    <w:p>
-      <w:pPr>
-        <w:pStyle w:val="ListParagraph"/>
-        <w:numPr>
-          <w:ilvl w:val="0"/>
-          <w:numId w:val="11"/>
-        </w:numPr>
-      </w:pPr>
-      <w:r>
-        <w:t xml:space="preserve">As noted above, the category and questions provided are only used for illustrative purposes. </w:t>
+        <w:t xml:space="preserve"> (10)</w:t>
       </w:r>
     </w:p>
     <w:p>
@@ -15945,12 +16004,12 @@
       <w:pPr>
         <w:pStyle w:val="Heading3"/>
       </w:pPr>
-      <w:bookmarkStart w:id="43" w:name="_Toc403656343"/>
+      <w:bookmarkStart w:id="44" w:name="_Toc403656344"/>
       <w:r>
         <w:lastRenderedPageBreak/>
-        <w:t>View Question (7)</w:t>
-      </w:r>
-      <w:bookmarkEnd w:id="43"/>
+        <w:t>Report Question (8)</w:t>
+      </w:r>
+      <w:bookmarkEnd w:id="44"/>
     </w:p>
     <w:p/>
     <w:p>
@@ -15966,7 +16025,7 @@
           <wp:inline distT="0" distB="0" distL="0" distR="0">
             <wp:extent cx="2828925" cy="4857750"/>
             <wp:effectExtent l="0" t="0" r="9525" b="0"/>
-            <wp:docPr id="10" name="Picture 10" descr="C:\Users\Vaughan Hilts\Documents\GitHub\railgun\UI\UI (7).png"/>
+            <wp:docPr id="11" name="Picture 11" descr="C:\Users\Vaughan Hilts\Documents\GitHub\railgun\UI\UI (8).png"/>
             <wp:cNvGraphicFramePr>
               <a:graphicFrameLocks xmlns:a="http://schemas.openxmlformats.org/drawingml/2006/main" noChangeAspect="1"/>
             </wp:cNvGraphicFramePr>
@@ -15974,7 +16033,7 @@
               <a:graphicData uri="http://schemas.openxmlformats.org/drawingml/2006/picture">
                 <pic:pic xmlns:pic="http://schemas.openxmlformats.org/drawingml/2006/picture">
                   <pic:nvPicPr>
-                    <pic:cNvPr id="0" name="Picture 9" descr="C:\Users\Vaughan Hilts\Documents\GitHub\railgun\UI\UI (7).png"/>
+                    <pic:cNvPr id="0" name="Picture 10" descr="C:\Users\Vaughan Hilts\Documents\GitHub\railgun\UI\UI (8).png"/>
                     <pic:cNvPicPr>
                       <a:picLocks noChangeAspect="1" noChangeArrowheads="1"/>
                     </pic:cNvPicPr>
@@ -16012,47 +16071,56 @@
         </w:drawing>
       </w:r>
     </w:p>
+    <w:p>
+      <w:pPr>
+        <w:jc w:val="center"/>
+      </w:pPr>
+    </w:p>
+    <w:p>
+      <w:r>
+        <w:t>If the user see's that the content is unsuitable for a viewing audience the user can select the report button. Once the report button has been selected the user will be able to select a reason for reporting such as language or spam.</w:t>
+      </w:r>
+      <w:r>
+        <w:t xml:space="preserve"> This is a modal dialog, so flow exists back to the </w:t>
+      </w:r>
+      <w:r>
+        <w:rPr>
+          <w:b/>
+        </w:rPr>
+        <w:t xml:space="preserve">View Question </w:t>
+      </w:r>
+      <w:r>
+        <w:t>(8) page when completed.</w:t>
+      </w:r>
+    </w:p>
+    <w:p>
+      <w:pPr>
+        <w:rPr>
+          <w:b/>
+        </w:rPr>
+      </w:pPr>
+      <w:r>
+        <w:rPr>
+          <w:b/>
+        </w:rPr>
+        <w:t>Notes:</w:t>
+      </w:r>
+    </w:p>
+    <w:p>
+      <w:pPr>
+        <w:pStyle w:val="ListParagraph"/>
+        <w:numPr>
+          <w:ilvl w:val="0"/>
+          <w:numId w:val="11"/>
+        </w:numPr>
+      </w:pPr>
+      <w:r>
+        <w:t>The reasons listed for reporting a question may not exhaustive or illustrative of the exact options. Please refer to the according documentation before implementing as shown.</w:t>
+      </w:r>
+    </w:p>
     <w:p/>
     <w:p>
       <w:r>
-        <w:t xml:space="preserve">The </w:t>
-      </w:r>
-      <w:r>
-        <w:rPr>
-          <w:b/>
-        </w:rPr>
-        <w:t>View Question</w:t>
-      </w:r>
-      <w:r>
-        <w:t xml:space="preserve"> page contains the asked question at the top followed by answers suggested by users. For each of the individual card the user can either up vote, down vote or report the question/answer. At the bottom of the page will be a reply button allowing the user to post a reply given that the question is not locked. This wi</w:t>
-      </w:r>
-      <w:r>
-        <w:t xml:space="preserve">ll redirect them to the </w:t>
-      </w:r>
-      <w:r>
-        <w:rPr>
-          <w:b/>
-        </w:rPr>
-        <w:t>Reply</w:t>
-      </w:r>
-      <w:r>
-        <w:rPr>
-          <w:b/>
-        </w:rPr>
-        <w:t xml:space="preserve"> P</w:t>
-      </w:r>
-      <w:r>
-        <w:rPr>
-          <w:b/>
-        </w:rPr>
-        <w:t>age</w:t>
-      </w:r>
-      <w:r>
-        <w:t xml:space="preserve"> (10)</w:t>
-      </w:r>
-    </w:p>
-    <w:p>
-      <w:r>
         <w:br w:type="page"/>
       </w:r>
     </w:p>
@@ -16060,12 +16128,12 @@
       <w:pPr>
         <w:pStyle w:val="Heading3"/>
       </w:pPr>
-      <w:bookmarkStart w:id="44" w:name="_Toc403656344"/>
+      <w:bookmarkStart w:id="45" w:name="_Toc403656345"/>
       <w:r>
         <w:lastRenderedPageBreak/>
-        <w:t>Report Question (8)</w:t>
-      </w:r>
-      <w:bookmarkEnd w:id="44"/>
+        <w:t>Ask Question (9)</w:t>
+      </w:r>
+      <w:bookmarkEnd w:id="45"/>
     </w:p>
     <w:p/>
     <w:p>
@@ -16081,7 +16149,7 @@
           <wp:inline distT="0" distB="0" distL="0" distR="0">
             <wp:extent cx="2828925" cy="4857750"/>
             <wp:effectExtent l="0" t="0" r="9525" b="0"/>
-            <wp:docPr id="11" name="Picture 11" descr="C:\Users\Vaughan Hilts\Documents\GitHub\railgun\UI\UI (8).png"/>
+            <wp:docPr id="14" name="Picture 14" descr="C:\Users\Vaughan Hilts\Documents\GitHub\railgun\UI\UI (9).png"/>
             <wp:cNvGraphicFramePr>
               <a:graphicFrameLocks xmlns:a="http://schemas.openxmlformats.org/drawingml/2006/main" noChangeAspect="1"/>
             </wp:cNvGraphicFramePr>
@@ -16089,7 +16157,7 @@
               <a:graphicData uri="http://schemas.openxmlformats.org/drawingml/2006/picture">
                 <pic:pic xmlns:pic="http://schemas.openxmlformats.org/drawingml/2006/picture">
                   <pic:nvPicPr>
-                    <pic:cNvPr id="0" name="Picture 10" descr="C:\Users\Vaughan Hilts\Documents\GitHub\railgun\UI\UI (8).png"/>
+                    <pic:cNvPr id="0" name="Picture 13" descr="C:\Users\Vaughan Hilts\Documents\GitHub\railgun\UI\UI (9).png"/>
                     <pic:cNvPicPr>
                       <a:picLocks noChangeAspect="1" noChangeArrowheads="1"/>
                     </pic:cNvPicPr>
@@ -16133,24 +16201,67 @@
       </w:pPr>
     </w:p>
     <w:p>
-      <w:r>
-        <w:t>If the user see's that the content is unsuitable for a viewing audience the user can select the report button. Once the report button has been selected the user will be able to select a reason for reporting such as language or spam.</w:t>
-      </w:r>
-      <w:r>
-        <w:t xml:space="preserve"> This is a modal dialog, so flow exists back to the </w:t>
-      </w:r>
-      <w:r>
-        <w:rPr>
-          <w:b/>
-        </w:rPr>
-        <w:t xml:space="preserve">View Question </w:t>
-      </w:r>
-      <w:r>
-        <w:t>(8) page when completed.</w:t>
-      </w:r>
-    </w:p>
-    <w:p>
-      <w:pPr>
+      <w:pPr>
+        <w:jc w:val="both"/>
+      </w:pPr>
+      <w:r>
+        <w:t>The</w:t>
+      </w:r>
+      <w:r>
+        <w:rPr>
+          <w:b/>
+        </w:rPr>
+        <w:t xml:space="preserve"> Ask Question</w:t>
+      </w:r>
+      <w:r>
+        <w:t xml:space="preserve"> page will allow a user to submit a new question by filling in a title and a description of their issue. After the </w:t>
+      </w:r>
+      <w:r>
+        <w:t xml:space="preserve">user leaves the description box, </w:t>
+      </w:r>
+      <w:r>
+        <w:rPr>
+          <w:i/>
+        </w:rPr>
+        <w:t>Help Me! Laurier</w:t>
+      </w:r>
+      <w:r>
+        <w:t xml:space="preserve"> will try to suggest questions that are similar to ensure repetitive questions are not being asked. If none of the suggestions are relevant</w:t>
+      </w:r>
+      <w:r>
+        <w:t>,</w:t>
+      </w:r>
+      <w:r>
+        <w:t xml:space="preserve"> the user can continue and select the </w:t>
+      </w:r>
+      <w:r>
+        <w:t>“</w:t>
+      </w:r>
+      <w:r>
+        <w:rPr>
+          <w:b/>
+        </w:rPr>
+        <w:t>Okay</w:t>
+      </w:r>
+      <w:r>
+        <w:t>”</w:t>
+      </w:r>
+      <w:r>
+        <w:t xml:space="preserve"> button to submit the question. The user will then be redirected back to the </w:t>
+      </w:r>
+      <w:r>
+        <w:rPr>
+          <w:b/>
+        </w:rPr>
+        <w:t>View Question</w:t>
+      </w:r>
+      <w:r>
+        <w:t xml:space="preserve"> page (7).</w:t>
+      </w:r>
+    </w:p>
+    <w:p>
+      <w:pPr>
+        <w:jc w:val="both"/>
         <w:rPr>
           <w:b/>
         </w:rPr>
@@ -16169,12 +16280,15 @@
           <w:ilvl w:val="0"/>
           <w:numId w:val="11"/>
         </w:numPr>
-      </w:pPr>
-      <w:r>
-        <w:t>The reasons listed for reporting a question may not exhaustive or illustrative of the exact options. Please refer to the according documentation before implementing as shown.</w:t>
-      </w:r>
-    </w:p>
-    <w:p/>
+        <w:jc w:val="both"/>
+      </w:pPr>
+      <w:r>
+        <w:t xml:space="preserve">The editing controls above are not illustrative of the exact controls </w:t>
+      </w:r>
+      <w:r>
+        <w:t>that will be provided. These will be determined by the rich editor controls that are selected to be used within the application.</w:t>
+      </w:r>
+    </w:p>
     <w:p>
       <w:r>
         <w:br w:type="page"/>
@@ -16184,12 +16298,12 @@
       <w:pPr>
         <w:pStyle w:val="Heading3"/>
       </w:pPr>
-      <w:bookmarkStart w:id="45" w:name="_Toc403656345"/>
+      <w:bookmarkStart w:id="46" w:name="_Toc403656346"/>
       <w:r>
         <w:lastRenderedPageBreak/>
-        <w:t>Ask Question (9)</w:t>
-      </w:r>
-      <w:bookmarkEnd w:id="45"/>
+        <w:t>Reply Question (10)</w:t>
+      </w:r>
+      <w:bookmarkEnd w:id="46"/>
     </w:p>
     <w:p/>
     <w:p>
@@ -16205,7 +16319,7 @@
           <wp:inline distT="0" distB="0" distL="0" distR="0">
             <wp:extent cx="2828925" cy="4857750"/>
             <wp:effectExtent l="0" t="0" r="9525" b="0"/>
-            <wp:docPr id="14" name="Picture 14" descr="C:\Users\Vaughan Hilts\Documents\GitHub\railgun\UI\UI (9).png"/>
+            <wp:docPr id="15" name="Picture 15" descr="C:\Users\Vaughan Hilts\Documents\GitHub\railgun\UI\UI (10).png"/>
             <wp:cNvGraphicFramePr>
               <a:graphicFrameLocks xmlns:a="http://schemas.openxmlformats.org/drawingml/2006/main" noChangeAspect="1"/>
             </wp:cNvGraphicFramePr>
@@ -16213,7 +16327,7 @@
               <a:graphicData uri="http://schemas.openxmlformats.org/drawingml/2006/picture">
                 <pic:pic xmlns:pic="http://schemas.openxmlformats.org/drawingml/2006/picture">
                   <pic:nvPicPr>
-                    <pic:cNvPr id="0" name="Picture 13" descr="C:\Users\Vaughan Hilts\Documents\GitHub\railgun\UI\UI (9).png"/>
+                    <pic:cNvPr id="0" name="Picture 14" descr="C:\Users\Vaughan Hilts\Documents\GitHub\railgun\UI\UI (10).png"/>
                     <pic:cNvPicPr>
                       <a:picLocks noChangeAspect="1" noChangeArrowheads="1"/>
                     </pic:cNvPicPr>
@@ -16252,43 +16366,29 @@
       </w:r>
     </w:p>
     <w:p>
-      <w:pPr>
-        <w:jc w:val="center"/>
-      </w:pPr>
-    </w:p>
-    <w:p>
-      <w:pPr>
-        <w:jc w:val="both"/>
-      </w:pPr>
-      <w:r>
-        <w:t>The</w:t>
-      </w:r>
-      <w:r>
-        <w:rPr>
-          <w:b/>
-        </w:rPr>
-        <w:t xml:space="preserve"> Ask Question</w:t>
-      </w:r>
-      <w:r>
-        <w:t xml:space="preserve"> page will allow a user to submit a new question by filling in a title and a description of their issue. After the </w:t>
-      </w:r>
-      <w:r>
-        <w:t xml:space="preserve">user leaves the description box, </w:t>
-      </w:r>
-      <w:r>
-        <w:rPr>
-          <w:i/>
-        </w:rPr>
-        <w:t>Help Me! Laurier</w:t>
-      </w:r>
-      <w:r>
-        <w:t xml:space="preserve"> will try to suggest questions that are similar to ensure repetitive questions are not being asked. If none of the suggestions are relevant</w:t>
-      </w:r>
-      <w:r>
-        <w:t>,</w:t>
-      </w:r>
-      <w:r>
-        <w:t xml:space="preserve"> the user can continue and select the </w:t>
+      <w:r>
+        <w:t xml:space="preserve">The </w:t>
+      </w:r>
+      <w:r>
+        <w:rPr>
+          <w:b/>
+        </w:rPr>
+        <w:t>Reply Q</w:t>
+      </w:r>
+      <w:r>
+        <w:rPr>
+          <w:b/>
+        </w:rPr>
+        <w:t>uestion</w:t>
+      </w:r>
+      <w:r>
+        <w:t xml:space="preserve"> is a page that allows a user to reply to a given question by filling out the description </w:t>
+      </w:r>
+      <w:r>
+        <w:t>textbox</w:t>
+      </w:r>
+      <w:r>
+        <w:t xml:space="preserve"> and selecting </w:t>
       </w:r>
       <w:r>
         <w:t>“</w:t>
@@ -16303,7 +16403,7 @@
         <w:t>”</w:t>
       </w:r>
       <w:r>
-        <w:t xml:space="preserve"> button to submit the question. The user will then be redirected back to the </w:t>
+        <w:t xml:space="preserve"> which will submit the reply. The user will then be redirected back to the </w:t>
       </w:r>
       <w:r>
         <w:rPr>
@@ -16317,7 +16417,6 @@
     </w:p>
     <w:p>
       <w:pPr>
-        <w:jc w:val="both"/>
         <w:rPr>
           <w:b/>
         </w:rPr>
@@ -16336,13 +16435,15 @@
           <w:ilvl w:val="0"/>
           <w:numId w:val="11"/>
         </w:numPr>
-        <w:jc w:val="both"/>
-      </w:pPr>
-      <w:r>
-        <w:t xml:space="preserve">The editing controls above are not illustrative of the exact controls </w:t>
-      </w:r>
-      <w:r>
-        <w:t>that will be provided. These will be determined by the rich editor controls that are selected to be used within the application.</w:t>
+      </w:pPr>
+      <w:r>
+        <w:t xml:space="preserve">It should be noted that the “Title” textbox </w:t>
+      </w:r>
+      <w:r>
+        <w:t>is grayed out here to illustrate it similar to that of the “Ask a question” page, without the title box. In pr</w:t>
+      </w:r>
+      <w:r>
+        <w:t>actice, this box should be not visible to the user.</w:t>
       </w:r>
     </w:p>
     <w:p>
@@ -16354,12 +16455,12 @@
       <w:pPr>
         <w:pStyle w:val="Heading3"/>
       </w:pPr>
-      <w:bookmarkStart w:id="46" w:name="_Toc403656346"/>
+      <w:bookmarkStart w:id="47" w:name="_Toc403656347"/>
       <w:r>
         <w:lastRenderedPageBreak/>
-        <w:t>Reply Question (10)</w:t>
-      </w:r>
-      <w:bookmarkEnd w:id="46"/>
+        <w:t>Usage Instructions (11)</w:t>
+      </w:r>
+      <w:bookmarkEnd w:id="47"/>
     </w:p>
     <w:p/>
     <w:p>
@@ -16375,7 +16476,7 @@
           <wp:inline distT="0" distB="0" distL="0" distR="0">
             <wp:extent cx="2828925" cy="4857750"/>
             <wp:effectExtent l="0" t="0" r="9525" b="0"/>
-            <wp:docPr id="15" name="Picture 15" descr="C:\Users\Vaughan Hilts\Documents\GitHub\railgun\UI\UI (10).png"/>
+            <wp:docPr id="17" name="Picture 17" descr="C:\Users\Vaughan Hilts\Documents\GitHub\railgun\UI\UI (11).png"/>
             <wp:cNvGraphicFramePr>
               <a:graphicFrameLocks xmlns:a="http://schemas.openxmlformats.org/drawingml/2006/main" noChangeAspect="1"/>
             </wp:cNvGraphicFramePr>
@@ -16383,7 +16484,7 @@
               <a:graphicData uri="http://schemas.openxmlformats.org/drawingml/2006/picture">
                 <pic:pic xmlns:pic="http://schemas.openxmlformats.org/drawingml/2006/picture">
                   <pic:nvPicPr>
-                    <pic:cNvPr id="0" name="Picture 14" descr="C:\Users\Vaughan Hilts\Documents\GitHub\railgun\UI\UI (10).png"/>
+                    <pic:cNvPr id="0" name="Picture 16" descr="C:\Users\Vaughan Hilts\Documents\GitHub\railgun\UI\UI (11).png"/>
                     <pic:cNvPicPr>
                       <a:picLocks noChangeAspect="1" noChangeArrowheads="1"/>
                     </pic:cNvPicPr>
@@ -16422,55 +16523,16 @@
       </w:r>
     </w:p>
     <w:p>
-      <w:r>
-        <w:t xml:space="preserve">The </w:t>
-      </w:r>
-      <w:r>
-        <w:rPr>
-          <w:b/>
-        </w:rPr>
-        <w:t>Reply Q</w:t>
-      </w:r>
-      <w:r>
-        <w:rPr>
-          <w:b/>
-        </w:rPr>
-        <w:t>uestion</w:t>
-      </w:r>
-      <w:r>
-        <w:t xml:space="preserve"> is a page that allows a user to reply to a given question by filling out the description </w:t>
-      </w:r>
-      <w:r>
-        <w:t>textbox</w:t>
-      </w:r>
-      <w:r>
-        <w:t xml:space="preserve"> and selecting </w:t>
-      </w:r>
-      <w:r>
-        <w:t>“</w:t>
-      </w:r>
-      <w:r>
-        <w:rPr>
-          <w:b/>
-        </w:rPr>
-        <w:t>Okay</w:t>
-      </w:r>
-      <w:r>
-        <w:t>”</w:t>
-      </w:r>
-      <w:r>
-        <w:t xml:space="preserve"> which will submit the reply. The user will then be redirected back to the </w:t>
-      </w:r>
-      <w:r>
-        <w:rPr>
-          <w:b/>
-        </w:rPr>
-        <w:t>View Question</w:t>
-      </w:r>
-      <w:r>
-        <w:t xml:space="preserve"> page (7).</w:t>
-      </w:r>
-    </w:p>
+      <w:pPr>
+        <w:jc w:val="center"/>
+      </w:pPr>
+    </w:p>
+    <w:p>
+      <w:r>
+        <w:t>The EULA and help screen will include information about general usage of the application and license agreements that users will need to know. This includes important information about how content in the application is stored and how users can expect their data to be used.</w:t>
+      </w:r>
+    </w:p>
+    <w:p/>
     <w:p>
       <w:pPr>
         <w:rPr>
@@ -16491,124 +16553,6 @@
           <w:ilvl w:val="0"/>
           <w:numId w:val="11"/>
         </w:numPr>
-      </w:pPr>
-      <w:r>
-        <w:t xml:space="preserve">It should be noted that the “Title” textbox </w:t>
-      </w:r>
-      <w:r>
-        <w:t>is grayed out here to illustrate it similar to that of the “Ask a question” page, without the title box. In pr</w:t>
-      </w:r>
-      <w:r>
-        <w:t>actice, this box should be not visible to the user.</w:t>
-      </w:r>
-    </w:p>
-    <w:p>
-      <w:r>
-        <w:br w:type="page"/>
-      </w:r>
-    </w:p>
-    <w:p>
-      <w:pPr>
-        <w:pStyle w:val="Heading3"/>
-      </w:pPr>
-      <w:bookmarkStart w:id="47" w:name="_Toc403656347"/>
-      <w:r>
-        <w:lastRenderedPageBreak/>
-        <w:t>Usage Instructions (11)</w:t>
-      </w:r>
-      <w:bookmarkEnd w:id="47"/>
-    </w:p>
-    <w:p/>
-    <w:p>
-      <w:pPr>
-        <w:jc w:val="center"/>
-      </w:pPr>
-      <w:r>
-        <w:rPr>
-          <w:noProof/>
-          <w:lang w:val="en-CA" w:eastAsia="en-CA"/>
-        </w:rPr>
-        <w:drawing>
-          <wp:inline distT="0" distB="0" distL="0" distR="0">
-            <wp:extent cx="2828925" cy="4857750"/>
-            <wp:effectExtent l="0" t="0" r="9525" b="0"/>
-            <wp:docPr id="17" name="Picture 17" descr="C:\Users\Vaughan Hilts\Documents\GitHub\railgun\UI\UI (11).png"/>
-            <wp:cNvGraphicFramePr>
-              <a:graphicFrameLocks xmlns:a="http://schemas.openxmlformats.org/drawingml/2006/main" noChangeAspect="1"/>
-            </wp:cNvGraphicFramePr>
-            <a:graphic xmlns:a="http://schemas.openxmlformats.org/drawingml/2006/main">
-              <a:graphicData uri="http://schemas.openxmlformats.org/drawingml/2006/picture">
-                <pic:pic xmlns:pic="http://schemas.openxmlformats.org/drawingml/2006/picture">
-                  <pic:nvPicPr>
-                    <pic:cNvPr id="0" name="Picture 16" descr="C:\Users\Vaughan Hilts\Documents\GitHub\railgun\UI\UI (11).png"/>
-                    <pic:cNvPicPr>
-                      <a:picLocks noChangeAspect="1" noChangeArrowheads="1"/>
-                    </pic:cNvPicPr>
-                  </pic:nvPicPr>
-                  <pic:blipFill>
-                    <a:blip r:embed="rId36">
-                      <a:extLst>
-                        <a:ext uri="{28A0092B-C50C-407E-A947-70E740481C1C}">
-                          <a14:useLocalDpi xmlns:a14="http://schemas.microsoft.com/office/drawing/2010/main" val="0"/>
-                        </a:ext>
-                      </a:extLst>
-                    </a:blip>
-                    <a:srcRect/>
-                    <a:stretch>
-                      <a:fillRect/>
-                    </a:stretch>
-                  </pic:blipFill>
-                  <pic:spPr bwMode="auto">
-                    <a:xfrm>
-                      <a:off x="0" y="0"/>
-                      <a:ext cx="2828925" cy="4857750"/>
-                    </a:xfrm>
-                    <a:prstGeom prst="rect">
-                      <a:avLst/>
-                    </a:prstGeom>
-                    <a:noFill/>
-                    <a:ln>
-                      <a:noFill/>
-                    </a:ln>
-                  </pic:spPr>
-                </pic:pic>
-              </a:graphicData>
-            </a:graphic>
-          </wp:inline>
-        </w:drawing>
-      </w:r>
-    </w:p>
-    <w:p>
-      <w:pPr>
-        <w:jc w:val="center"/>
-      </w:pPr>
-    </w:p>
-    <w:p>
-      <w:r>
-        <w:t>The EULA and help screen will include information about general usage of the application and license agreements that users will need to know. This includes important information about how content in the application is stored and how users can expect their data to be used.</w:t>
-      </w:r>
-    </w:p>
-    <w:p/>
-    <w:p>
-      <w:pPr>
-        <w:rPr>
-          <w:b/>
-        </w:rPr>
-      </w:pPr>
-      <w:r>
-        <w:rPr>
-          <w:b/>
-        </w:rPr>
-        <w:t>Notes:</w:t>
-      </w:r>
-    </w:p>
-    <w:p>
-      <w:pPr>
-        <w:pStyle w:val="ListParagraph"/>
-        <w:numPr>
-          <w:ilvl w:val="0"/>
-          <w:numId w:val="11"/>
-        </w:numPr>
         <w:rPr>
           <w:b/>
         </w:rPr>
@@ -16618,8 +16562,8 @@
       </w:r>
     </w:p>
     <w:sectPr>
-      <w:headerReference w:type="default" r:id="rId37"/>
-      <w:footerReference w:type="default" r:id="rId38"/>
+      <w:headerReference w:type="default" r:id="rId36"/>
+      <w:footerReference w:type="default" r:id="rId37"/>
       <w:pgSz w:w="12240" w:h="15840"/>
       <w:pgMar w:top="1440" w:right="1440" w:bottom="1440" w:left="1440" w:header="720" w:footer="720" w:gutter="0"/>
       <w:cols w:space="720"/>
@@ -16687,7 +16631,7 @@
           <w:rPr>
             <w:noProof/>
           </w:rPr>
-          <w:t>20</w:t>
+          <w:t>1</w:t>
         </w:r>
         <w:r>
           <w:rPr>
@@ -20415,7 +20359,7 @@
   <a:extraClrSchemeLst/>
   <a:extLst>
     <a:ext uri="{05A4C25C-085E-4340-85A3-A5531E510DB2}">
-      <thm15:themeFamily xmlns:thm15="http://schemas.microsoft.com/office/thememl/2012/main" xmlns="" name="Office Theme" id="{62F939B6-93AF-4DB8-9C6B-D6C7DFDC589F}" vid="{4A3C46E8-61CC-4603-A589-7422A47A8E4A}"/>
+      <thm15:themeFamily xmlns="" xmlns:thm15="http://schemas.microsoft.com/office/thememl/2012/main" name="Office Theme" id="{62F939B6-93AF-4DB8-9C6B-D6C7DFDC589F}" vid="{4A3C46E8-61CC-4603-A589-7422A47A8E4A}"/>
     </a:ext>
   </a:extLst>
 </a:theme>
@@ -20426,7 +20370,7 @@
 </file>
 
 <file path=customXml/itemProps1.xml><?xml version="1.0" encoding="utf-8"?>
-<ds:datastoreItem xmlns:ds="http://schemas.openxmlformats.org/officeDocument/2006/customXml" ds:itemID="{61D38C67-45E5-48B3-AF81-C5D83069250E}">
+<ds:datastoreItem xmlns:ds="http://schemas.openxmlformats.org/officeDocument/2006/customXml" ds:itemID="{F5B01C80-E480-4B1E-8370-67F559E51401}">
   <ds:schemaRefs>
     <ds:schemaRef ds:uri="http://schemas.openxmlformats.org/officeDocument/2006/bibliography"/>
   </ds:schemaRefs>

</xml_diff>

<commit_message>
Proofread the software design doc
Proofread the software design document saved it as a different file to
keep track of previous submissions.
</commit_message>
<xml_diff>
--- a/docs/Software Design.docx
+++ b/docs/Software Design.docx
@@ -11,8 +11,6 @@
           <w:bCs/>
         </w:rPr>
       </w:pPr>
-      <w:bookmarkStart w:id="0" w:name="_GoBack"/>
-      <w:bookmarkEnd w:id="0"/>
     </w:p>
     <w:p>
       <w:pPr>
@@ -3528,67 +3526,119 @@
       <w:pPr>
         <w:pStyle w:val="Heading1"/>
       </w:pPr>
-      <w:bookmarkStart w:id="1" w:name="_Toc403656301"/>
+      <w:bookmarkStart w:id="0" w:name="_Toc403656301"/>
       <w:r>
         <w:lastRenderedPageBreak/>
         <w:t>Introduction</w:t>
       </w:r>
+      <w:bookmarkEnd w:id="0"/>
+    </w:p>
+    <w:p/>
+    <w:p>
+      <w:pPr>
+        <w:pStyle w:val="Heading2"/>
+      </w:pPr>
+      <w:bookmarkStart w:id="1" w:name="_Toc403656302"/>
+      <w:r>
+        <w:t>Purpose</w:t>
+      </w:r>
       <w:bookmarkEnd w:id="1"/>
     </w:p>
     <w:p/>
     <w:p>
-      <w:pPr>
-        <w:pStyle w:val="Heading2"/>
-      </w:pPr>
-      <w:bookmarkStart w:id="2" w:name="_Toc403656302"/>
-      <w:r>
-        <w:t>Purpose</w:t>
-      </w:r>
+      <w:r>
+        <w:t>The following document is intended to give</w:t>
+      </w:r>
+      <w:r>
+        <w:t xml:space="preserve"> the</w:t>
+      </w:r>
+      <w:r>
+        <w:t xml:space="preserve"> developers insight as to how the software </w:t>
+      </w:r>
+      <w:r>
+        <w:t>is to</w:t>
+      </w:r>
+      <w:r>
+        <w:t xml:space="preserve"> be developed from a technical perspective. </w:t>
+      </w:r>
+      <w:proofErr w:type="gramStart"/>
+      <w:r>
+        <w:t>The a</w:t>
+      </w:r>
+      <w:r>
+        <w:t>rchitecture, system design, component design, and all</w:t>
+      </w:r>
+      <w:r>
+        <w:t xml:space="preserve"> of the</w:t>
+      </w:r>
+      <w:r>
+        <w:t xml:space="preserve"> technical aspects of</w:t>
+      </w:r>
+      <w:r>
+        <w:t xml:space="preserve"> the</w:t>
+      </w:r>
+      <w:r>
+        <w:t xml:space="preserve"> </w:t>
+      </w:r>
+      <w:r>
+        <w:t>“Help Me!</w:t>
+      </w:r>
+      <w:proofErr w:type="gramEnd"/>
+      <w:r>
+        <w:t xml:space="preserve"> Laurier” </w:t>
+      </w:r>
+      <w:r>
+        <w:t>android application</w:t>
+      </w:r>
+      <w:r>
+        <w:t xml:space="preserve"> will be discussed. The documentation will strive to give a complete overview and ensure every developer </w:t>
+      </w:r>
+      <w:r>
+        <w:t>knows the structure of the application</w:t>
+      </w:r>
+      <w:r>
+        <w:t xml:space="preserve"> during the construction of</w:t>
+      </w:r>
+      <w:r>
+        <w:t xml:space="preserve"> “Help Me! Laurier”. </w:t>
+      </w:r>
+      <w:r>
+        <w:t xml:space="preserve"> </w:t>
+      </w:r>
+    </w:p>
+    <w:p>
+      <w:r>
+        <w:t xml:space="preserve">It should be noted that because of this, the documentation is </w:t>
+      </w:r>
+      <w:r>
+        <w:rPr>
+          <w:b/>
+        </w:rPr>
+        <w:t xml:space="preserve">very technical. </w:t>
+      </w:r>
+      <w:r>
+        <w:t xml:space="preserve">If you are looking for a more broad requirements or introduction to the application, please consider reading the </w:t>
+      </w:r>
+      <w:r>
+        <w:rPr>
+          <w:i/>
+        </w:rPr>
+        <w:t xml:space="preserve">Requirements </w:t>
+      </w:r>
+      <w:r>
+        <w:t xml:space="preserve">or </w:t>
+      </w:r>
+      <w:r>
+        <w:rPr>
+          <w:i/>
+        </w:rPr>
+        <w:t xml:space="preserve">Analysis </w:t>
+      </w:r>
+      <w:r>
+        <w:t xml:space="preserve">sections first. </w:t>
+      </w:r>
+      <w:bookmarkStart w:id="2" w:name="_GoBack"/>
       <w:bookmarkEnd w:id="2"/>
-    </w:p>
-    <w:p/>
-    <w:p>
-      <w:r>
-        <w:t xml:space="preserve">The following document is intended to give developers a better insight as to how the software will be developed from a technical perspective. </w:t>
-      </w:r>
-      <w:r>
-        <w:t xml:space="preserve">Things like architecture, system design, component design, and all technical aspects of the software will be discussed. The documentation will strive to give a complete overview and ensure every developer is on the same page during the construction of the software product, “Help Me! Laurier”. </w:t>
-      </w:r>
-      <w:r>
-        <w:t xml:space="preserve"> </w:t>
-      </w:r>
-    </w:p>
-    <w:p>
-      <w:r>
-        <w:t xml:space="preserve">It should be noted that because of this, the documentation is </w:t>
-      </w:r>
-      <w:r>
-        <w:rPr>
-          <w:b/>
-        </w:rPr>
-        <w:t xml:space="preserve">very technical. </w:t>
-      </w:r>
-      <w:r>
-        <w:t xml:space="preserve">If you are looking for a more broad requirements or introduction to the application, please consider reading the </w:t>
-      </w:r>
-      <w:r>
-        <w:rPr>
-          <w:i/>
-        </w:rPr>
-        <w:t xml:space="preserve">Requirements </w:t>
-      </w:r>
-      <w:r>
-        <w:t xml:space="preserve">or </w:t>
-      </w:r>
-      <w:r>
-        <w:rPr>
-          <w:i/>
-        </w:rPr>
-        <w:t xml:space="preserve">Analysis </w:t>
-      </w:r>
-      <w:r>
-        <w:t xml:space="preserve">sections first. </w:t>
-      </w:r>
     </w:p>
     <w:p>
       <w:pPr>
@@ -16631,7 +16681,7 @@
           <w:rPr>
             <w:noProof/>
           </w:rPr>
-          <w:t>1</w:t>
+          <w:t>4</w:t>
         </w:r>
         <w:r>
           <w:rPr>
@@ -20359,7 +20409,7 @@
   <a:extraClrSchemeLst/>
   <a:extLst>
     <a:ext uri="{05A4C25C-085E-4340-85A3-A5531E510DB2}">
-      <thm15:themeFamily xmlns="" xmlns:thm15="http://schemas.microsoft.com/office/thememl/2012/main" name="Office Theme" id="{62F939B6-93AF-4DB8-9C6B-D6C7DFDC589F}" vid="{4A3C46E8-61CC-4603-A589-7422A47A8E4A}"/>
+      <thm15:themeFamily xmlns:thm15="http://schemas.microsoft.com/office/thememl/2012/main" xmlns="" name="Office Theme" id="{62F939B6-93AF-4DB8-9C6B-D6C7DFDC589F}" vid="{4A3C46E8-61CC-4603-A589-7422A47A8E4A}"/>
     </a:ext>
   </a:extLst>
 </a:theme>
@@ -20370,7 +20420,7 @@
 </file>
 
 <file path=customXml/itemProps1.xml><?xml version="1.0" encoding="utf-8"?>
-<ds:datastoreItem xmlns:ds="http://schemas.openxmlformats.org/officeDocument/2006/customXml" ds:itemID="{F5B01C80-E480-4B1E-8370-67F559E51401}">
+<ds:datastoreItem xmlns:ds="http://schemas.openxmlformats.org/officeDocument/2006/customXml" ds:itemID="{1F79AB2D-2002-4827-8CB2-0B6590244AC3}">
   <ds:schemaRefs>
     <ds:schemaRef ds:uri="http://schemas.openxmlformats.org/officeDocument/2006/bibliography"/>
   </ds:schemaRefs>

</xml_diff>